<commit_message>
Erste funktionierene Maske für die Risikoanalyse
</commit_message>
<xml_diff>
--- a/SCHAZAM_Methodenbeschreibung.docx
+++ b/SCHAZAM_Methodenbeschreibung.docx
@@ -22,10 +22,44 @@
         <w:t xml:space="preserve">Die SCHASAM-Methode dient der standardisierten, quantifizierbaren Durchführung einer Bedrohungs- und Risikoanalyse (TARA) zur Bewertung technischer Risiken für kritische Assets. </w:t>
       </w:r>
       <w:r>
+        <w:t xml:space="preserve">Basis ist eine Attack Surface Methode. D.H. für die Analyse werden </w:t>
+      </w:r>
+      <w:r>
+        <w:t xml:space="preserve">im ersten Schritt </w:t>
+      </w:r>
+      <w:r>
+        <w:t>anhand von technischen Angriffspfaden das Risiko auf das analysierte System in Form einer Expertenanalyse untersucht.</w:t>
+      </w:r>
+      <w:r>
+        <w:t xml:space="preserve"> Diese Expertenanalyse ist erst einmal eine rein qualitative Methodik. </w:t>
+      </w:r>
+      <w:r>
         <w:br/>
-      </w:r>
-    </w:p>
-    <w:p>
+        <w:t xml:space="preserve">In einem Folgeschritt werden die </w:t>
+      </w:r>
+      <w:r>
+        <w:t xml:space="preserve">Angriffspfade auf Basis quantitativer Schutzbedarfsanalyse und Eintrittswahrscheinlichkeitsabschätzung in eine quantifizierbare Risikoklassifikation übernommen. </w:t>
+      </w:r>
+      <w:r>
+        <w:br/>
+        <w:t>Die für die Berechnung verwendeten Kennzahlen wurden zuvor empirisch festgelegt.</w:t>
+      </w:r>
+      <w:r>
+        <w:br/>
+        <w:t xml:space="preserve">Somit stellt die Methode eine hybride Angriffs- und Bedrohungsanalysenmethodik dar. </w:t>
+      </w:r>
+      <w:r>
+        <w:br/>
+        <w:t xml:space="preserve"> </w:t>
+      </w:r>
+    </w:p>
+    <w:p>
+      <w:pPr>
+        <w:rPr>
+          <w:b/>
+          <w:bCs/>
+        </w:rPr>
+      </w:pPr>
       <w:r>
         <w:t xml:space="preserve">Das Gesamtrisiko R wird als das Produkt aus dem </w:t>
       </w:r>
@@ -34,7 +68,14 @@
           <w:b/>
           <w:bCs/>
         </w:rPr>
-        <w:t>Normierten Schadensausmaß S</w:t>
+        <w:t xml:space="preserve">Normierten Schadensausmaß </w:t>
+      </w:r>
+      <w:r>
+        <w:rPr>
+          <w:b/>
+          <w:bCs/>
+        </w:rPr>
+        <w:t>I</w:t>
       </w:r>
       <w:r>
         <w:rPr>
@@ -59,6 +100,14 @@
       <w:r>
         <w:br/>
       </w:r>
+    </w:p>
+    <w:p>
+      <w:pPr>
+        <w:rPr>
+          <w:b/>
+          <w:bCs/>
+        </w:rPr>
+      </w:pPr>
       <w:r>
         <w:rPr>
           <w:b/>
@@ -92,7 +141,14 @@
           <w:b/>
           <w:bCs/>
         </w:rPr>
-        <w:t>R = S</w:t>
+        <w:t xml:space="preserve">R = </w:t>
+      </w:r>
+      <w:r>
+        <w:rPr>
+          <w:b/>
+          <w:bCs/>
+        </w:rPr>
+        <w:t>I</w:t>
       </w:r>
       <w:r>
         <w:rPr>
@@ -131,12 +187,6 @@
       <w:r>
         <w:br/>
       </w:r>
-      <w:r>
-        <w:t>Der maximal mögliche Risikowert liegt bei 1,8.</w:t>
-      </w:r>
-      <w:r>
-        <w:br/>
-      </w:r>
     </w:p>
     <w:p>
       <w:pPr>
@@ -155,7 +205,22 @@
     </w:p>
     <w:p>
       <w:r>
-        <w:t xml:space="preserve">Zu Beginn wird der Schutzbedarf (GSB) jedes Assets ermittelt. Dieser basiert auf den Sicherheitszielen Vertraulichkeit (C), Integrität (I) und Verfügbarkeit (A). Der höchste Einzelwert in dieser sogenannten CIA-Triade bestimmt das Gesamt-GSB-Rating des Assets, das als </w:t>
+        <w:t>Ausgangspunkt der Analyse ist die Untersuchung der zu Schützenden Assets. Für jedes ermittelte</w:t>
+      </w:r>
+      <w:r>
+        <w:t xml:space="preserve"> Asset</w:t>
+      </w:r>
+      <w:r>
+        <w:t xml:space="preserve"> </w:t>
+      </w:r>
+      <w:r>
+        <w:t>wird der Schutzbedarf (</w:t>
+      </w:r>
+      <w:r>
+        <w:t>TSL</w:t>
+      </w:r>
+      <w:r>
+        <w:t xml:space="preserve">) ermittelt. Dieser basiert auf den Sicherheitszielen Vertraulichkeit (C), Integrität (I) und Verfügbarkeit (A). Der höchste Einzelwert in dieser sogenannten CIA-Triade bestimmt das Gesamt-GSB-Rating des Assets, das als </w:t>
       </w:r>
       <w:r>
         <w:rPr>
@@ -181,7 +246,14 @@
           <w:b/>
           <w:bCs/>
         </w:rPr>
-        <w:t>2. Phase: Bestimmung des Normierten Schadensausmaßes S</w:t>
+        <w:t xml:space="preserve">2. Phase: Bestimmung des Normierten Schadensausmaßes </w:t>
+      </w:r>
+      <w:r>
+        <w:rPr>
+          <w:b/>
+          <w:bCs/>
+        </w:rPr>
+        <w:t>I</w:t>
       </w:r>
       <w:r>
         <w:rPr>
@@ -207,28 +279,39 @@
     </w:p>
     <w:p>
       <w:r>
-        <w:t xml:space="preserve">Das Schadensausmaß S beschreibt die maximale Konsequenz (Impact) eines erfolgreichen Angriffs basierend auf den vordefinierten Schadensszenarien. Das höchste ermittelte Schadensausmaß wird in einen normierten Wert </w:t>
-      </w:r>
-      <w:r>
-        <w:rPr>
-          <w:b/>
-          <w:bCs/>
-        </w:rPr>
-        <w:t>S</w:t>
-      </w:r>
-      <w:r>
-        <w:rPr>
-          <w:b/>
-          <w:bCs/>
-        </w:rPr>
-        <w:t>(norm)</w:t>
-      </w:r>
-      <w:r>
-        <w:rPr>
-          <w:b/>
-          <w:bCs/>
-        </w:rPr>
-        <w:t xml:space="preserve"> </w:t>
+        <w:t xml:space="preserve">Das Schadensausmaß </w:t>
+      </w:r>
+      <w:r>
+        <w:t>I</w:t>
+      </w:r>
+      <w:r>
+        <w:t xml:space="preserve"> beschreibt die maximale Konsequenz (Impact) eines erfolgreichen Angriffs basierend auf vordefinierten Schadensszenarien</w:t>
+      </w:r>
+      <w:r>
+        <w:t>, die bei Bedarf erweitert werden können</w:t>
+      </w:r>
+      <w:r>
+        <w:t xml:space="preserve">. Das höchste ermittelte Schadensausmaß </w:t>
+      </w:r>
+      <w:r>
+        <w:t xml:space="preserve">der möglichen Schadensszenarien </w:t>
+      </w:r>
+      <w:r>
+        <w:t xml:space="preserve">wird in einen normierten Wert </w:t>
+      </w:r>
+      <w:r>
+        <w:rPr>
+          <w:b/>
+          <w:bCs/>
+        </w:rPr>
+        <w:t>I</w:t>
+      </w:r>
+      <w:r>
+        <w:rPr>
+          <w:b/>
+          <w:bCs/>
+        </w:rPr>
+        <w:t xml:space="preserve">(norm) </w:t>
       </w:r>
       <w:r>
         <w:t>überführt:</w:t>
@@ -249,7 +332,13 @@
         <w:t>Impact 1 (Geringfügiger Schaden)</w:t>
       </w:r>
       <w:r>
-        <w:t xml:space="preserve"> entspricht S(norm) = 0.3.</w:t>
+        <w:t xml:space="preserve"> entspricht </w:t>
+      </w:r>
+      <w:r>
+        <w:t>I</w:t>
+      </w:r>
+      <w:r>
+        <w:t>(norm) = 0.3.</w:t>
       </w:r>
     </w:p>
     <w:p>
@@ -267,15 +356,13 @@
         <w:t>Impact 2 (Signifikanter Schaden)</w:t>
       </w:r>
       <w:r>
-        <w:t xml:space="preserve"> entspricht S(</w:t>
-      </w:r>
-      <w:proofErr w:type="gramStart"/>
-      <w:r>
-        <w:t>norm)  =</w:t>
-      </w:r>
-      <w:proofErr w:type="gramEnd"/>
-      <w:r>
-        <w:t xml:space="preserve"> 0.6.</w:t>
+        <w:t xml:space="preserve"> entspricht </w:t>
+      </w:r>
+      <w:r>
+        <w:t>I</w:t>
+      </w:r>
+      <w:r>
+        <w:t>(norm)  = 0.6.</w:t>
       </w:r>
     </w:p>
     <w:p>
@@ -293,15 +380,13 @@
         <w:t>Impact 3 (Kritischer / Katastrophaler Schaden)</w:t>
       </w:r>
       <w:r>
-        <w:t xml:space="preserve"> entspricht S(</w:t>
-      </w:r>
-      <w:proofErr w:type="gramStart"/>
-      <w:r>
-        <w:t>norm)  =</w:t>
-      </w:r>
-      <w:proofErr w:type="gramEnd"/>
-      <w:r>
-        <w:t xml:space="preserve"> 1.0.</w:t>
+        <w:t xml:space="preserve"> entspricht </w:t>
+      </w:r>
+      <w:r>
+        <w:t>I</w:t>
+      </w:r>
+      <w:r>
+        <w:t>(norm)  = 1.0.</w:t>
       </w:r>
       <w:r>
         <w:br/>
@@ -348,21 +433,28 @@
         <w:ind w:firstLine="708"/>
       </w:pPr>
       <w:r>
-        <w:t>P = K + S + Z + N</w:t>
-      </w:r>
-    </w:p>
-    <w:p>
+        <w:t xml:space="preserve">P = K + S + </w:t>
+      </w:r>
+      <w:r>
+        <w:t>T</w:t>
+      </w:r>
+      <w:r>
+        <w:t xml:space="preserve"> + </w:t>
+      </w:r>
+      <w:r>
+        <w:t>U</w:t>
+      </w:r>
+    </w:p>
+    <w:p>
+      <w:pPr>
+        <w:rPr>
+          <w:b/>
+          <w:bCs/>
+        </w:rPr>
+      </w:pPr>
       <w:r>
         <w:t>Die Skalare werden wie folgt festgelegt:</w:t>
       </w:r>
-    </w:p>
-    <w:p>
-      <w:pPr>
-        <w:rPr>
-          <w:b/>
-          <w:bCs/>
-        </w:rPr>
-      </w:pPr>
       <w:r>
         <w:rPr>
           <w:b/>
@@ -503,7 +595,21 @@
                 <w:b/>
                 <w:bCs/>
               </w:rPr>
-              <w:t>Komplexität (K)</w:t>
+              <w:t>Komplexität (</w:t>
+            </w:r>
+            <w:r>
+              <w:rPr>
+                <w:b/>
+                <w:bCs/>
+              </w:rPr>
+              <w:t>K</w:t>
+            </w:r>
+            <w:r>
+              <w:rPr>
+                <w:b/>
+                <w:bCs/>
+              </w:rPr>
+              <w:t>)</w:t>
             </w:r>
           </w:p>
         </w:tc>
@@ -724,23 +830,7 @@
                 <w:b/>
                 <w:bCs/>
               </w:rPr>
-              <w:t xml:space="preserve">Experten Recherche (z.B. spezifische Foren, </w:t>
-            </w:r>
-            <w:proofErr w:type="spellStart"/>
-            <w:r>
-              <w:rPr>
-                <w:b/>
-                <w:bCs/>
-              </w:rPr>
-              <w:t>Onionnet</w:t>
-            </w:r>
-            <w:proofErr w:type="spellEnd"/>
-            <w:r>
-              <w:rPr>
-                <w:b/>
-                <w:bCs/>
-              </w:rPr>
-              <w:t>)</w:t>
+              <w:t>Experten Recherche (z.B. spezifische Foren, Onionnet)</w:t>
             </w:r>
           </w:p>
         </w:tc>
@@ -1201,7 +1291,21 @@
                 <w:b/>
                 <w:bCs/>
               </w:rPr>
-              <w:t>Zeit / Aufwand (Z)</w:t>
+              <w:t>Zeit / Aufwand (</w:t>
+            </w:r>
+            <w:r>
+              <w:rPr>
+                <w:b/>
+                <w:bCs/>
+              </w:rPr>
+              <w:t>T</w:t>
+            </w:r>
+            <w:r>
+              <w:rPr>
+                <w:b/>
+                <w:bCs/>
+              </w:rPr>
+              <w:t>)</w:t>
             </w:r>
           </w:p>
         </w:tc>
@@ -1585,7 +1689,21 @@
                 <w:b/>
                 <w:bCs/>
               </w:rPr>
-              <w:t>Sichtbarer Nutzen für Angreifer (N)</w:t>
+              <w:t>Sichtbarer Nutzen für Angreifer (</w:t>
+            </w:r>
+            <w:r>
+              <w:rPr>
+                <w:b/>
+                <w:bCs/>
+              </w:rPr>
+              <w:t>U</w:t>
+            </w:r>
+            <w:r>
+              <w:rPr>
+                <w:b/>
+                <w:bCs/>
+              </w:rPr>
+              <w:t>)</w:t>
             </w:r>
           </w:p>
         </w:tc>
@@ -1852,28 +1970,31 @@
       </w:pPr>
     </w:p>
     <w:p>
-      <w:pPr>
-        <w:rPr>
-          <w:b/>
-          <w:bCs/>
-        </w:rPr>
-      </w:pPr>
-    </w:p>
-    <w:p>
-      <w:pPr>
-        <w:rPr>
-          <w:b/>
-          <w:bCs/>
-        </w:rPr>
-      </w:pPr>
-      <w:r>
-        <w:rPr>
-          <w:b/>
-          <w:bCs/>
-        </w:rPr>
-        <w:br w:type="page"/>
-      </w:r>
-    </w:p>
+      <w:r>
+        <w:t xml:space="preserve">Der </w:t>
+      </w:r>
+      <w:r>
+        <w:t xml:space="preserve">resultierende, </w:t>
+      </w:r>
+      <w:r>
+        <w:t xml:space="preserve">maximal mögliche Risikowert liegt bei </w:t>
+      </w:r>
+      <w:r>
+        <w:t>2</w:t>
+      </w:r>
+      <w:r>
+        <w:t>,</w:t>
+      </w:r>
+      <w:r>
+        <w:t>2</w:t>
+      </w:r>
+      <w:r>
+        <w:t>.</w:t>
+      </w:r>
+    </w:p>
+    <w:p/>
+    <w:p/>
+    <w:p/>
     <w:p>
       <w:pPr>
         <w:rPr>
@@ -1892,7 +2013,255 @@
     </w:p>
     <w:p>
       <w:r>
-        <w:t>Nach der Berechnung des numerischen Risikowertes ($R$) wird dieser einer von vier Risikoklassen zugeordnet, um die Priorität für Gegenmaßnahmen zu definieren. Die Schwellenwerte sind auf den maximalen $R$-Wert von 1,8 kalibriert, um eine realistische Verteilung der Risiken zu gewährleisten:</w:t>
+        <w:t xml:space="preserve">Die Ergebnisse der Angriffspfadanalyse werden systematisch in </w:t>
+      </w:r>
+      <w:r>
+        <w:rPr>
+          <w:b/>
+          <w:bCs/>
+        </w:rPr>
+        <w:t>Attack Trees</w:t>
+      </w:r>
+      <w:r>
+        <w:t xml:space="preserve"> überführt. Diese verzweigten Baumstrukturen dienen der transparenten Modellierung der gesamten Angriffsfläche:</w:t>
+      </w:r>
+    </w:p>
+    <w:p>
+      <w:pPr>
+        <w:numPr>
+          <w:ilvl w:val="0"/>
+          <w:numId w:val="4"/>
+        </w:numPr>
+      </w:pPr>
+      <w:r>
+        <w:rPr>
+          <w:b/>
+          <w:bCs/>
+        </w:rPr>
+        <w:t>Wurzel:</w:t>
+      </w:r>
+      <w:r>
+        <w:t xml:space="preserve"> Die Wurzel des Baumes repräsentiert den </w:t>
+      </w:r>
+      <w:r>
+        <w:rPr>
+          <w:b/>
+          <w:bCs/>
+        </w:rPr>
+        <w:t>technischen Angriffspfad</w:t>
+      </w:r>
+      <w:r>
+        <w:t xml:space="preserve"> des Assets, der als Einfallspunkt für einen Angreifer dienen könnte (Attack Surface).</w:t>
+      </w:r>
+    </w:p>
+    <w:p>
+      <w:pPr>
+        <w:numPr>
+          <w:ilvl w:val="0"/>
+          <w:numId w:val="4"/>
+        </w:numPr>
+      </w:pPr>
+      <w:r>
+        <w:rPr>
+          <w:b/>
+          <w:bCs/>
+        </w:rPr>
+        <w:t>Knoten und Verzweigungen:</w:t>
+      </w:r>
+      <w:r>
+        <w:t xml:space="preserve"> Die nachfolgenden Knoten stellen die logischen Schritte dar, die von der initialen Schwachstelle bis zur finalen Konsequenz durchlaufen werden.</w:t>
+      </w:r>
+    </w:p>
+    <w:p>
+      <w:pPr>
+        <w:numPr>
+          <w:ilvl w:val="0"/>
+          <w:numId w:val="4"/>
+        </w:numPr>
+      </w:pPr>
+      <w:r>
+        <w:rPr>
+          <w:b/>
+          <w:bCs/>
+        </w:rPr>
+        <w:t>Blätter:</w:t>
+      </w:r>
+      <w:r>
+        <w:t xml:space="preserve"> Die finalen Blätter des Baumes beschreiben die möglichen Auswirkungen und </w:t>
+      </w:r>
+      <w:r>
+        <w:rPr>
+          <w:b/>
+          <w:bCs/>
+        </w:rPr>
+        <w:t>Konsequenzen der Angriffsszenarien</w:t>
+      </w:r>
+      <w:r>
+        <w:t>.</w:t>
+      </w:r>
+    </w:p>
+    <w:p>
+      <w:r>
+        <w:t xml:space="preserve">Die Risikobewertung erfolgt durch die </w:t>
+      </w:r>
+      <w:r>
+        <w:rPr>
+          <w:b/>
+          <w:bCs/>
+        </w:rPr>
+        <w:t>Vererbung des Worst-Case-Szenarios</w:t>
+      </w:r>
+      <w:r>
+        <w:t xml:space="preserve"> von den Blättern über die Knoten bis zur Wurzel:</w:t>
+      </w:r>
+    </w:p>
+    <w:p>
+      <w:pPr>
+        <w:numPr>
+          <w:ilvl w:val="0"/>
+          <w:numId w:val="5"/>
+        </w:numPr>
+      </w:pPr>
+      <w:r>
+        <w:rPr>
+          <w:b/>
+          <w:bCs/>
+        </w:rPr>
+        <w:t>Vererbung:</w:t>
+      </w:r>
+      <w:r>
+        <w:t xml:space="preserve"> Die referenzierten Werte für den </w:t>
+      </w:r>
+      <w:r>
+        <w:rPr>
+          <w:b/>
+          <w:bCs/>
+        </w:rPr>
+        <w:t xml:space="preserve">Normierten </w:t>
+      </w:r>
+      <w:r>
+        <w:rPr>
+          <w:b/>
+          <w:bCs/>
+        </w:rPr>
+        <w:t xml:space="preserve">Schadensausmaß I(norm) </w:t>
+      </w:r>
+      <w:r>
+        <w:t xml:space="preserve"> sowie die einzelnen Wahrscheinlichkeitsskalare </w:t>
+      </w:r>
+      <w:r>
+        <w:t xml:space="preserve">(K, S, T, U) </w:t>
+      </w:r>
+      <w:r>
+        <w:t>werden jeweils von den Blättern zur Wurzel vererbt.</w:t>
+      </w:r>
+    </w:p>
+    <w:p>
+      <w:pPr>
+        <w:numPr>
+          <w:ilvl w:val="0"/>
+          <w:numId w:val="5"/>
+        </w:numPr>
+      </w:pPr>
+      <w:r>
+        <w:rPr>
+          <w:b/>
+          <w:bCs/>
+        </w:rPr>
+        <w:t>Worst-Case-Prinzip:</w:t>
+      </w:r>
+      <w:r>
+        <w:t xml:space="preserve"> Für jede Verzweigung und auf jeder Ebene der Bäume vererbt sich dabei immer der </w:t>
+      </w:r>
+      <w:r>
+        <w:rPr>
+          <w:b/>
+          <w:bCs/>
+        </w:rPr>
+        <w:t>ungünstigste Wert</w:t>
+      </w:r>
+      <w:r>
+        <w:t xml:space="preserve"> (d.h. der höchste Wert) für den </w:t>
+      </w:r>
+      <w:r>
+        <w:t xml:space="preserve">Schadensausmaß </w:t>
+      </w:r>
+      <w:r>
+        <w:t xml:space="preserve">und jeden einzelnen </w:t>
+      </w:r>
+      <w:r>
+        <w:t>Wahrscheinlichkeits-</w:t>
+      </w:r>
+      <w:r>
+        <w:t>Skalar.</w:t>
+      </w:r>
+    </w:p>
+    <w:p>
+      <w:r>
+        <w:t>Dieses Vorgehen stellt sicher, dass das berechnete Gesamtrisiko (</w:t>
+      </w:r>
+      <w:r>
+        <w:t>R</w:t>
+      </w:r>
+      <w:r>
+        <w:t>) alle kritischen Pfade abbildet und die notwendigen Sicherheitsmaßnahmen gegen das maximal mögliche Bedrohungspotenzial ausgerichtet werden.</w:t>
+      </w:r>
+    </w:p>
+    <w:p>
+      <w:r>
+        <w:br/>
+      </w:r>
+      <w:r>
+        <w:br/>
+      </w:r>
+    </w:p>
+    <w:p>
+      <w:pPr>
+        <w:rPr>
+          <w:b/>
+          <w:bCs/>
+        </w:rPr>
+      </w:pPr>
+      <w:r>
+        <w:rPr>
+          <w:b/>
+          <w:bCs/>
+        </w:rPr>
+        <w:br w:type="page"/>
+      </w:r>
+    </w:p>
+    <w:p>
+      <w:pPr>
+        <w:rPr>
+          <w:b/>
+          <w:bCs/>
+        </w:rPr>
+      </w:pPr>
+      <w:r>
+        <w:rPr>
+          <w:b/>
+          <w:bCs/>
+        </w:rPr>
+        <w:lastRenderedPageBreak/>
+        <w:t>5</w:t>
+      </w:r>
+      <w:r>
+        <w:rPr>
+          <w:b/>
+          <w:bCs/>
+        </w:rPr>
+        <w:t>. Phase: Risikobewertung und Klassifizierung</w:t>
+      </w:r>
+    </w:p>
+    <w:p>
+      <w:r>
+        <w:t>Nach der Berechnung des numerischen Risikowertes (R) wird dieser einer von vier Risikoklassen zugeordnet, um die Priorität für Gegenmaßnahmen zu definieren. Die Schwellenwerte sind auf den maximalen R-Wert von 1,</w:t>
+      </w:r>
+      <w:r>
+        <w:t>2</w:t>
+      </w:r>
+      <w:r>
+        <w:t xml:space="preserve"> kalibriert, um eine realistische Verteilung der Risiken zu gewährleisten:</w:t>
       </w:r>
     </w:p>
     <w:p>
@@ -1917,7 +2286,21 @@
           <w:b/>
           <w:bCs/>
         </w:rPr>
-        <w:t>$R$ kleiner als 0,60</w:t>
+        <w:t>R kleiner als 0,</w:t>
+      </w:r>
+      <w:r>
+        <w:rPr>
+          <w:b/>
+          <w:bCs/>
+        </w:rPr>
+        <w:t>8</w:t>
+      </w:r>
+      <w:r>
+        <w:rPr>
+          <w:b/>
+          <w:bCs/>
+        </w:rPr>
+        <w:t>0</w:t>
       </w:r>
       <w:r>
         <w:t xml:space="preserve"> ist. Eine Überwachung ist ausreichend.</w:t>
@@ -1945,7 +2328,28 @@
           <w:b/>
           <w:bCs/>
         </w:rPr>
-        <w:t>$R$ zwischen 0,60 und 1,00</w:t>
+        <w:t>R zwischen 0,</w:t>
+      </w:r>
+      <w:r>
+        <w:rPr>
+          <w:b/>
+          <w:bCs/>
+        </w:rPr>
+        <w:t>8</w:t>
+      </w:r>
+      <w:r>
+        <w:rPr>
+          <w:b/>
+          <w:bCs/>
+        </w:rPr>
+        <w:t xml:space="preserve"> und 1,</w:t>
+      </w:r>
+      <w:r>
+        <w:rPr>
+          <w:b/>
+          <w:bCs/>
+        </w:rPr>
+        <w:t>6</w:t>
       </w:r>
       <w:r>
         <w:t xml:space="preserve"> liegt.</w:t>
@@ -1973,7 +2377,28 @@
           <w:b/>
           <w:bCs/>
         </w:rPr>
-        <w:t>$R$ zwischen 1,00 und 1,40</w:t>
+        <w:t>R zwischen 1,</w:t>
+      </w:r>
+      <w:r>
+        <w:rPr>
+          <w:b/>
+          <w:bCs/>
+        </w:rPr>
+        <w:t>6</w:t>
+      </w:r>
+      <w:r>
+        <w:rPr>
+          <w:b/>
+          <w:bCs/>
+        </w:rPr>
+        <w:t xml:space="preserve"> und </w:t>
+      </w:r>
+      <w:r>
+        <w:rPr>
+          <w:b/>
+          <w:bCs/>
+        </w:rPr>
+        <w:t>2,0</w:t>
       </w:r>
       <w:r>
         <w:t xml:space="preserve"> liegt.</w:t>
@@ -1994,22 +2419,21 @@
         <w:t>Kritisch (Critical):</w:t>
       </w:r>
       <w:r>
-        <w:t xml:space="preserve"> Dieses Risiko erfordert sofortige Maßnahmen (</w:t>
-      </w:r>
-      <w:proofErr w:type="spellStart"/>
-      <w:r>
-        <w:t>Remediation</w:t>
-      </w:r>
-      <w:proofErr w:type="spellEnd"/>
-      <w:r>
-        <w:t xml:space="preserve">). Die Kennzeichnung ist Rot, wenn der Wert </w:t>
-      </w:r>
-      <w:r>
-        <w:rPr>
-          <w:b/>
-          <w:bCs/>
-        </w:rPr>
-        <w:t>$R$ gleich oder größer als 1,40</w:t>
+        <w:t xml:space="preserve"> Dieses Risiko erfordert sofortige Maßnahmen (Remediation). Die Kennzeichnung ist Rot, wenn der Wert </w:t>
+      </w:r>
+      <w:r>
+        <w:rPr>
+          <w:b/>
+          <w:bCs/>
+        </w:rPr>
+        <w:t xml:space="preserve">R gleich oder größer als </w:t>
+      </w:r>
+      <w:r>
+        <w:rPr>
+          <w:b/>
+          <w:bCs/>
+        </w:rPr>
+        <w:t>2,0</w:t>
       </w:r>
       <w:r>
         <w:t xml:space="preserve"> ist.</w:t>
@@ -2017,10 +2441,181 @@
     </w:p>
     <w:p>
       <w:r>
-        <w:t>Die resultierende Klassifizierung bestimmt die notwendige Reaktionszeit und die Priorität der Risikoreduktion. Kritische Risiken erfordern eine unverzügliche Behandlung, ggf. bis hin zur Aussetzung des Betriebs.</w:t>
+        <w:t xml:space="preserve">Die resultierende Klassifizierung bestimmt die notwendige Reaktionszeit und die Priorität der Risikoreduktion. Kritische Risiken erfordern eine </w:t>
+      </w:r>
+      <w:r>
+        <w:t xml:space="preserve">nachhaltige </w:t>
+      </w:r>
+      <w:r>
+        <w:t>Behandlung</w:t>
+      </w:r>
+    </w:p>
+    <w:p>
+      <w:r>
+        <w:br/>
+      </w:r>
+      <w:r>
+        <w:drawing>
+          <wp:inline distT="0" distB="0" distL="0" distR="0" wp14:anchorId="21691191" wp14:editId="1C03222C">
+            <wp:extent cx="5760720" cy="1267460"/>
+            <wp:effectExtent l="0" t="0" r="0" b="8890"/>
+            <wp:docPr id="1943244208" name="Grafik 1" descr="Ein Bild, das Text, Screenshot, Schrift, Zahl enthält.&#10;&#10;KI-generierte Inhalte können fehlerhaft sein."/>
+            <wp:cNvGraphicFramePr>
+              <a:graphicFrameLocks xmlns:a="http://schemas.openxmlformats.org/drawingml/2006/main" noChangeAspect="1"/>
+            </wp:cNvGraphicFramePr>
+            <a:graphic xmlns:a="http://schemas.openxmlformats.org/drawingml/2006/main">
+              <a:graphicData uri="http://schemas.openxmlformats.org/drawingml/2006/picture">
+                <pic:pic xmlns:pic="http://schemas.openxmlformats.org/drawingml/2006/picture">
+                  <pic:nvPicPr>
+                    <pic:cNvPr id="1943244208" name="Grafik 1" descr="Ein Bild, das Text, Screenshot, Schrift, Zahl enthält.&#10;&#10;KI-generierte Inhalte können fehlerhaft sein."/>
+                    <pic:cNvPicPr/>
+                  </pic:nvPicPr>
+                  <pic:blipFill>
+                    <a:blip r:embed="rId6"/>
+                    <a:stretch>
+                      <a:fillRect/>
+                    </a:stretch>
+                  </pic:blipFill>
+                  <pic:spPr>
+                    <a:xfrm>
+                      <a:off x="0" y="0"/>
+                      <a:ext cx="5760720" cy="1267460"/>
+                    </a:xfrm>
+                    <a:prstGeom prst="rect">
+                      <a:avLst/>
+                    </a:prstGeom>
+                  </pic:spPr>
+                </pic:pic>
+              </a:graphicData>
+            </a:graphic>
+          </wp:inline>
+        </w:drawing>
       </w:r>
     </w:p>
     <w:p/>
+    <w:p/>
+    <w:p/>
+    <w:p>
+      <w:pPr>
+        <w:rPr>
+          <w:b/>
+        </w:rPr>
+      </w:pPr>
+    </w:p>
+    <w:p>
+      <w:pPr>
+        <w:rPr>
+          <w:b/>
+        </w:rPr>
+      </w:pPr>
+    </w:p>
+    <w:p>
+      <w:pPr>
+        <w:rPr>
+          <w:b/>
+        </w:rPr>
+      </w:pPr>
+    </w:p>
+    <w:p>
+      <w:pPr>
+        <w:rPr>
+          <w:b/>
+        </w:rPr>
+      </w:pPr>
+    </w:p>
+    <w:p>
+      <w:pPr>
+        <w:rPr>
+          <w:b/>
+        </w:rPr>
+      </w:pPr>
+    </w:p>
+    <w:p>
+      <w:pPr>
+        <w:rPr>
+          <w:b/>
+        </w:rPr>
+      </w:pPr>
+    </w:p>
+    <w:p>
+      <w:pPr>
+        <w:rPr>
+          <w:b/>
+        </w:rPr>
+      </w:pPr>
+    </w:p>
+    <w:p>
+      <w:pPr>
+        <w:rPr>
+          <w:b/>
+        </w:rPr>
+      </w:pPr>
+    </w:p>
+    <w:p>
+      <w:pPr>
+        <w:rPr>
+          <w:b/>
+        </w:rPr>
+      </w:pPr>
+    </w:p>
+    <w:p>
+      <w:pPr>
+        <w:rPr>
+          <w:b/>
+        </w:rPr>
+      </w:pPr>
+    </w:p>
+    <w:p>
+      <w:pPr>
+        <w:rPr>
+          <w:b/>
+        </w:rPr>
+      </w:pPr>
+    </w:p>
+    <w:p>
+      <w:pPr>
+        <w:rPr>
+          <w:b/>
+        </w:rPr>
+      </w:pPr>
+      <w:r>
+        <w:rPr>
+          <w:b/>
+        </w:rPr>
+        <w:lastRenderedPageBreak/>
+        <w:t>Glossar</w:t>
+      </w:r>
+    </w:p>
+    <w:p>
+      <w:r>
+        <w:t xml:space="preserve">Schutzbedarfsanalyse </w:t>
+      </w:r>
+    </w:p>
+    <w:p>
+      <w:r>
+        <w:t>Gesamt-Schutz-Bedarf (TSL) = Target Security Level</w:t>
+      </w:r>
+    </w:p>
+    <w:p>
+      <w:r>
+        <w:t>Schadensszenario (D) = Damage Szenario</w:t>
+      </w:r>
+    </w:p>
+    <w:p>
+      <w:r>
+        <w:t xml:space="preserve">Schadensausmaß (I) = Impact </w:t>
+      </w:r>
+    </w:p>
+    <w:p>
+      <w:r>
+        <w:t>Eintrittswahrscheinlichkeit (P) = Propability</w:t>
+      </w:r>
+    </w:p>
+    <w:p>
+      <w:r>
+        <w:t>Risikoklasse</w:t>
+      </w:r>
+    </w:p>
     <w:sectPr>
       <w:pgSz w:w="11906" w:h="16838"/>
       <w:pgMar w:top="1417" w:right="1417" w:bottom="1134" w:left="1417" w:header="708" w:footer="708" w:gutter="0"/>
@@ -2332,6 +2927,268 @@
     </w:lvl>
   </w:abstractNum>
   <w:abstractNum w:abstractNumId="2" w15:restartNumberingAfterBreak="0">
+    <w:nsid w:val="54102252"/>
+    <w:multiLevelType w:val="multilevel"/>
+    <w:tmpl w:val="AAA4D810"/>
+    <w:lvl w:ilvl="0">
+      <w:start w:val="1"/>
+      <w:numFmt w:val="bullet"/>
+      <w:lvlText w:val=""/>
+      <w:lvlJc w:val="left"/>
+      <w:pPr>
+        <w:tabs>
+          <w:tab w:val="num" w:pos="720"/>
+        </w:tabs>
+        <w:ind w:left="720" w:hanging="360"/>
+      </w:pPr>
+      <w:rPr>
+        <w:rFonts w:ascii="Symbol" w:hAnsi="Symbol" w:hint="default"/>
+        <w:sz w:val="20"/>
+      </w:rPr>
+    </w:lvl>
+    <w:lvl w:ilvl="1" w:tentative="1">
+      <w:start w:val="1"/>
+      <w:numFmt w:val="bullet"/>
+      <w:lvlText w:val="o"/>
+      <w:lvlJc w:val="left"/>
+      <w:pPr>
+        <w:tabs>
+          <w:tab w:val="num" w:pos="1440"/>
+        </w:tabs>
+        <w:ind w:left="1440" w:hanging="360"/>
+      </w:pPr>
+      <w:rPr>
+        <w:rFonts w:ascii="Courier New" w:hAnsi="Courier New" w:hint="default"/>
+        <w:sz w:val="20"/>
+      </w:rPr>
+    </w:lvl>
+    <w:lvl w:ilvl="2" w:tentative="1">
+      <w:start w:val="1"/>
+      <w:numFmt w:val="bullet"/>
+      <w:lvlText w:val=""/>
+      <w:lvlJc w:val="left"/>
+      <w:pPr>
+        <w:tabs>
+          <w:tab w:val="num" w:pos="2160"/>
+        </w:tabs>
+        <w:ind w:left="2160" w:hanging="360"/>
+      </w:pPr>
+      <w:rPr>
+        <w:rFonts w:ascii="Wingdings" w:hAnsi="Wingdings" w:hint="default"/>
+        <w:sz w:val="20"/>
+      </w:rPr>
+    </w:lvl>
+    <w:lvl w:ilvl="3" w:tentative="1">
+      <w:start w:val="1"/>
+      <w:numFmt w:val="bullet"/>
+      <w:lvlText w:val=""/>
+      <w:lvlJc w:val="left"/>
+      <w:pPr>
+        <w:tabs>
+          <w:tab w:val="num" w:pos="2880"/>
+        </w:tabs>
+        <w:ind w:left="2880" w:hanging="360"/>
+      </w:pPr>
+      <w:rPr>
+        <w:rFonts w:ascii="Wingdings" w:hAnsi="Wingdings" w:hint="default"/>
+        <w:sz w:val="20"/>
+      </w:rPr>
+    </w:lvl>
+    <w:lvl w:ilvl="4" w:tentative="1">
+      <w:start w:val="1"/>
+      <w:numFmt w:val="bullet"/>
+      <w:lvlText w:val=""/>
+      <w:lvlJc w:val="left"/>
+      <w:pPr>
+        <w:tabs>
+          <w:tab w:val="num" w:pos="3600"/>
+        </w:tabs>
+        <w:ind w:left="3600" w:hanging="360"/>
+      </w:pPr>
+      <w:rPr>
+        <w:rFonts w:ascii="Wingdings" w:hAnsi="Wingdings" w:hint="default"/>
+        <w:sz w:val="20"/>
+      </w:rPr>
+    </w:lvl>
+    <w:lvl w:ilvl="5" w:tentative="1">
+      <w:start w:val="1"/>
+      <w:numFmt w:val="bullet"/>
+      <w:lvlText w:val=""/>
+      <w:lvlJc w:val="left"/>
+      <w:pPr>
+        <w:tabs>
+          <w:tab w:val="num" w:pos="4320"/>
+        </w:tabs>
+        <w:ind w:left="4320" w:hanging="360"/>
+      </w:pPr>
+      <w:rPr>
+        <w:rFonts w:ascii="Wingdings" w:hAnsi="Wingdings" w:hint="default"/>
+        <w:sz w:val="20"/>
+      </w:rPr>
+    </w:lvl>
+    <w:lvl w:ilvl="6" w:tentative="1">
+      <w:start w:val="1"/>
+      <w:numFmt w:val="bullet"/>
+      <w:lvlText w:val=""/>
+      <w:lvlJc w:val="left"/>
+      <w:pPr>
+        <w:tabs>
+          <w:tab w:val="num" w:pos="5040"/>
+        </w:tabs>
+        <w:ind w:left="5040" w:hanging="360"/>
+      </w:pPr>
+      <w:rPr>
+        <w:rFonts w:ascii="Wingdings" w:hAnsi="Wingdings" w:hint="default"/>
+        <w:sz w:val="20"/>
+      </w:rPr>
+    </w:lvl>
+    <w:lvl w:ilvl="7" w:tentative="1">
+      <w:start w:val="1"/>
+      <w:numFmt w:val="bullet"/>
+      <w:lvlText w:val=""/>
+      <w:lvlJc w:val="left"/>
+      <w:pPr>
+        <w:tabs>
+          <w:tab w:val="num" w:pos="5760"/>
+        </w:tabs>
+        <w:ind w:left="5760" w:hanging="360"/>
+      </w:pPr>
+      <w:rPr>
+        <w:rFonts w:ascii="Wingdings" w:hAnsi="Wingdings" w:hint="default"/>
+        <w:sz w:val="20"/>
+      </w:rPr>
+    </w:lvl>
+    <w:lvl w:ilvl="8" w:tentative="1">
+      <w:start w:val="1"/>
+      <w:numFmt w:val="bullet"/>
+      <w:lvlText w:val=""/>
+      <w:lvlJc w:val="left"/>
+      <w:pPr>
+        <w:tabs>
+          <w:tab w:val="num" w:pos="6480"/>
+        </w:tabs>
+        <w:ind w:left="6480" w:hanging="360"/>
+      </w:pPr>
+      <w:rPr>
+        <w:rFonts w:ascii="Wingdings" w:hAnsi="Wingdings" w:hint="default"/>
+        <w:sz w:val="20"/>
+      </w:rPr>
+    </w:lvl>
+  </w:abstractNum>
+  <w:abstractNum w:abstractNumId="3" w15:restartNumberingAfterBreak="0">
+    <w:nsid w:val="579F483E"/>
+    <w:multiLevelType w:val="multilevel"/>
+    <w:tmpl w:val="8B84B854"/>
+    <w:lvl w:ilvl="0">
+      <w:start w:val="1"/>
+      <w:numFmt w:val="decimal"/>
+      <w:lvlText w:val="%1."/>
+      <w:lvlJc w:val="left"/>
+      <w:pPr>
+        <w:tabs>
+          <w:tab w:val="num" w:pos="720"/>
+        </w:tabs>
+        <w:ind w:left="720" w:hanging="360"/>
+      </w:pPr>
+    </w:lvl>
+    <w:lvl w:ilvl="1" w:tentative="1">
+      <w:start w:val="1"/>
+      <w:numFmt w:val="decimal"/>
+      <w:lvlText w:val="%2."/>
+      <w:lvlJc w:val="left"/>
+      <w:pPr>
+        <w:tabs>
+          <w:tab w:val="num" w:pos="1440"/>
+        </w:tabs>
+        <w:ind w:left="1440" w:hanging="360"/>
+      </w:pPr>
+    </w:lvl>
+    <w:lvl w:ilvl="2" w:tentative="1">
+      <w:start w:val="1"/>
+      <w:numFmt w:val="decimal"/>
+      <w:lvlText w:val="%3."/>
+      <w:lvlJc w:val="left"/>
+      <w:pPr>
+        <w:tabs>
+          <w:tab w:val="num" w:pos="2160"/>
+        </w:tabs>
+        <w:ind w:left="2160" w:hanging="360"/>
+      </w:pPr>
+    </w:lvl>
+    <w:lvl w:ilvl="3" w:tentative="1">
+      <w:start w:val="1"/>
+      <w:numFmt w:val="decimal"/>
+      <w:lvlText w:val="%4."/>
+      <w:lvlJc w:val="left"/>
+      <w:pPr>
+        <w:tabs>
+          <w:tab w:val="num" w:pos="2880"/>
+        </w:tabs>
+        <w:ind w:left="2880" w:hanging="360"/>
+      </w:pPr>
+    </w:lvl>
+    <w:lvl w:ilvl="4" w:tentative="1">
+      <w:start w:val="1"/>
+      <w:numFmt w:val="decimal"/>
+      <w:lvlText w:val="%5."/>
+      <w:lvlJc w:val="left"/>
+      <w:pPr>
+        <w:tabs>
+          <w:tab w:val="num" w:pos="3600"/>
+        </w:tabs>
+        <w:ind w:left="3600" w:hanging="360"/>
+      </w:pPr>
+    </w:lvl>
+    <w:lvl w:ilvl="5" w:tentative="1">
+      <w:start w:val="1"/>
+      <w:numFmt w:val="decimal"/>
+      <w:lvlText w:val="%6."/>
+      <w:lvlJc w:val="left"/>
+      <w:pPr>
+        <w:tabs>
+          <w:tab w:val="num" w:pos="4320"/>
+        </w:tabs>
+        <w:ind w:left="4320" w:hanging="360"/>
+      </w:pPr>
+    </w:lvl>
+    <w:lvl w:ilvl="6" w:tentative="1">
+      <w:start w:val="1"/>
+      <w:numFmt w:val="decimal"/>
+      <w:lvlText w:val="%7."/>
+      <w:lvlJc w:val="left"/>
+      <w:pPr>
+        <w:tabs>
+          <w:tab w:val="num" w:pos="5040"/>
+        </w:tabs>
+        <w:ind w:left="5040" w:hanging="360"/>
+      </w:pPr>
+    </w:lvl>
+    <w:lvl w:ilvl="7" w:tentative="1">
+      <w:start w:val="1"/>
+      <w:numFmt w:val="decimal"/>
+      <w:lvlText w:val="%8."/>
+      <w:lvlJc w:val="left"/>
+      <w:pPr>
+        <w:tabs>
+          <w:tab w:val="num" w:pos="5760"/>
+        </w:tabs>
+        <w:ind w:left="5760" w:hanging="360"/>
+      </w:pPr>
+    </w:lvl>
+    <w:lvl w:ilvl="8" w:tentative="1">
+      <w:start w:val="1"/>
+      <w:numFmt w:val="decimal"/>
+      <w:lvlText w:val="%9."/>
+      <w:lvlJc w:val="left"/>
+      <w:pPr>
+        <w:tabs>
+          <w:tab w:val="num" w:pos="6480"/>
+        </w:tabs>
+        <w:ind w:left="6480" w:hanging="360"/>
+      </w:pPr>
+    </w:lvl>
+  </w:abstractNum>
+  <w:abstractNum w:abstractNumId="4" w15:restartNumberingAfterBreak="0">
     <w:nsid w:val="7C9E7B01"/>
     <w:multiLevelType w:val="multilevel"/>
     <w:tmpl w:val="415485E2"/>
@@ -2487,6 +3344,12 @@
     <w:abstractNumId w:val="1"/>
   </w:num>
   <w:num w:numId="3" w16cid:durableId="1803376658">
+    <w:abstractNumId w:val="4"/>
+  </w:num>
+  <w:num w:numId="4" w16cid:durableId="62803227">
+    <w:abstractNumId w:val="3"/>
+  </w:num>
+  <w:num w:numId="5" w16cid:durableId="837305513">
     <w:abstractNumId w:val="2"/>
   </w:num>
 </w:numbering>
@@ -3704,4 +4567,16 @@
     </a:ext>
   </a:extLst>
 </a:theme>
+</file>
+
+<file path=customXml/item1.xml><?xml version="1.0" encoding="utf-8"?>
+<b:Sources xmlns:b="http://schemas.openxmlformats.org/officeDocument/2006/bibliography" xmlns="http://schemas.openxmlformats.org/officeDocument/2006/bibliography" SelectedStyle="\APASixthEditionOfficeOnline.xsl" StyleName="APA" Version="6"/>
+</file>
+
+<file path=customXml/itemProps1.xml><?xml version="1.0" encoding="utf-8"?>
+<ds:datastoreItem xmlns:ds="http://schemas.openxmlformats.org/officeDocument/2006/customXml" ds:itemID="{A3A41F9E-41AD-4B5B-983D-ED5C7A8980CA}">
+  <ds:schemaRefs>
+    <ds:schemaRef ds:uri="http://schemas.openxmlformats.org/officeDocument/2006/bibliography"/>
+  </ds:schemaRefs>
+</ds:datastoreItem>
 </file>
</xml_diff>

<commit_message>
Angriffsbaum Eingabe abgeschlossen. Fix der Methode für I Norm
</commit_message>
<xml_diff>
--- a/SCHAZAM_Methodenbeschreibung.docx
+++ b/SCHAZAM_Methodenbeschreibung.docx
@@ -22,15 +22,7 @@
         <w:t xml:space="preserve">Die SCHASAM-Methode dient der standardisierten, quantifizierbaren Durchführung einer Bedrohungs- und Risikoanalyse (TARA) zur Bewertung technischer Risiken für kritische Assets. </w:t>
       </w:r>
       <w:r>
-        <w:t xml:space="preserve">Basis ist eine </w:t>
-      </w:r>
-      <w:proofErr w:type="spellStart"/>
-      <w:r>
-        <w:t>Attack</w:t>
-      </w:r>
-      <w:proofErr w:type="spellEnd"/>
-      <w:r>
-        <w:t xml:space="preserve"> Surface Methode. D.H. für die Analyse werden </w:t>
+        <w:t xml:space="preserve">Basis ist eine Attack Surface Methode. D.H. für die Analyse werden </w:t>
       </w:r>
       <w:r>
         <w:t xml:space="preserve">im ersten Schritt </w:t>
@@ -69,14 +61,73 @@
         </w:rPr>
       </w:pPr>
       <w:r>
-        <w:t xml:space="preserve">Das Gesamtrisiko R wird als das Produkt aus dem </w:t>
-      </w:r>
-      <w:r>
-        <w:rPr>
-          <w:b/>
-          <w:bCs/>
-        </w:rPr>
-        <w:t xml:space="preserve">Normierten Schadensausmaß </w:t>
+        <w:rPr>
+          <w:b/>
+          <w:bCs/>
+        </w:rPr>
+        <w:t>1. Phase: Schutzbedarfsanalyse (GSB)</w:t>
+      </w:r>
+    </w:p>
+    <w:p>
+      <w:r>
+        <w:t>Ausgangspunkt der Analyse ist die Untersuchung der zu Schützenden Assets. Für jedes ermittelte</w:t>
+      </w:r>
+      <w:r>
+        <w:t xml:space="preserve"> Asset</w:t>
+      </w:r>
+      <w:r>
+        <w:t xml:space="preserve"> </w:t>
+      </w:r>
+      <w:r>
+        <w:t>wird der Schutzbedarf (</w:t>
+      </w:r>
+      <w:r>
+        <w:t>TSL</w:t>
+      </w:r>
+      <w:r>
+        <w:t xml:space="preserve">) ermittelt. Dieser basiert auf den Sicherheitszielen Vertraulichkeit (C), Integrität (I) und Verfügbarkeit (A). Der höchste Einzelwert in dieser sogenannten CIA-Triade bestimmt das Gesamt-GSB-Rating des Assets, das als </w:t>
+      </w:r>
+      <w:r>
+        <w:rPr>
+          <w:b/>
+          <w:bCs/>
+        </w:rPr>
+        <w:t>Niedrig (I), Mittel (II) oder Hoch (III)</w:t>
+      </w:r>
+      <w:r>
+        <w:t xml:space="preserve"> klassifiziert wird.</w:t>
+      </w:r>
+    </w:p>
+    <w:p/>
+    <w:p>
+      <w:pPr>
+        <w:rPr>
+          <w:b/>
+          <w:bCs/>
+        </w:rPr>
+      </w:pPr>
+      <w:r>
+        <w:rPr>
+          <w:b/>
+          <w:bCs/>
+        </w:rPr>
+        <w:br w:type="page"/>
+      </w:r>
+    </w:p>
+    <w:p>
+      <w:pPr>
+        <w:rPr>
+          <w:b/>
+          <w:bCs/>
+        </w:rPr>
+      </w:pPr>
+      <w:r>
+        <w:rPr>
+          <w:b/>
+          <w:bCs/>
+        </w:rPr>
+        <w:lastRenderedPageBreak/>
+        <w:t xml:space="preserve">2. Phase: Bestimmung des Normierten Schadensausmaßes </w:t>
       </w:r>
       <w:r>
         <w:rPr>
@@ -90,79 +141,6 @@
           <w:b/>
           <w:bCs/>
         </w:rPr>
-        <w:t>(norm)</w:t>
-      </w:r>
-      <w:r>
-        <w:t xml:space="preserve"> und der </w:t>
-      </w:r>
-      <w:r>
-        <w:rPr>
-          <w:b/>
-          <w:bCs/>
-        </w:rPr>
-        <w:t>Eintrittswahrscheinlichkeit P</w:t>
-      </w:r>
-      <w:r>
-        <w:t xml:space="preserve"> berechnet: </w:t>
-      </w:r>
-      <w:r>
-        <w:br/>
-      </w:r>
-    </w:p>
-    <w:p>
-      <w:pPr>
-        <w:rPr>
-          <w:b/>
-          <w:bCs/>
-        </w:rPr>
-      </w:pPr>
-      <w:r>
-        <w:rPr>
-          <w:b/>
-          <w:bCs/>
-        </w:rPr>
-        <w:t xml:space="preserve">Risiko </w:t>
-      </w:r>
-      <w:r>
-        <w:rPr>
-          <w:b/>
-          <w:bCs/>
-        </w:rPr>
-        <w:tab/>
-      </w:r>
-      <w:r>
-        <w:rPr>
-          <w:b/>
-          <w:bCs/>
-        </w:rPr>
-        <w:tab/>
-      </w:r>
-      <w:r>
-        <w:rPr>
-          <w:b/>
-          <w:bCs/>
-        </w:rPr>
-        <w:tab/>
-      </w:r>
-      <w:r>
-        <w:rPr>
-          <w:b/>
-          <w:bCs/>
-        </w:rPr>
-        <w:t xml:space="preserve">R = </w:t>
-      </w:r>
-      <w:r>
-        <w:rPr>
-          <w:b/>
-          <w:bCs/>
-        </w:rPr>
-        <w:t>I</w:t>
-      </w:r>
-      <w:r>
-        <w:rPr>
-          <w:b/>
-          <w:bCs/>
-        </w:rPr>
         <w:t>(</w:t>
       </w:r>
       <w:r>
@@ -177,159 +155,30 @@
           <w:b/>
           <w:bCs/>
         </w:rPr>
-        <w:t>) x</w:t>
-      </w:r>
-      <w:r>
-        <w:rPr>
-          <w:b/>
-          <w:bCs/>
-        </w:rPr>
-        <w:t xml:space="preserve"> P</w:t>
-      </w:r>
-      <w:r>
-        <w:t>.</w:t>
-      </w:r>
-      <w:r>
-        <w:br/>
-      </w:r>
-      <w:r>
-        <w:br/>
-      </w:r>
-    </w:p>
-    <w:p>
-      <w:pPr>
-        <w:rPr>
-          <w:b/>
-          <w:bCs/>
-        </w:rPr>
-      </w:pPr>
-      <w:r>
-        <w:rPr>
-          <w:b/>
-          <w:bCs/>
-        </w:rPr>
-        <w:t>1. Phase: Schutzbedarfsanalyse (GSB)</w:t>
-      </w:r>
-    </w:p>
-    <w:p>
-      <w:r>
-        <w:t>Ausgangspunkt der Analyse ist die Untersuchung der zu Schützenden Assets. Für jedes ermittelte</w:t>
-      </w:r>
-      <w:r>
-        <w:t xml:space="preserve"> Asset</w:t>
-      </w:r>
-      <w:r>
-        <w:t xml:space="preserve"> </w:t>
-      </w:r>
-      <w:r>
-        <w:t>wird der Schutzbedarf (</w:t>
-      </w:r>
-      <w:r>
-        <w:t>TSL</w:t>
-      </w:r>
-      <w:r>
-        <w:t xml:space="preserve">) ermittelt. Dieser basiert auf den Sicherheitszielen Vertraulichkeit (C), Integrität (I) und Verfügbarkeit (A). Der höchste Einzelwert in dieser sogenannten CIA-Triade bestimmt das Gesamt-GSB-Rating des Assets, das als </w:t>
-      </w:r>
-      <w:r>
-        <w:rPr>
-          <w:b/>
-          <w:bCs/>
-        </w:rPr>
-        <w:t>Niedrig (I), Mittel (II) oder Hoch (III)</w:t>
-      </w:r>
-      <w:r>
-        <w:t xml:space="preserve"> klassifiziert wird.</w:t>
+        <w:t>)</w:t>
+      </w:r>
+    </w:p>
+    <w:p>
+      <w:r>
+        <w:t>Das normierte Schadensausmaß ($I_{norm}$) bildet die Brücke zwischen der rein qualitativen Expertenbewertung und dem zuvor ermittelten Schutzbedarf der Assets. Die Berechnung erfolgt in einem zweistufigen Prozess, um eine realistische Risikopriorisierung zu gewährleisten.</w:t>
       </w:r>
     </w:p>
     <w:p/>
     <w:p>
-      <w:pPr>
-        <w:rPr>
-          <w:b/>
-          <w:bCs/>
-        </w:rPr>
-      </w:pPr>
-      <w:r>
-        <w:rPr>
-          <w:b/>
-          <w:bCs/>
-        </w:rPr>
-        <w:t xml:space="preserve">2. Phase: Bestimmung des Normierten Schadensausmaßes </w:t>
-      </w:r>
-      <w:r>
-        <w:rPr>
-          <w:b/>
-          <w:bCs/>
-        </w:rPr>
-        <w:t>I</w:t>
-      </w:r>
-      <w:r>
-        <w:rPr>
-          <w:b/>
-          <w:bCs/>
-        </w:rPr>
-        <w:t>(</w:t>
-      </w:r>
-      <w:r>
-        <w:rPr>
-          <w:b/>
-          <w:bCs/>
-        </w:rPr>
-        <w:t>norm</w:t>
-      </w:r>
-      <w:r>
-        <w:rPr>
-          <w:b/>
-          <w:bCs/>
-        </w:rPr>
-        <w:t>)</w:t>
-      </w:r>
-    </w:p>
-    <w:p>
-      <w:r>
-        <w:t xml:space="preserve">Das Schadensausmaß </w:t>
-      </w:r>
-      <w:r>
-        <w:t>I</w:t>
-      </w:r>
-      <w:r>
-        <w:t xml:space="preserve"> beschreibt die maximale Konsequenz (Impact) eines erfolgreichen Angriffs basierend auf vordefinierten Schadensszenarien</w:t>
-      </w:r>
-      <w:r>
-        <w:t>, die bei Bedarf erweitert werden können</w:t>
-      </w:r>
-      <w:r>
-        <w:t xml:space="preserve">. Das höchste ermittelte Schadensausmaß </w:t>
-      </w:r>
-      <w:r>
-        <w:t xml:space="preserve">der möglichen Schadensszenarien </w:t>
-      </w:r>
-      <w:r>
-        <w:t xml:space="preserve">wird in einen normierten Wert </w:t>
-      </w:r>
-      <w:r>
-        <w:rPr>
-          <w:b/>
-          <w:bCs/>
-        </w:rPr>
-        <w:t>I</w:t>
-      </w:r>
-      <w:r>
-        <w:rPr>
-          <w:b/>
-          <w:bCs/>
-        </w:rPr>
-        <w:t xml:space="preserve">(norm) </w:t>
-      </w:r>
-      <w:r>
-        <w:t>überführt:</w:t>
+      <w:r>
+        <w:t>1. Berechnung des gewichteten Einzel-Impacts ($I_{asset}$)</w:t>
+      </w:r>
+    </w:p>
+    <w:p>
+      <w:r>
+        <w:t>Jedes Asset wird in der Schadensauswirkungsmatrix gegenüber den definierten Schadensszenarien (DS) bewertet. Um die Kritikalität des betroffenen Systems zu berücksichtigen, wird die qualitative Bewertung (Low, Medium, High) mit dem Faktor des Gesamtschutzbedarfs (GSB) multipliziert.</w:t>
       </w:r>
     </w:p>
     <w:p>
       <w:pPr>
         <w:numPr>
           <w:ilvl w:val="0"/>
-          <w:numId w:val="1"/>
+          <w:numId w:val="9"/>
         </w:numPr>
       </w:pPr>
       <w:r>
@@ -337,23 +186,47 @@
           <w:b/>
           <w:bCs/>
         </w:rPr>
-        <w:t>Impact 1 (Geringfügiger Schaden)</w:t>
-      </w:r>
-      <w:r>
-        <w:t xml:space="preserve"> entspricht </w:t>
-      </w:r>
-      <w:r>
-        <w:t>I</w:t>
-      </w:r>
-      <w:r>
-        <w:t>(norm) = 0.3.</w:t>
+        <w:t>Schadensfaktor (S):</w:t>
+      </w:r>
+    </w:p>
+    <w:p>
+      <w:pPr>
+        <w:numPr>
+          <w:ilvl w:val="1"/>
+          <w:numId w:val="9"/>
+        </w:numPr>
+      </w:pPr>
+      <w:r>
+        <w:t>Low: 0,3</w:t>
+      </w:r>
+    </w:p>
+    <w:p>
+      <w:pPr>
+        <w:numPr>
+          <w:ilvl w:val="1"/>
+          <w:numId w:val="9"/>
+        </w:numPr>
+      </w:pPr>
+      <w:r>
+        <w:t>Medium: 0,6</w:t>
+      </w:r>
+    </w:p>
+    <w:p>
+      <w:pPr>
+        <w:numPr>
+          <w:ilvl w:val="1"/>
+          <w:numId w:val="9"/>
+        </w:numPr>
+      </w:pPr>
+      <w:r>
+        <w:t>High: 1,0</w:t>
       </w:r>
     </w:p>
     <w:p>
       <w:pPr>
         <w:numPr>
           <w:ilvl w:val="0"/>
-          <w:numId w:val="1"/>
+          <w:numId w:val="9"/>
         </w:numPr>
       </w:pPr>
       <w:r>
@@ -361,72 +234,197 @@
           <w:b/>
           <w:bCs/>
         </w:rPr>
-        <w:t>Impact 2 (Signifikanter Schaden)</w:t>
-      </w:r>
-      <w:r>
-        <w:t xml:space="preserve"> entspricht </w:t>
-      </w:r>
-      <w:r>
-        <w:t>I</w:t>
-      </w:r>
-      <w:r>
+        <w:t>Asset-Gewichtung (G):</w:t>
+      </w:r>
+    </w:p>
+    <w:p>
+      <w:pPr>
+        <w:numPr>
+          <w:ilvl w:val="1"/>
+          <w:numId w:val="9"/>
+        </w:numPr>
+      </w:pPr>
+      <w:r>
+        <w:t>Klasse I (Niedrig): 0,6</w:t>
+      </w:r>
+    </w:p>
+    <w:p>
+      <w:pPr>
+        <w:numPr>
+          <w:ilvl w:val="1"/>
+          <w:numId w:val="9"/>
+        </w:numPr>
+      </w:pPr>
+      <w:r>
+        <w:t>Klasse II (Mittel): 0,8</w:t>
+      </w:r>
+    </w:p>
+    <w:p>
+      <w:pPr>
+        <w:numPr>
+          <w:ilvl w:val="1"/>
+          <w:numId w:val="9"/>
+        </w:numPr>
+      </w:pPr>
+      <w:r>
+        <w:t>Klasse III (Hoch): 1,0</w:t>
+      </w:r>
+    </w:p>
+    <w:p>
+      <w:r>
+        <w:t>Die Formel für den gewichteten Impact pro Asset und Szenario lautet:</w:t>
+      </w:r>
+    </w:p>
+    <w:p>
+      <w:pPr>
+        <w:ind w:firstLine="708"/>
+      </w:pPr>
+      <w:r>
+        <w:t xml:space="preserve">I(asset) = S x G </w:t>
+      </w:r>
+      <w:r>
+        <w:tab/>
+        <w:t xml:space="preserve">// </w:t>
+      </w:r>
+      <w:r>
+        <w:rPr>
+          <w:sz w:val="16"/>
+          <w:szCs w:val="16"/>
+        </w:rPr>
+        <w:t>Schadensfaktor x Asset Gewichtung</w:t>
+      </w:r>
+    </w:p>
+    <w:p>
+      <w:r>
+        <w:rPr>
+          <w:b/>
+          <w:bCs/>
+        </w:rPr>
+        <w:br/>
+      </w:r>
+      <w:r>
+        <w:t>2. Bildung des normierten Gesamtschadens I</w:t>
+      </w:r>
+      <w:r>
+        <w:t>(norm)</w:t>
+      </w:r>
+    </w:p>
+    <w:p>
+      <w:r>
+        <w:t>Da die Methode einen systemweiten Sicherheitsansatz verfolgt, wird für einen Angriffspfad (Angriffsbaum) nicht ein einzelnes Asset betrachtet. Stattdessen wird aus allen betroffenen Assets und den für den Pfad gewählten Schadensszenarien der höchste gewichtete Einzel-Impact als Basis für die Risikoanalyse herangezogen (Worst-Case-Prinzip):</w:t>
+      </w:r>
+    </w:p>
+    <w:p>
+      <w:pPr>
+        <w:ind w:firstLine="708"/>
+        <w:rPr>
+          <w:lang w:val="en-US"/>
+        </w:rPr>
+      </w:pPr>
+      <w:r>
+        <w:rPr>
+          <w:lang w:val="en-US"/>
+        </w:rPr>
+        <w:t xml:space="preserve">I(Norm) = </w:t>
+      </w:r>
+      <w:r>
+        <w:rPr>
+          <w:lang w:val="en-US"/>
+        </w:rPr>
+        <w:t>max(I</w:t>
+      </w:r>
+      <w:r>
+        <w:rPr>
+          <w:lang w:val="en-US"/>
+        </w:rPr>
         <w:t>(</w:t>
       </w:r>
-      <w:proofErr w:type="gramStart"/>
-      <w:r>
-        <w:t>norm)  =</w:t>
-      </w:r>
-      <w:proofErr w:type="gramEnd"/>
-      <w:r>
-        <w:t xml:space="preserve"> 0.6.</w:t>
-      </w:r>
-    </w:p>
-    <w:p>
-      <w:pPr>
-        <w:numPr>
-          <w:ilvl w:val="0"/>
-          <w:numId w:val="1"/>
-        </w:numPr>
-      </w:pPr>
-      <w:r>
-        <w:rPr>
-          <w:b/>
-          <w:bCs/>
-        </w:rPr>
-        <w:t>Impact 3 (Kritischer / Katastrophaler Schaden)</w:t>
-      </w:r>
-      <w:r>
-        <w:t xml:space="preserve"> entspricht </w:t>
-      </w:r>
-      <w:r>
-        <w:t>I</w:t>
-      </w:r>
-      <w:r>
+      <w:r>
+        <w:rPr>
+          <w:lang w:val="en-US"/>
+        </w:rPr>
+        <w:t>asset_1</w:t>
+      </w:r>
+      <w:r>
+        <w:rPr>
+          <w:lang w:val="en-US"/>
+        </w:rPr>
+        <w:t>)</w:t>
+      </w:r>
+      <w:r>
+        <w:rPr>
+          <w:lang w:val="en-US"/>
+        </w:rPr>
+        <w:t>, I</w:t>
+      </w:r>
+      <w:r>
+        <w:rPr>
+          <w:lang w:val="en-US"/>
+        </w:rPr>
         <w:t>(</w:t>
       </w:r>
-      <w:proofErr w:type="gramStart"/>
-      <w:r>
-        <w:t>norm)  =</w:t>
-      </w:r>
-      <w:proofErr w:type="gramEnd"/>
-      <w:r>
-        <w:t xml:space="preserve"> 1.0.</w:t>
-      </w:r>
-      <w:r>
-        <w:br/>
-      </w:r>
-    </w:p>
-    <w:p>
-      <w:pPr>
-        <w:rPr>
-          <w:b/>
-          <w:bCs/>
-        </w:rPr>
-      </w:pPr>
-      <w:r>
-        <w:rPr>
-          <w:b/>
-          <w:bCs/>
+      <w:r>
+        <w:rPr>
+          <w:lang w:val="en-US"/>
+        </w:rPr>
+        <w:t>asset_2</w:t>
+      </w:r>
+      <w:r>
+        <w:rPr>
+          <w:lang w:val="en-US"/>
+        </w:rPr>
+        <w:t>)</w:t>
+      </w:r>
+      <w:r>
+        <w:rPr>
+          <w:lang w:val="en-US"/>
+        </w:rPr>
+        <w:t xml:space="preserve">, </w:t>
+      </w:r>
+      <w:r>
+        <w:rPr>
+          <w:lang w:val="en-US"/>
+        </w:rPr>
+        <w:t>…</w:t>
+      </w:r>
+      <w:r>
+        <w:rPr>
+          <w:lang w:val="en-US"/>
+        </w:rPr>
+        <w:t>, I</w:t>
+      </w:r>
+      <w:r>
+        <w:rPr>
+          <w:lang w:val="en-US"/>
+        </w:rPr>
+        <w:t>(</w:t>
+      </w:r>
+      <w:r>
+        <w:rPr>
+          <w:lang w:val="en-US"/>
+        </w:rPr>
+        <w:t>asset_n</w:t>
+      </w:r>
+      <w:r>
+        <w:rPr>
+          <w:lang w:val="en-US"/>
+        </w:rPr>
+        <w:t>))</w:t>
+      </w:r>
+    </w:p>
+    <w:p>
+      <w:pPr>
+        <w:rPr>
+          <w:b/>
+          <w:bCs/>
+          <w:lang w:val="en-US"/>
+        </w:rPr>
+      </w:pPr>
+      <w:r>
+        <w:rPr>
+          <w:b/>
+          <w:bCs/>
+          <w:lang w:val="en-US"/>
         </w:rPr>
         <w:br w:type="page"/>
       </w:r>
@@ -436,14 +434,22 @@
         <w:rPr>
           <w:b/>
           <w:bCs/>
-        </w:rPr>
-      </w:pPr>
-      <w:r>
-        <w:rPr>
-          <w:b/>
-          <w:bCs/>
-        </w:rPr>
-        <w:lastRenderedPageBreak/>
+          <w:lang w:val="en-US"/>
+        </w:rPr>
+      </w:pPr>
+    </w:p>
+    <w:p>
+      <w:pPr>
+        <w:rPr>
+          <w:b/>
+          <w:bCs/>
+        </w:rPr>
+      </w:pPr>
+      <w:r>
+        <w:rPr>
+          <w:b/>
+          <w:bCs/>
+        </w:rPr>
         <w:t>3. Phase: Bestimmung der Eintrittswahrscheinlichkeit P</w:t>
       </w:r>
       <w:r>
@@ -451,28 +457,18 @@
           <w:b/>
           <w:bCs/>
         </w:rPr>
-        <w:t xml:space="preserve"> (</w:t>
-      </w:r>
-      <w:proofErr w:type="spellStart"/>
-      <w:r>
-        <w:rPr>
-          <w:b/>
-          <w:bCs/>
-        </w:rPr>
-        <w:t>Likelyhood</w:t>
-      </w:r>
-      <w:proofErr w:type="spellEnd"/>
-      <w:r>
-        <w:rPr>
-          <w:b/>
-          <w:bCs/>
-        </w:rPr>
-        <w:t>)</w:t>
-      </w:r>
-    </w:p>
-    <w:p>
-      <w:r>
-        <w:t xml:space="preserve">Die Eintrittswahrscheinlichkeit P wird durch die Summe von vier spezifischen, normierten Skalaren bewertet, die die Attraktivität und die Durchführbarkeit des Angriffs beschreiben. Die Wahrscheinlichkeitssumme berechnet sich als: </w:t>
+        <w:t xml:space="preserve"> (Likelyhood)</w:t>
+      </w:r>
+    </w:p>
+    <w:p>
+      <w:r>
+        <w:t>Die Eintrittswahrscheinlichkeit P wird durch die Summe von vier spezifischen, normierten Skalaren bewertet, die die Attraktivität und die Durchführbarkeit des Angriffs beschreiben. Die Wahrscheinlich</w:t>
+      </w:r>
+      <w:r>
+        <w:t>keit / Likelyhood</w:t>
+      </w:r>
+      <w:r>
+        <w:t xml:space="preserve"> berechnet sich als: </w:t>
       </w:r>
     </w:p>
     <w:p>
@@ -490,6 +486,9 @@
       </w:r>
       <w:r>
         <w:t>U</w:t>
+      </w:r>
+      <w:r>
+        <w:t xml:space="preserve"> </w:t>
       </w:r>
     </w:p>
     <w:p>
@@ -877,23 +876,7 @@
                 <w:b/>
                 <w:bCs/>
               </w:rPr>
-              <w:t xml:space="preserve">Experten Recherche (z.B. spezifische Foren, </w:t>
-            </w:r>
-            <w:proofErr w:type="spellStart"/>
-            <w:r>
-              <w:rPr>
-                <w:b/>
-                <w:bCs/>
-              </w:rPr>
-              <w:t>Onionnet</w:t>
-            </w:r>
-            <w:proofErr w:type="spellEnd"/>
-            <w:r>
-              <w:rPr>
-                <w:b/>
-                <w:bCs/>
-              </w:rPr>
-              <w:t>)</w:t>
+              <w:t>Experten Recherche (z.B. spezifische Foren, Onionnet)</w:t>
             </w:r>
           </w:p>
         </w:tc>
@@ -2032,29 +2015,6 @@
         </w:rPr>
       </w:pPr>
     </w:p>
-    <w:p>
-      <w:r>
-        <w:t xml:space="preserve">Der </w:t>
-      </w:r>
-      <w:r>
-        <w:t xml:space="preserve">resultierende, </w:t>
-      </w:r>
-      <w:r>
-        <w:t xml:space="preserve">maximal mögliche Risikowert liegt bei </w:t>
-      </w:r>
-      <w:r>
-        <w:t>2</w:t>
-      </w:r>
-      <w:r>
-        <w:t>,</w:t>
-      </w:r>
-      <w:r>
-        <w:t>2</w:t>
-      </w:r>
-      <w:r>
-        <w:t>.</w:t>
-      </w:r>
-    </w:p>
     <w:p/>
     <w:p/>
     <w:p/>
@@ -2070,39 +2030,159 @@
           <w:b/>
           <w:bCs/>
         </w:rPr>
+        <w:br w:type="page"/>
+      </w:r>
+      <w:r>
+        <w:rPr>
+          <w:b/>
+          <w:bCs/>
+        </w:rPr>
         <w:lastRenderedPageBreak/>
         <w:t>4. Phase: Risikobewertung und Klassifizierung</w:t>
       </w:r>
     </w:p>
     <w:p>
       <w:r>
+        <w:t>In dieser Phase wird der qualitative Angriffspfad in einen quantifizierbaren Risikowert R überführt. Dieser Wert ermöglicht eine objektive Vergleichbarkeit verschiedener Bedrohungsszenarien.</w:t>
+      </w:r>
+    </w:p>
+    <w:p>
+      <w:r>
+        <w:t>Die Risikogleichung</w:t>
+      </w:r>
+      <w:r>
+        <w:t xml:space="preserve">: </w:t>
+      </w:r>
+      <w:r>
+        <w:t xml:space="preserve">Das Gesamtrisiko berechnet sich aus dem Produkt des normierten Schadensausmaßes und der summierten Eintrittswahrscheinlichkeit </w:t>
+      </w:r>
+      <w:r>
+        <w:t>/ Likelyhood (</w:t>
+      </w:r>
+      <w:r>
+        <w:t>P</w:t>
+      </w:r>
+      <w:r>
+        <w:t>)</w:t>
+      </w:r>
+      <w:r>
+        <w:t>:</w:t>
+      </w:r>
+    </w:p>
+    <w:p>
+      <w:pPr>
+        <w:ind w:firstLine="708"/>
+      </w:pPr>
+      <w:r>
+        <w:t>R = I</w:t>
+      </w:r>
+      <w:r>
+        <w:t>(</w:t>
+      </w:r>
+      <w:r>
+        <w:t>norm</w:t>
+      </w:r>
+      <w:r>
+        <w:t>)</w:t>
+      </w:r>
+      <w:r>
+        <w:t xml:space="preserve"> </w:t>
+      </w:r>
+      <w:r>
+        <w:t>x</w:t>
+      </w:r>
+      <w:r>
+        <w:t xml:space="preserve"> P</w:t>
+      </w:r>
+    </w:p>
+    <w:p/>
+    <w:p>
+      <w:r>
+        <w:t>Parameter der Eintrittswahrscheinlichkeit P:</w:t>
+      </w:r>
+    </w:p>
+    <w:p>
+      <w:r>
+        <w:t>Die Wahrscheinlichkeit P setzt sich aus der Summe von vier empirisch definierten Skalaren zusammen, die im Rahmen der Expertenanalyse für jedes Blatt (Leaf) des Angriffsbaums festgelegt werden:</w:t>
+      </w:r>
+    </w:p>
+    <w:p>
+      <w:pPr>
+        <w:numPr>
+          <w:ilvl w:val="0"/>
+          <w:numId w:val="10"/>
+        </w:numPr>
+      </w:pPr>
+      <w:r>
+        <w:rPr>
+          <w:b/>
+          <w:bCs/>
+        </w:rPr>
+        <w:t>K</w:t>
+      </w:r>
+      <w:r>
+        <w:t xml:space="preserve"> (Komplexität): Technischer Aufwand für den Angreifer.</w:t>
+      </w:r>
+    </w:p>
+    <w:p>
+      <w:pPr>
+        <w:numPr>
+          <w:ilvl w:val="0"/>
+          <w:numId w:val="10"/>
+        </w:numPr>
+      </w:pPr>
+      <w:r>
+        <w:rPr>
+          <w:b/>
+          <w:bCs/>
+        </w:rPr>
+        <w:t>S</w:t>
+      </w:r>
+      <w:r>
+        <w:t xml:space="preserve"> (Skalierung): Wie viele Instanzen sind betroffen?</w:t>
+      </w:r>
+    </w:p>
+    <w:p>
+      <w:pPr>
+        <w:numPr>
+          <w:ilvl w:val="0"/>
+          <w:numId w:val="10"/>
+        </w:numPr>
+      </w:pPr>
+      <w:r>
+        <w:rPr>
+          <w:b/>
+          <w:bCs/>
+        </w:rPr>
+        <w:t>T</w:t>
+      </w:r>
+      <w:r>
+        <w:t xml:space="preserve"> (Zeitaufwand): Dauer der Vorbereitung und Durchführung.</w:t>
+      </w:r>
+    </w:p>
+    <w:p>
+      <w:pPr>
+        <w:numPr>
+          <w:ilvl w:val="0"/>
+          <w:numId w:val="10"/>
+        </w:numPr>
+      </w:pPr>
+      <w:r>
+        <w:t>U (Nutzen): Attraktivität des Ziels für den Angreifer.</w:t>
+      </w:r>
+    </w:p>
+    <w:p/>
+    <w:p>
+      <w:r>
         <w:t xml:space="preserve">Die Ergebnisse der Angriffspfadanalyse werden systematisch in </w:t>
       </w:r>
-      <w:proofErr w:type="spellStart"/>
-      <w:r>
-        <w:rPr>
-          <w:b/>
-          <w:bCs/>
-        </w:rPr>
-        <w:t>Attack</w:t>
-      </w:r>
-      <w:proofErr w:type="spellEnd"/>
-      <w:r>
-        <w:rPr>
-          <w:b/>
-          <w:bCs/>
-        </w:rPr>
-        <w:t xml:space="preserve"> </w:t>
-      </w:r>
-      <w:proofErr w:type="spellStart"/>
-      <w:r>
-        <w:rPr>
-          <w:b/>
-          <w:bCs/>
-        </w:rPr>
-        <w:t>Trees</w:t>
-      </w:r>
-      <w:proofErr w:type="spellEnd"/>
+      <w:r>
+        <w:rPr>
+          <w:b/>
+          <w:bCs/>
+        </w:rPr>
+        <w:t>Attack Trees</w:t>
+      </w:r>
       <w:r>
         <w:t xml:space="preserve"> überführt. Diese verzweigten Baumstrukturen dienen der transparenten Modellierung der gesamten Angriffsfläche:</w:t>
       </w:r>
@@ -2132,15 +2212,7 @@
         <w:t>technischen Angriffspfad</w:t>
       </w:r>
       <w:r>
-        <w:t xml:space="preserve"> des Assets, der als Einfallspunkt für einen Angreifer dienen könnte (</w:t>
-      </w:r>
-      <w:proofErr w:type="spellStart"/>
-      <w:r>
-        <w:t>Attack</w:t>
-      </w:r>
-      <w:proofErr w:type="spellEnd"/>
-      <w:r>
-        <w:t xml:space="preserve"> Surface).</w:t>
+        <w:t xml:space="preserve"> des Assets, der als Einfallspunkt für einen Angreifer dienen könnte (Attack Surface).</w:t>
       </w:r>
     </w:p>
     <w:p>
@@ -2205,105 +2277,31 @@
       </w:r>
     </w:p>
     <w:p>
-      <w:pPr>
-        <w:numPr>
-          <w:ilvl w:val="0"/>
-          <w:numId w:val="5"/>
-        </w:numPr>
-      </w:pPr>
-      <w:r>
-        <w:rPr>
-          <w:b/>
-          <w:bCs/>
-        </w:rPr>
-        <w:t>Vererbung:</w:t>
-      </w:r>
-      <w:r>
-        <w:t xml:space="preserve"> Die referenzierten Werte für den </w:t>
-      </w:r>
-      <w:r>
-        <w:rPr>
-          <w:b/>
-          <w:bCs/>
-        </w:rPr>
-        <w:t xml:space="preserve">Normierten </w:t>
-      </w:r>
-      <w:r>
-        <w:rPr>
-          <w:b/>
-          <w:bCs/>
-        </w:rPr>
-        <w:t>Schadensausmaß I(</w:t>
-      </w:r>
-      <w:proofErr w:type="gramStart"/>
-      <w:r>
-        <w:rPr>
-          <w:b/>
-          <w:bCs/>
-        </w:rPr>
-        <w:t xml:space="preserve">norm) </w:t>
-      </w:r>
-      <w:r>
-        <w:t xml:space="preserve"> sowie</w:t>
-      </w:r>
-      <w:proofErr w:type="gramEnd"/>
-      <w:r>
-        <w:t xml:space="preserve"> die einzelnen Wahrscheinlichkeitsskalare </w:t>
-      </w:r>
-      <w:r>
-        <w:t xml:space="preserve">(K, S, T, U) </w:t>
-      </w:r>
-      <w:r>
-        <w:t>werden jeweils von den Blättern zur Wurzel vererbt.</w:t>
-      </w:r>
-    </w:p>
-    <w:p>
-      <w:pPr>
-        <w:numPr>
-          <w:ilvl w:val="0"/>
-          <w:numId w:val="5"/>
-        </w:numPr>
-      </w:pPr>
-      <w:proofErr w:type="spellStart"/>
-      <w:r>
-        <w:rPr>
-          <w:b/>
-          <w:bCs/>
-        </w:rPr>
-        <w:t>Worst</w:t>
-      </w:r>
-      <w:proofErr w:type="spellEnd"/>
-      <w:r>
-        <w:rPr>
-          <w:b/>
-          <w:bCs/>
-        </w:rPr>
-        <w:t>-Case-Prinzip:</w:t>
-      </w:r>
-      <w:r>
-        <w:t xml:space="preserve"> Für jede Verzweigung und auf jeder Ebene der Bäume vererbt sich dabei immer der </w:t>
-      </w:r>
-      <w:r>
-        <w:rPr>
-          <w:b/>
-          <w:bCs/>
-        </w:rPr>
-        <w:t>ungünstigste Wert</w:t>
-      </w:r>
-      <w:r>
-        <w:t xml:space="preserve"> (d.h. der höchste Wert) für den </w:t>
-      </w:r>
-      <w:r>
-        <w:t xml:space="preserve">Schadensausmaß </w:t>
-      </w:r>
-      <w:r>
-        <w:t xml:space="preserve">und jeden einzelnen </w:t>
-      </w:r>
-      <w:r>
-        <w:t>Wahrscheinlichkeits-</w:t>
-      </w:r>
-      <w:r>
-        <w:t>Skalar.</w:t>
+      <w:r>
+        <w:rPr>
+          <w:b/>
+          <w:bCs/>
+        </w:rPr>
+        <w:t>Worst-Case Vererbung innerhalb der Baumstruktur:</w:t>
+      </w:r>
+      <w:r>
+        <w:t xml:space="preserve"> Innerhalb eines Angriffsbaums werden die Werte von den Blättern (Leaves) zu den Zweigen (Branches) und schließlich zur Wurzel (Root) vererbt. Hierbei gilt strikt das </w:t>
+      </w:r>
+      <w:r>
+        <w:rPr>
+          <w:b/>
+          <w:bCs/>
+        </w:rPr>
+        <w:t>Maximum-Prinzip</w:t>
+      </w:r>
+      <w:r>
+        <w:t xml:space="preserve">: Ein übergeordneter Knoten übernimmt stets den höchsten </w:t>
+      </w:r>
+      <w:r>
+        <w:t xml:space="preserve">Einzelrisikofaktoren (I(Norm) und Wahrscheinlichkeitsskalare) </w:t>
+      </w:r>
+      <w:r>
+        <w:t>seiner untergeordneten Elemente. Dies stellt sicher, dass das berechnete Gesamtrisiko der Root den kritischsten Pfad innerhalb der Bedrohung widerspiegelt.</w:t>
       </w:r>
     </w:p>
     <w:p>
@@ -2319,25 +2317,25 @@
     </w:p>
     <w:p>
       <w:r>
-        <w:br/>
-      </w:r>
-      <w:r>
-        <w:br/>
-      </w:r>
-    </w:p>
-    <w:p>
-      <w:pPr>
-        <w:rPr>
-          <w:b/>
-          <w:bCs/>
-        </w:rPr>
-      </w:pPr>
-      <w:r>
-        <w:rPr>
-          <w:b/>
-          <w:bCs/>
-        </w:rPr>
-        <w:br w:type="page"/>
+        <w:t xml:space="preserve">Der </w:t>
+      </w:r>
+      <w:r>
+        <w:t xml:space="preserve">resultierende, </w:t>
+      </w:r>
+      <w:r>
+        <w:t xml:space="preserve">maximal mögliche Risikowert liegt bei </w:t>
+      </w:r>
+      <w:r>
+        <w:t>2</w:t>
+      </w:r>
+      <w:r>
+        <w:t>,</w:t>
+      </w:r>
+      <w:r>
+        <w:t>2</w:t>
+      </w:r>
+      <w:r>
+        <w:t>.</w:t>
       </w:r>
     </w:p>
     <w:p>
@@ -2523,15 +2521,7 @@
         <w:t>Kritisch (Critical):</w:t>
       </w:r>
       <w:r>
-        <w:t xml:space="preserve"> Dieses Risiko erfordert sofortige Maßnahmen (</w:t>
-      </w:r>
-      <w:proofErr w:type="spellStart"/>
-      <w:r>
-        <w:t>Remediation</w:t>
-      </w:r>
-      <w:proofErr w:type="spellEnd"/>
-      <w:r>
-        <w:t xml:space="preserve">). Die Kennzeichnung ist Rot, wenn der Wert </w:t>
+        <w:t xml:space="preserve"> Dieses Risiko erfordert sofortige Maßnahmen (Remediation). Die Kennzeichnung ist Rot, wenn der Wert </w:t>
       </w:r>
       <w:r>
         <w:rPr>
@@ -2567,6 +2557,9 @@
         <w:br/>
       </w:r>
       <w:r>
+        <w:rPr>
+          <w:noProof/>
+        </w:rPr>
         <w:drawing>
           <wp:inline distT="0" distB="0" distL="0" distR="0" wp14:anchorId="21691191" wp14:editId="1C03222C">
             <wp:extent cx="5760720" cy="1267460"/>
@@ -2690,16 +2683,23 @@
           <w:b/>
         </w:rPr>
       </w:pPr>
-      <w:r>
-        <w:rPr>
-          <w:b/>
-        </w:rPr>
+    </w:p>
+    <w:p>
+      <w:pPr>
+        <w:rPr>
+          <w:b/>
+        </w:rPr>
+      </w:pPr>
+      <w:r>
+        <w:rPr>
+          <w:b/>
+        </w:rPr>
+        <w:lastRenderedPageBreak/>
         <w:t>Glossar</w:t>
       </w:r>
     </w:p>
     <w:p>
       <w:r>
-        <w:lastRenderedPageBreak/>
         <w:t xml:space="preserve">Schutzbedarfsanalyse </w:t>
       </w:r>
     </w:p>
@@ -2720,13 +2720,8 @@
     </w:p>
     <w:p>
       <w:r>
-        <w:t xml:space="preserve">Eintrittswahrscheinlichkeit (P) = </w:t>
-      </w:r>
-      <w:proofErr w:type="spellStart"/>
-      <w:r>
-        <w:t>Propability</w:t>
-      </w:r>
-      <w:proofErr w:type="spellEnd"/>
+        <w:t>Eintrittswahrscheinlichkeit (P) = Propability</w:t>
+      </w:r>
     </w:p>
     <w:p>
       <w:r>
@@ -2895,6 +2890,119 @@
     </w:lvl>
   </w:abstractNum>
   <w:abstractNum w:abstractNumId="1" w15:restartNumberingAfterBreak="0">
+    <w:nsid w:val="14FE0CE2"/>
+    <w:multiLevelType w:val="hybridMultilevel"/>
+    <w:tmpl w:val="DE70F7E8"/>
+    <w:lvl w:ilvl="0" w:tplc="04070001">
+      <w:start w:val="1"/>
+      <w:numFmt w:val="bullet"/>
+      <w:lvlText w:val=""/>
+      <w:lvlJc w:val="left"/>
+      <w:pPr>
+        <w:ind w:left="720" w:hanging="360"/>
+      </w:pPr>
+      <w:rPr>
+        <w:rFonts w:ascii="Symbol" w:hAnsi="Symbol" w:hint="default"/>
+      </w:rPr>
+    </w:lvl>
+    <w:lvl w:ilvl="1" w:tplc="04070003" w:tentative="1">
+      <w:start w:val="1"/>
+      <w:numFmt w:val="bullet"/>
+      <w:lvlText w:val="o"/>
+      <w:lvlJc w:val="left"/>
+      <w:pPr>
+        <w:ind w:left="1440" w:hanging="360"/>
+      </w:pPr>
+      <w:rPr>
+        <w:rFonts w:ascii="Courier New" w:hAnsi="Courier New" w:cs="Courier New" w:hint="default"/>
+      </w:rPr>
+    </w:lvl>
+    <w:lvl w:ilvl="2" w:tplc="04070005" w:tentative="1">
+      <w:start w:val="1"/>
+      <w:numFmt w:val="bullet"/>
+      <w:lvlText w:val=""/>
+      <w:lvlJc w:val="left"/>
+      <w:pPr>
+        <w:ind w:left="2160" w:hanging="360"/>
+      </w:pPr>
+      <w:rPr>
+        <w:rFonts w:ascii="Wingdings" w:hAnsi="Wingdings" w:hint="default"/>
+      </w:rPr>
+    </w:lvl>
+    <w:lvl w:ilvl="3" w:tplc="04070001" w:tentative="1">
+      <w:start w:val="1"/>
+      <w:numFmt w:val="bullet"/>
+      <w:lvlText w:val=""/>
+      <w:lvlJc w:val="left"/>
+      <w:pPr>
+        <w:ind w:left="2880" w:hanging="360"/>
+      </w:pPr>
+      <w:rPr>
+        <w:rFonts w:ascii="Symbol" w:hAnsi="Symbol" w:hint="default"/>
+      </w:rPr>
+    </w:lvl>
+    <w:lvl w:ilvl="4" w:tplc="04070003" w:tentative="1">
+      <w:start w:val="1"/>
+      <w:numFmt w:val="bullet"/>
+      <w:lvlText w:val="o"/>
+      <w:lvlJc w:val="left"/>
+      <w:pPr>
+        <w:ind w:left="3600" w:hanging="360"/>
+      </w:pPr>
+      <w:rPr>
+        <w:rFonts w:ascii="Courier New" w:hAnsi="Courier New" w:cs="Courier New" w:hint="default"/>
+      </w:rPr>
+    </w:lvl>
+    <w:lvl w:ilvl="5" w:tplc="04070005" w:tentative="1">
+      <w:start w:val="1"/>
+      <w:numFmt w:val="bullet"/>
+      <w:lvlText w:val=""/>
+      <w:lvlJc w:val="left"/>
+      <w:pPr>
+        <w:ind w:left="4320" w:hanging="360"/>
+      </w:pPr>
+      <w:rPr>
+        <w:rFonts w:ascii="Wingdings" w:hAnsi="Wingdings" w:hint="default"/>
+      </w:rPr>
+    </w:lvl>
+    <w:lvl w:ilvl="6" w:tplc="04070001" w:tentative="1">
+      <w:start w:val="1"/>
+      <w:numFmt w:val="bullet"/>
+      <w:lvlText w:val=""/>
+      <w:lvlJc w:val="left"/>
+      <w:pPr>
+        <w:ind w:left="5040" w:hanging="360"/>
+      </w:pPr>
+      <w:rPr>
+        <w:rFonts w:ascii="Symbol" w:hAnsi="Symbol" w:hint="default"/>
+      </w:rPr>
+    </w:lvl>
+    <w:lvl w:ilvl="7" w:tplc="04070003" w:tentative="1">
+      <w:start w:val="1"/>
+      <w:numFmt w:val="bullet"/>
+      <w:lvlText w:val="o"/>
+      <w:lvlJc w:val="left"/>
+      <w:pPr>
+        <w:ind w:left="5760" w:hanging="360"/>
+      </w:pPr>
+      <w:rPr>
+        <w:rFonts w:ascii="Courier New" w:hAnsi="Courier New" w:cs="Courier New" w:hint="default"/>
+      </w:rPr>
+    </w:lvl>
+    <w:lvl w:ilvl="8" w:tplc="04070005" w:tentative="1">
+      <w:start w:val="1"/>
+      <w:numFmt w:val="bullet"/>
+      <w:lvlText w:val=""/>
+      <w:lvlJc w:val="left"/>
+      <w:pPr>
+        <w:ind w:left="6480" w:hanging="360"/>
+      </w:pPr>
+      <w:rPr>
+        <w:rFonts w:ascii="Wingdings" w:hAnsi="Wingdings" w:hint="default"/>
+      </w:rPr>
+    </w:lvl>
+  </w:abstractNum>
+  <w:abstractNum w:abstractNumId="2" w15:restartNumberingAfterBreak="0">
     <w:nsid w:val="18250ADC"/>
     <w:multiLevelType w:val="multilevel"/>
     <w:tmpl w:val="7FC4F326"/>
@@ -3043,7 +3151,7 @@
       </w:rPr>
     </w:lvl>
   </w:abstractNum>
-  <w:abstractNum w:abstractNumId="2" w15:restartNumberingAfterBreak="0">
+  <w:abstractNum w:abstractNumId="3" w15:restartNumberingAfterBreak="0">
     <w:nsid w:val="54102252"/>
     <w:multiLevelType w:val="multilevel"/>
     <w:tmpl w:val="AAA4D810"/>
@@ -3192,7 +3300,7 @@
       </w:rPr>
     </w:lvl>
   </w:abstractNum>
-  <w:abstractNum w:abstractNumId="3" w15:restartNumberingAfterBreak="0">
+  <w:abstractNum w:abstractNumId="4" w15:restartNumberingAfterBreak="0">
     <w:nsid w:val="579F483E"/>
     <w:multiLevelType w:val="multilevel"/>
     <w:tmpl w:val="8B84B854"/>
@@ -3305,7 +3413,504 @@
       </w:pPr>
     </w:lvl>
   </w:abstractNum>
-  <w:abstractNum w:abstractNumId="4" w15:restartNumberingAfterBreak="0">
+  <w:abstractNum w:abstractNumId="5" w15:restartNumberingAfterBreak="0">
+    <w:nsid w:val="5B905D46"/>
+    <w:multiLevelType w:val="multilevel"/>
+    <w:tmpl w:val="0AD285BC"/>
+    <w:lvl w:ilvl="0">
+      <w:start w:val="1"/>
+      <w:numFmt w:val="bullet"/>
+      <w:lvlText w:val=""/>
+      <w:lvlJc w:val="left"/>
+      <w:pPr>
+        <w:tabs>
+          <w:tab w:val="num" w:pos="720"/>
+        </w:tabs>
+        <w:ind w:left="720" w:hanging="360"/>
+      </w:pPr>
+      <w:rPr>
+        <w:rFonts w:ascii="Symbol" w:hAnsi="Symbol" w:hint="default"/>
+        <w:sz w:val="20"/>
+      </w:rPr>
+    </w:lvl>
+    <w:lvl w:ilvl="1" w:tentative="1">
+      <w:start w:val="1"/>
+      <w:numFmt w:val="bullet"/>
+      <w:lvlText w:val="o"/>
+      <w:lvlJc w:val="left"/>
+      <w:pPr>
+        <w:tabs>
+          <w:tab w:val="num" w:pos="1440"/>
+        </w:tabs>
+        <w:ind w:left="1440" w:hanging="360"/>
+      </w:pPr>
+      <w:rPr>
+        <w:rFonts w:ascii="Courier New" w:hAnsi="Courier New" w:hint="default"/>
+        <w:sz w:val="20"/>
+      </w:rPr>
+    </w:lvl>
+    <w:lvl w:ilvl="2" w:tentative="1">
+      <w:start w:val="1"/>
+      <w:numFmt w:val="bullet"/>
+      <w:lvlText w:val=""/>
+      <w:lvlJc w:val="left"/>
+      <w:pPr>
+        <w:tabs>
+          <w:tab w:val="num" w:pos="2160"/>
+        </w:tabs>
+        <w:ind w:left="2160" w:hanging="360"/>
+      </w:pPr>
+      <w:rPr>
+        <w:rFonts w:ascii="Wingdings" w:hAnsi="Wingdings" w:hint="default"/>
+        <w:sz w:val="20"/>
+      </w:rPr>
+    </w:lvl>
+    <w:lvl w:ilvl="3" w:tentative="1">
+      <w:start w:val="1"/>
+      <w:numFmt w:val="bullet"/>
+      <w:lvlText w:val=""/>
+      <w:lvlJc w:val="left"/>
+      <w:pPr>
+        <w:tabs>
+          <w:tab w:val="num" w:pos="2880"/>
+        </w:tabs>
+        <w:ind w:left="2880" w:hanging="360"/>
+      </w:pPr>
+      <w:rPr>
+        <w:rFonts w:ascii="Wingdings" w:hAnsi="Wingdings" w:hint="default"/>
+        <w:sz w:val="20"/>
+      </w:rPr>
+    </w:lvl>
+    <w:lvl w:ilvl="4" w:tentative="1">
+      <w:start w:val="1"/>
+      <w:numFmt w:val="bullet"/>
+      <w:lvlText w:val=""/>
+      <w:lvlJc w:val="left"/>
+      <w:pPr>
+        <w:tabs>
+          <w:tab w:val="num" w:pos="3600"/>
+        </w:tabs>
+        <w:ind w:left="3600" w:hanging="360"/>
+      </w:pPr>
+      <w:rPr>
+        <w:rFonts w:ascii="Wingdings" w:hAnsi="Wingdings" w:hint="default"/>
+        <w:sz w:val="20"/>
+      </w:rPr>
+    </w:lvl>
+    <w:lvl w:ilvl="5" w:tentative="1">
+      <w:start w:val="1"/>
+      <w:numFmt w:val="bullet"/>
+      <w:lvlText w:val=""/>
+      <w:lvlJc w:val="left"/>
+      <w:pPr>
+        <w:tabs>
+          <w:tab w:val="num" w:pos="4320"/>
+        </w:tabs>
+        <w:ind w:left="4320" w:hanging="360"/>
+      </w:pPr>
+      <w:rPr>
+        <w:rFonts w:ascii="Wingdings" w:hAnsi="Wingdings" w:hint="default"/>
+        <w:sz w:val="20"/>
+      </w:rPr>
+    </w:lvl>
+    <w:lvl w:ilvl="6" w:tentative="1">
+      <w:start w:val="1"/>
+      <w:numFmt w:val="bullet"/>
+      <w:lvlText w:val=""/>
+      <w:lvlJc w:val="left"/>
+      <w:pPr>
+        <w:tabs>
+          <w:tab w:val="num" w:pos="5040"/>
+        </w:tabs>
+        <w:ind w:left="5040" w:hanging="360"/>
+      </w:pPr>
+      <w:rPr>
+        <w:rFonts w:ascii="Wingdings" w:hAnsi="Wingdings" w:hint="default"/>
+        <w:sz w:val="20"/>
+      </w:rPr>
+    </w:lvl>
+    <w:lvl w:ilvl="7" w:tentative="1">
+      <w:start w:val="1"/>
+      <w:numFmt w:val="bullet"/>
+      <w:lvlText w:val=""/>
+      <w:lvlJc w:val="left"/>
+      <w:pPr>
+        <w:tabs>
+          <w:tab w:val="num" w:pos="5760"/>
+        </w:tabs>
+        <w:ind w:left="5760" w:hanging="360"/>
+      </w:pPr>
+      <w:rPr>
+        <w:rFonts w:ascii="Wingdings" w:hAnsi="Wingdings" w:hint="default"/>
+        <w:sz w:val="20"/>
+      </w:rPr>
+    </w:lvl>
+    <w:lvl w:ilvl="8" w:tentative="1">
+      <w:start w:val="1"/>
+      <w:numFmt w:val="bullet"/>
+      <w:lvlText w:val=""/>
+      <w:lvlJc w:val="left"/>
+      <w:pPr>
+        <w:tabs>
+          <w:tab w:val="num" w:pos="6480"/>
+        </w:tabs>
+        <w:ind w:left="6480" w:hanging="360"/>
+      </w:pPr>
+      <w:rPr>
+        <w:rFonts w:ascii="Wingdings" w:hAnsi="Wingdings" w:hint="default"/>
+        <w:sz w:val="20"/>
+      </w:rPr>
+    </w:lvl>
+  </w:abstractNum>
+  <w:abstractNum w:abstractNumId="6" w15:restartNumberingAfterBreak="0">
+    <w:nsid w:val="61AA76D5"/>
+    <w:multiLevelType w:val="multilevel"/>
+    <w:tmpl w:val="24DA203E"/>
+    <w:lvl w:ilvl="0">
+      <w:start w:val="1"/>
+      <w:numFmt w:val="bullet"/>
+      <w:lvlText w:val=""/>
+      <w:lvlJc w:val="left"/>
+      <w:pPr>
+        <w:tabs>
+          <w:tab w:val="num" w:pos="720"/>
+        </w:tabs>
+        <w:ind w:left="720" w:hanging="360"/>
+      </w:pPr>
+      <w:rPr>
+        <w:rFonts w:ascii="Symbol" w:hAnsi="Symbol" w:hint="default"/>
+        <w:sz w:val="20"/>
+      </w:rPr>
+    </w:lvl>
+    <w:lvl w:ilvl="1">
+      <w:start w:val="1"/>
+      <w:numFmt w:val="bullet"/>
+      <w:lvlText w:val="o"/>
+      <w:lvlJc w:val="left"/>
+      <w:pPr>
+        <w:tabs>
+          <w:tab w:val="num" w:pos="1440"/>
+        </w:tabs>
+        <w:ind w:left="1440" w:hanging="360"/>
+      </w:pPr>
+      <w:rPr>
+        <w:rFonts w:ascii="Courier New" w:hAnsi="Courier New" w:hint="default"/>
+        <w:sz w:val="20"/>
+      </w:rPr>
+    </w:lvl>
+    <w:lvl w:ilvl="2" w:tentative="1">
+      <w:start w:val="1"/>
+      <w:numFmt w:val="bullet"/>
+      <w:lvlText w:val=""/>
+      <w:lvlJc w:val="left"/>
+      <w:pPr>
+        <w:tabs>
+          <w:tab w:val="num" w:pos="2160"/>
+        </w:tabs>
+        <w:ind w:left="2160" w:hanging="360"/>
+      </w:pPr>
+      <w:rPr>
+        <w:rFonts w:ascii="Wingdings" w:hAnsi="Wingdings" w:hint="default"/>
+        <w:sz w:val="20"/>
+      </w:rPr>
+    </w:lvl>
+    <w:lvl w:ilvl="3" w:tentative="1">
+      <w:start w:val="1"/>
+      <w:numFmt w:val="bullet"/>
+      <w:lvlText w:val=""/>
+      <w:lvlJc w:val="left"/>
+      <w:pPr>
+        <w:tabs>
+          <w:tab w:val="num" w:pos="2880"/>
+        </w:tabs>
+        <w:ind w:left="2880" w:hanging="360"/>
+      </w:pPr>
+      <w:rPr>
+        <w:rFonts w:ascii="Wingdings" w:hAnsi="Wingdings" w:hint="default"/>
+        <w:sz w:val="20"/>
+      </w:rPr>
+    </w:lvl>
+    <w:lvl w:ilvl="4" w:tentative="1">
+      <w:start w:val="1"/>
+      <w:numFmt w:val="bullet"/>
+      <w:lvlText w:val=""/>
+      <w:lvlJc w:val="left"/>
+      <w:pPr>
+        <w:tabs>
+          <w:tab w:val="num" w:pos="3600"/>
+        </w:tabs>
+        <w:ind w:left="3600" w:hanging="360"/>
+      </w:pPr>
+      <w:rPr>
+        <w:rFonts w:ascii="Wingdings" w:hAnsi="Wingdings" w:hint="default"/>
+        <w:sz w:val="20"/>
+      </w:rPr>
+    </w:lvl>
+    <w:lvl w:ilvl="5" w:tentative="1">
+      <w:start w:val="1"/>
+      <w:numFmt w:val="bullet"/>
+      <w:lvlText w:val=""/>
+      <w:lvlJc w:val="left"/>
+      <w:pPr>
+        <w:tabs>
+          <w:tab w:val="num" w:pos="4320"/>
+        </w:tabs>
+        <w:ind w:left="4320" w:hanging="360"/>
+      </w:pPr>
+      <w:rPr>
+        <w:rFonts w:ascii="Wingdings" w:hAnsi="Wingdings" w:hint="default"/>
+        <w:sz w:val="20"/>
+      </w:rPr>
+    </w:lvl>
+    <w:lvl w:ilvl="6" w:tentative="1">
+      <w:start w:val="1"/>
+      <w:numFmt w:val="bullet"/>
+      <w:lvlText w:val=""/>
+      <w:lvlJc w:val="left"/>
+      <w:pPr>
+        <w:tabs>
+          <w:tab w:val="num" w:pos="5040"/>
+        </w:tabs>
+        <w:ind w:left="5040" w:hanging="360"/>
+      </w:pPr>
+      <w:rPr>
+        <w:rFonts w:ascii="Wingdings" w:hAnsi="Wingdings" w:hint="default"/>
+        <w:sz w:val="20"/>
+      </w:rPr>
+    </w:lvl>
+    <w:lvl w:ilvl="7" w:tentative="1">
+      <w:start w:val="1"/>
+      <w:numFmt w:val="bullet"/>
+      <w:lvlText w:val=""/>
+      <w:lvlJc w:val="left"/>
+      <w:pPr>
+        <w:tabs>
+          <w:tab w:val="num" w:pos="5760"/>
+        </w:tabs>
+        <w:ind w:left="5760" w:hanging="360"/>
+      </w:pPr>
+      <w:rPr>
+        <w:rFonts w:ascii="Wingdings" w:hAnsi="Wingdings" w:hint="default"/>
+        <w:sz w:val="20"/>
+      </w:rPr>
+    </w:lvl>
+    <w:lvl w:ilvl="8" w:tentative="1">
+      <w:start w:val="1"/>
+      <w:numFmt w:val="bullet"/>
+      <w:lvlText w:val=""/>
+      <w:lvlJc w:val="left"/>
+      <w:pPr>
+        <w:tabs>
+          <w:tab w:val="num" w:pos="6480"/>
+        </w:tabs>
+        <w:ind w:left="6480" w:hanging="360"/>
+      </w:pPr>
+      <w:rPr>
+        <w:rFonts w:ascii="Wingdings" w:hAnsi="Wingdings" w:hint="default"/>
+        <w:sz w:val="20"/>
+      </w:rPr>
+    </w:lvl>
+  </w:abstractNum>
+  <w:abstractNum w:abstractNumId="7" w15:restartNumberingAfterBreak="0">
+    <w:nsid w:val="645428B9"/>
+    <w:multiLevelType w:val="hybridMultilevel"/>
+    <w:tmpl w:val="00B43B78"/>
+    <w:lvl w:ilvl="0" w:tplc="0407000F">
+      <w:start w:val="1"/>
+      <w:numFmt w:val="decimal"/>
+      <w:lvlText w:val="%1."/>
+      <w:lvlJc w:val="left"/>
+      <w:pPr>
+        <w:ind w:left="720" w:hanging="360"/>
+      </w:pPr>
+    </w:lvl>
+    <w:lvl w:ilvl="1" w:tplc="04070019" w:tentative="1">
+      <w:start w:val="1"/>
+      <w:numFmt w:val="lowerLetter"/>
+      <w:lvlText w:val="%2."/>
+      <w:lvlJc w:val="left"/>
+      <w:pPr>
+        <w:ind w:left="1440" w:hanging="360"/>
+      </w:pPr>
+    </w:lvl>
+    <w:lvl w:ilvl="2" w:tplc="0407001B" w:tentative="1">
+      <w:start w:val="1"/>
+      <w:numFmt w:val="lowerRoman"/>
+      <w:lvlText w:val="%3."/>
+      <w:lvlJc w:val="right"/>
+      <w:pPr>
+        <w:ind w:left="2160" w:hanging="180"/>
+      </w:pPr>
+    </w:lvl>
+    <w:lvl w:ilvl="3" w:tplc="0407000F" w:tentative="1">
+      <w:start w:val="1"/>
+      <w:numFmt w:val="decimal"/>
+      <w:lvlText w:val="%4."/>
+      <w:lvlJc w:val="left"/>
+      <w:pPr>
+        <w:ind w:left="2880" w:hanging="360"/>
+      </w:pPr>
+    </w:lvl>
+    <w:lvl w:ilvl="4" w:tplc="04070019" w:tentative="1">
+      <w:start w:val="1"/>
+      <w:numFmt w:val="lowerLetter"/>
+      <w:lvlText w:val="%5."/>
+      <w:lvlJc w:val="left"/>
+      <w:pPr>
+        <w:ind w:left="3600" w:hanging="360"/>
+      </w:pPr>
+    </w:lvl>
+    <w:lvl w:ilvl="5" w:tplc="0407001B" w:tentative="1">
+      <w:start w:val="1"/>
+      <w:numFmt w:val="lowerRoman"/>
+      <w:lvlText w:val="%6."/>
+      <w:lvlJc w:val="right"/>
+      <w:pPr>
+        <w:ind w:left="4320" w:hanging="180"/>
+      </w:pPr>
+    </w:lvl>
+    <w:lvl w:ilvl="6" w:tplc="0407000F" w:tentative="1">
+      <w:start w:val="1"/>
+      <w:numFmt w:val="decimal"/>
+      <w:lvlText w:val="%7."/>
+      <w:lvlJc w:val="left"/>
+      <w:pPr>
+        <w:ind w:left="5040" w:hanging="360"/>
+      </w:pPr>
+    </w:lvl>
+    <w:lvl w:ilvl="7" w:tplc="04070019" w:tentative="1">
+      <w:start w:val="1"/>
+      <w:numFmt w:val="lowerLetter"/>
+      <w:lvlText w:val="%8."/>
+      <w:lvlJc w:val="left"/>
+      <w:pPr>
+        <w:ind w:left="5760" w:hanging="360"/>
+      </w:pPr>
+    </w:lvl>
+    <w:lvl w:ilvl="8" w:tplc="0407001B" w:tentative="1">
+      <w:start w:val="1"/>
+      <w:numFmt w:val="lowerRoman"/>
+      <w:lvlText w:val="%9."/>
+      <w:lvlJc w:val="right"/>
+      <w:pPr>
+        <w:ind w:left="6480" w:hanging="180"/>
+      </w:pPr>
+    </w:lvl>
+  </w:abstractNum>
+  <w:abstractNum w:abstractNumId="8" w15:restartNumberingAfterBreak="0">
+    <w:nsid w:val="69FE079C"/>
+    <w:multiLevelType w:val="hybridMultilevel"/>
+    <w:tmpl w:val="24D2D1C0"/>
+    <w:lvl w:ilvl="0" w:tplc="04070001">
+      <w:start w:val="1"/>
+      <w:numFmt w:val="bullet"/>
+      <w:lvlText w:val=""/>
+      <w:lvlJc w:val="left"/>
+      <w:pPr>
+        <w:ind w:left="720" w:hanging="360"/>
+      </w:pPr>
+      <w:rPr>
+        <w:rFonts w:ascii="Symbol" w:hAnsi="Symbol" w:hint="default"/>
+      </w:rPr>
+    </w:lvl>
+    <w:lvl w:ilvl="1" w:tplc="04070003" w:tentative="1">
+      <w:start w:val="1"/>
+      <w:numFmt w:val="bullet"/>
+      <w:lvlText w:val="o"/>
+      <w:lvlJc w:val="left"/>
+      <w:pPr>
+        <w:ind w:left="1440" w:hanging="360"/>
+      </w:pPr>
+      <w:rPr>
+        <w:rFonts w:ascii="Courier New" w:hAnsi="Courier New" w:cs="Courier New" w:hint="default"/>
+      </w:rPr>
+    </w:lvl>
+    <w:lvl w:ilvl="2" w:tplc="04070005" w:tentative="1">
+      <w:start w:val="1"/>
+      <w:numFmt w:val="bullet"/>
+      <w:lvlText w:val=""/>
+      <w:lvlJc w:val="left"/>
+      <w:pPr>
+        <w:ind w:left="2160" w:hanging="360"/>
+      </w:pPr>
+      <w:rPr>
+        <w:rFonts w:ascii="Wingdings" w:hAnsi="Wingdings" w:hint="default"/>
+      </w:rPr>
+    </w:lvl>
+    <w:lvl w:ilvl="3" w:tplc="04070001" w:tentative="1">
+      <w:start w:val="1"/>
+      <w:numFmt w:val="bullet"/>
+      <w:lvlText w:val=""/>
+      <w:lvlJc w:val="left"/>
+      <w:pPr>
+        <w:ind w:left="2880" w:hanging="360"/>
+      </w:pPr>
+      <w:rPr>
+        <w:rFonts w:ascii="Symbol" w:hAnsi="Symbol" w:hint="default"/>
+      </w:rPr>
+    </w:lvl>
+    <w:lvl w:ilvl="4" w:tplc="04070003" w:tentative="1">
+      <w:start w:val="1"/>
+      <w:numFmt w:val="bullet"/>
+      <w:lvlText w:val="o"/>
+      <w:lvlJc w:val="left"/>
+      <w:pPr>
+        <w:ind w:left="3600" w:hanging="360"/>
+      </w:pPr>
+      <w:rPr>
+        <w:rFonts w:ascii="Courier New" w:hAnsi="Courier New" w:cs="Courier New" w:hint="default"/>
+      </w:rPr>
+    </w:lvl>
+    <w:lvl w:ilvl="5" w:tplc="04070005" w:tentative="1">
+      <w:start w:val="1"/>
+      <w:numFmt w:val="bullet"/>
+      <w:lvlText w:val=""/>
+      <w:lvlJc w:val="left"/>
+      <w:pPr>
+        <w:ind w:left="4320" w:hanging="360"/>
+      </w:pPr>
+      <w:rPr>
+        <w:rFonts w:ascii="Wingdings" w:hAnsi="Wingdings" w:hint="default"/>
+      </w:rPr>
+    </w:lvl>
+    <w:lvl w:ilvl="6" w:tplc="04070001" w:tentative="1">
+      <w:start w:val="1"/>
+      <w:numFmt w:val="bullet"/>
+      <w:lvlText w:val=""/>
+      <w:lvlJc w:val="left"/>
+      <w:pPr>
+        <w:ind w:left="5040" w:hanging="360"/>
+      </w:pPr>
+      <w:rPr>
+        <w:rFonts w:ascii="Symbol" w:hAnsi="Symbol" w:hint="default"/>
+      </w:rPr>
+    </w:lvl>
+    <w:lvl w:ilvl="7" w:tplc="04070003" w:tentative="1">
+      <w:start w:val="1"/>
+      <w:numFmt w:val="bullet"/>
+      <w:lvlText w:val="o"/>
+      <w:lvlJc w:val="left"/>
+      <w:pPr>
+        <w:ind w:left="5760" w:hanging="360"/>
+      </w:pPr>
+      <w:rPr>
+        <w:rFonts w:ascii="Courier New" w:hAnsi="Courier New" w:cs="Courier New" w:hint="default"/>
+      </w:rPr>
+    </w:lvl>
+    <w:lvl w:ilvl="8" w:tplc="04070005" w:tentative="1">
+      <w:start w:val="1"/>
+      <w:numFmt w:val="bullet"/>
+      <w:lvlText w:val=""/>
+      <w:lvlJc w:val="left"/>
+      <w:pPr>
+        <w:ind w:left="6480" w:hanging="360"/>
+      </w:pPr>
+      <w:rPr>
+        <w:rFonts w:ascii="Wingdings" w:hAnsi="Wingdings" w:hint="default"/>
+      </w:rPr>
+    </w:lvl>
+  </w:abstractNum>
+  <w:abstractNum w:abstractNumId="9" w15:restartNumberingAfterBreak="0">
     <w:nsid w:val="7C9E7B01"/>
     <w:multiLevelType w:val="multilevel"/>
     <w:tmpl w:val="415485E2"/>
@@ -3458,16 +4063,31 @@
     <w:abstractNumId w:val="0"/>
   </w:num>
   <w:num w:numId="2" w16cid:durableId="1493401247">
+    <w:abstractNumId w:val="2"/>
+  </w:num>
+  <w:num w:numId="3" w16cid:durableId="1803376658">
+    <w:abstractNumId w:val="9"/>
+  </w:num>
+  <w:num w:numId="4" w16cid:durableId="62803227">
+    <w:abstractNumId w:val="4"/>
+  </w:num>
+  <w:num w:numId="5" w16cid:durableId="837305513">
+    <w:abstractNumId w:val="3"/>
+  </w:num>
+  <w:num w:numId="6" w16cid:durableId="261574877">
+    <w:abstractNumId w:val="8"/>
+  </w:num>
+  <w:num w:numId="7" w16cid:durableId="1853492426">
+    <w:abstractNumId w:val="7"/>
+  </w:num>
+  <w:num w:numId="8" w16cid:durableId="1487236750">
     <w:abstractNumId w:val="1"/>
   </w:num>
-  <w:num w:numId="3" w16cid:durableId="1803376658">
-    <w:abstractNumId w:val="4"/>
+  <w:num w:numId="9" w16cid:durableId="709651628">
+    <w:abstractNumId w:val="6"/>
   </w:num>
-  <w:num w:numId="4" w16cid:durableId="62803227">
-    <w:abstractNumId w:val="3"/>
-  </w:num>
-  <w:num w:numId="5" w16cid:durableId="837305513">
-    <w:abstractNumId w:val="2"/>
+  <w:num w:numId="10" w16cid:durableId="2040888573">
+    <w:abstractNumId w:val="5"/>
   </w:num>
 </w:numbering>
 </file>

</xml_diff>

<commit_message>
Update Eingabemaske Risiko, Überarbeitung Restrisikoanalyse
</commit_message>
<xml_diff>
--- a/SCHAZAM_Methodenbeschreibung.docx
+++ b/SCHAZAM_Methodenbeschreibung.docx
@@ -14,7 +14,14 @@
           <w:b/>
           <w:bCs/>
         </w:rPr>
-        <w:t>Verfahrensanweisung: SCHASAM-Methode (Strukturiertes Schadensausmaß- und Angriffsrisikobewertungsmethode)</w:t>
+        <w:t>Methodenbeschreibung</w:t>
+      </w:r>
+      <w:r>
+        <w:rPr>
+          <w:b/>
+          <w:bCs/>
+        </w:rPr>
+        <w:t xml:space="preserve"> SCHASAM-Methode (Strukturiertes Schadensausmaß- und Angriffsrisikobewertungsmethode)</w:t>
       </w:r>
     </w:p>
     <w:p>
@@ -348,15 +355,7 @@
     </w:p>
     <w:p>
       <w:r>
-        <w:t>Da die Methode einen systemweiten Sicherheitsansatz verfolgt, wird für einen Angriffspfad (Angriffsbaum) nicht ein einzelnes Asset betrachtet. Stattdessen wird aus allen betroffenen Assets und den für den Pfad gewählten Schadensszenarien der höchste gewichtete Einzel-Impact als Basis für die Risikoanalyse herangezogen (</w:t>
-      </w:r>
-      <w:proofErr w:type="spellStart"/>
-      <w:r>
-        <w:t>Worst</w:t>
-      </w:r>
-      <w:proofErr w:type="spellEnd"/>
-      <w:r>
-        <w:t>-Case-Prinzip):</w:t>
+        <w:t>Da die Methode einen systemweiten Sicherheitsansatz verfolgt, wird für einen Angriffspfad (Angriffsbaum) nicht ein einzelnes Asset betrachtet. Stattdessen wird aus allen betroffenen Assets und den für den Pfad gewählten Schadensszenarien der höchste gewichtete Einzel-Impact als Basis für die Risikoanalyse herangezogen (Worst-Case-Prinzip):</w:t>
       </w:r>
     </w:p>
     <w:p>
@@ -2272,17 +2271,8 @@
           <w:b/>
           <w:bCs/>
         </w:rPr>
-        <w:t xml:space="preserve"> </w:t>
-      </w:r>
-      <w:proofErr w:type="spellStart"/>
-      <w:r>
-        <w:rPr>
-          <w:b/>
-          <w:bCs/>
-        </w:rPr>
-        <w:t>Trees</w:t>
-      </w:r>
-      <w:proofErr w:type="spellEnd"/>
+        <w:t xml:space="preserve"> Trees</w:t>
+      </w:r>
       <w:r>
         <w:t xml:space="preserve"> überführt. Diese verzweigten Baumstrukturen dienen der transparenten Modellierung der gesamten Angriffsfläche:</w:t>
       </w:r>
@@ -2385,21 +2375,12 @@
       </w:r>
     </w:p>
     <w:p>
-      <w:proofErr w:type="spellStart"/>
-      <w:r>
-        <w:rPr>
-          <w:b/>
-          <w:bCs/>
-        </w:rPr>
-        <w:t>Worst</w:t>
-      </w:r>
-      <w:proofErr w:type="spellEnd"/>
-      <w:r>
-        <w:rPr>
-          <w:b/>
-          <w:bCs/>
-        </w:rPr>
-        <w:t>-Case Vererbung innerhalb der Baumstruktur:</w:t>
+      <w:r>
+        <w:rPr>
+          <w:b/>
+          <w:bCs/>
+        </w:rPr>
+        <w:t>Worst-Case Vererbung innerhalb der Baumstruktur:</w:t>
       </w:r>
       <w:r>
         <w:t xml:space="preserve"> Innerhalb eines Angriffsbaums werden die Werte von den Blättern (</w:t>
@@ -2756,19 +2737,7 @@
     </w:p>
     <w:p>
       <w:r>
-        <w:t xml:space="preserve">Aus der Risikoanalyse werden innerhalb des Entwicklungsprozesses die Top Level Security Ziele abgeleitet. </w:t>
-      </w:r>
-      <w:r>
-        <w:t xml:space="preserve">Jedes Security Ziel wird dabei </w:t>
-      </w:r>
-      <w:r>
-        <w:t xml:space="preserve">einem oder mehreren </w:t>
-      </w:r>
-      <w:r>
-        <w:t>Angriffsbäumen zugeordnet.</w:t>
-      </w:r>
-      <w:r>
-        <w:t xml:space="preserve"> Diese Security Ziele dienen als Basis für das Security Konzept und daraus resultierende Anforderungen Innerhalb des Security Konzeptes werden die Anforderungen wiederum den Security Zielen zugeordnet. So wird es möglich Anforderungen und Security Konzept den entsprechenden Angriffsbäumen </w:t>
+        <w:t xml:space="preserve">Aus der Risikoanalyse werden innerhalb des Entwicklungsprozesses die Top Level Security Ziele abgeleitet. Jedes Security Ziel wird dabei einem oder mehreren Angriffsbäumen zugeordnet. Diese Security Ziele dienen als Basis für das Security Konzept und daraus resultierende Anforderungen Innerhalb des Security Konzeptes werden die Anforderungen wiederum den Security Zielen zugeordnet. So wird es möglich Anforderungen und Security Konzept den entsprechenden Angriffsbäumen </w:t>
       </w:r>
       <w:r>
         <w:t>zuzuordnen</w:t>
@@ -2833,54 +2802,738 @@
       <w:pPr>
         <w:rPr>
           <w:b/>
-        </w:rPr>
-      </w:pPr>
-    </w:p>
-    <w:p>
-      <w:pPr>
-        <w:rPr>
-          <w:b/>
-        </w:rPr>
-      </w:pPr>
-    </w:p>
-    <w:p>
-      <w:pPr>
-        <w:rPr>
-          <w:b/>
-        </w:rPr>
-      </w:pPr>
-    </w:p>
-    <w:p>
-      <w:pPr>
-        <w:rPr>
-          <w:b/>
-        </w:rPr>
-      </w:pPr>
-    </w:p>
-    <w:p>
-      <w:pPr>
-        <w:rPr>
-          <w:b/>
-        </w:rPr>
-      </w:pPr>
-    </w:p>
-    <w:p>
-      <w:pPr>
-        <w:rPr>
-          <w:b/>
-        </w:rPr>
-      </w:pPr>
-    </w:p>
-    <w:p>
-      <w:pPr>
-        <w:rPr>
-          <w:b/>
-        </w:rPr>
-      </w:pPr>
-      <w:r>
-        <w:rPr>
-          <w:b/>
-        </w:rPr>
+          <w:bCs/>
+        </w:rPr>
+      </w:pPr>
+      <w:r>
+        <w:rPr>
+          <w:b/>
+          <w:bCs/>
+        </w:rPr>
+        <w:lastRenderedPageBreak/>
+        <w:t xml:space="preserve">Annex: Abgleich Common </w:t>
+      </w:r>
+      <w:proofErr w:type="spellStart"/>
+      <w:r>
+        <w:rPr>
+          <w:b/>
+          <w:bCs/>
+        </w:rPr>
+        <w:t>Criteria</w:t>
+      </w:r>
+      <w:proofErr w:type="spellEnd"/>
+    </w:p>
+    <w:p>
+      <w:pPr>
+        <w:rPr>
+          <w:b/>
+          <w:bCs/>
+        </w:rPr>
+      </w:pPr>
+      <w:r>
+        <w:rPr>
+          <w:b/>
+          <w:bCs/>
+        </w:rPr>
+        <w:t>1. Einleitung und Normative Referenz</w:t>
+      </w:r>
+    </w:p>
+    <w:p>
+      <w:pPr>
+        <w:rPr>
+          <w:bCs/>
+        </w:rPr>
+      </w:pPr>
+      <w:r>
+        <w:rPr>
+          <w:bCs/>
+        </w:rPr>
+        <w:t xml:space="preserve">Die SCHASAM-Methode ist in ihrer Struktur und Metrik so konzipiert, dass sie eine direkte Vergleichbarkeit mit internationalen Sicherheitsstandards ermöglicht. Kernreferenz für die Bewertung der technischen Eintrittswahrscheinlichkeit ist die ISO/IEC 15408 (Common </w:t>
+      </w:r>
+      <w:proofErr w:type="spellStart"/>
+      <w:r>
+        <w:rPr>
+          <w:bCs/>
+        </w:rPr>
+        <w:t>Criteria</w:t>
+      </w:r>
+      <w:proofErr w:type="spellEnd"/>
+      <w:r>
+        <w:rPr>
+          <w:bCs/>
+        </w:rPr>
+        <w:t xml:space="preserve"> </w:t>
+      </w:r>
+      <w:proofErr w:type="spellStart"/>
+      <w:r>
+        <w:rPr>
+          <w:bCs/>
+        </w:rPr>
+        <w:t>for</w:t>
+      </w:r>
+      <w:proofErr w:type="spellEnd"/>
+      <w:r>
+        <w:rPr>
+          <w:bCs/>
+        </w:rPr>
+        <w:t xml:space="preserve"> Information Technology Security Evaluation), insbesondere die Komponente AVA_VAN (</w:t>
+      </w:r>
+      <w:proofErr w:type="spellStart"/>
+      <w:r>
+        <w:rPr>
+          <w:bCs/>
+        </w:rPr>
+        <w:t>Vulnerability</w:t>
+      </w:r>
+      <w:proofErr w:type="spellEnd"/>
+      <w:r>
+        <w:rPr>
+          <w:bCs/>
+        </w:rPr>
+        <w:t xml:space="preserve"> Analysis).</w:t>
+      </w:r>
+    </w:p>
+    <w:p>
+      <w:pPr>
+        <w:rPr>
+          <w:bCs/>
+        </w:rPr>
+      </w:pPr>
+      <w:r>
+        <w:rPr>
+          <w:bCs/>
+        </w:rPr>
+        <w:t xml:space="preserve">Während die Common </w:t>
+      </w:r>
+      <w:proofErr w:type="spellStart"/>
+      <w:r>
+        <w:rPr>
+          <w:bCs/>
+        </w:rPr>
+        <w:t>Criteria</w:t>
+      </w:r>
+      <w:proofErr w:type="spellEnd"/>
+      <w:r>
+        <w:rPr>
+          <w:bCs/>
+        </w:rPr>
+        <w:t xml:space="preserve"> primär die technische Widerstandsfähigkeit (Assurance) fokussieren, erweitert SCHASAM diesen Ansatz um die risikobasierte Steuerung durch Einbezug des normierten Schadensausmaßes I</w:t>
+      </w:r>
+      <w:r>
+        <w:rPr>
+          <w:bCs/>
+        </w:rPr>
+        <w:t>(</w:t>
+      </w:r>
+      <w:r>
+        <w:rPr>
+          <w:bCs/>
+        </w:rPr>
+        <w:t>norm</w:t>
+      </w:r>
+      <w:r>
+        <w:rPr>
+          <w:bCs/>
+        </w:rPr>
+        <w:t>)</w:t>
+      </w:r>
+      <w:r>
+        <w:rPr>
+          <w:bCs/>
+        </w:rPr>
+        <w:t>.</w:t>
+      </w:r>
+      <w:r>
+        <w:rPr>
+          <w:bCs/>
+        </w:rPr>
+        <w:br/>
+      </w:r>
+    </w:p>
+    <w:p>
+      <w:pPr>
+        <w:rPr>
+          <w:b/>
+          <w:bCs/>
+        </w:rPr>
+      </w:pPr>
+      <w:r>
+        <w:rPr>
+          <w:b/>
+          <w:bCs/>
+        </w:rPr>
+        <w:t>2. Parameter-Mapping: CC vs. SCHASAM</w:t>
+      </w:r>
+    </w:p>
+    <w:p>
+      <w:pPr>
+        <w:rPr>
+          <w:bCs/>
+        </w:rPr>
+      </w:pPr>
+      <w:r>
+        <w:rPr>
+          <w:bCs/>
+        </w:rPr>
+        <w:t xml:space="preserve">Die Common </w:t>
+      </w:r>
+      <w:proofErr w:type="spellStart"/>
+      <w:r>
+        <w:rPr>
+          <w:bCs/>
+        </w:rPr>
+        <w:t>Criteria</w:t>
+      </w:r>
+      <w:proofErr w:type="spellEnd"/>
+      <w:r>
+        <w:rPr>
+          <w:bCs/>
+        </w:rPr>
+        <w:t xml:space="preserve"> bewerten das für einen erfolgreichen Angriff benötigte "Angriffspotenzial" anhand von fünf Faktoren. Die SCHASAM-Methode bildet diese Faktoren über die KSTU-Metrik (Phase 4) ab.</w:t>
+      </w:r>
+      <w:r>
+        <w:rPr>
+          <w:bCs/>
+        </w:rPr>
+        <w:br/>
+      </w:r>
+    </w:p>
+    <w:p>
+      <w:pPr>
+        <w:rPr>
+          <w:b/>
+        </w:rPr>
+      </w:pPr>
+      <w:r>
+        <w:rPr>
+          <w:b/>
+        </w:rPr>
+        <w:drawing>
+          <wp:inline distT="0" distB="0" distL="0" distR="0" wp14:anchorId="767A6D94" wp14:editId="37AA43E4">
+            <wp:extent cx="5760720" cy="1972945"/>
+            <wp:effectExtent l="0" t="0" r="0" b="8255"/>
+            <wp:docPr id="2075807727" name="Grafik 1" descr="Ein Bild, das Text, Screenshot, Schrift, Zahl enthält.&#10;&#10;KI-generierte Inhalte können fehlerhaft sein."/>
+            <wp:cNvGraphicFramePr>
+              <a:graphicFrameLocks xmlns:a="http://schemas.openxmlformats.org/drawingml/2006/main" noChangeAspect="1"/>
+            </wp:cNvGraphicFramePr>
+            <a:graphic xmlns:a="http://schemas.openxmlformats.org/drawingml/2006/main">
+              <a:graphicData uri="http://schemas.openxmlformats.org/drawingml/2006/picture">
+                <pic:pic xmlns:pic="http://schemas.openxmlformats.org/drawingml/2006/picture">
+                  <pic:nvPicPr>
+                    <pic:cNvPr id="2075807727" name="Grafik 1" descr="Ein Bild, das Text, Screenshot, Schrift, Zahl enthält.&#10;&#10;KI-generierte Inhalte können fehlerhaft sein."/>
+                    <pic:cNvPicPr/>
+                  </pic:nvPicPr>
+                  <pic:blipFill>
+                    <a:blip r:embed="rId7"/>
+                    <a:stretch>
+                      <a:fillRect/>
+                    </a:stretch>
+                  </pic:blipFill>
+                  <pic:spPr>
+                    <a:xfrm>
+                      <a:off x="0" y="0"/>
+                      <a:ext cx="5760720" cy="1972945"/>
+                    </a:xfrm>
+                    <a:prstGeom prst="rect">
+                      <a:avLst/>
+                    </a:prstGeom>
+                  </pic:spPr>
+                </pic:pic>
+              </a:graphicData>
+            </a:graphic>
+          </wp:inline>
+        </w:drawing>
+      </w:r>
+    </w:p>
+    <w:p>
+      <w:pPr>
+        <w:rPr>
+          <w:b/>
+        </w:rPr>
+      </w:pPr>
+    </w:p>
+    <w:p>
+      <w:pPr>
+        <w:rPr>
+          <w:b/>
+          <w:bCs/>
+        </w:rPr>
+      </w:pPr>
+      <w:r>
+        <w:rPr>
+          <w:b/>
+          <w:bCs/>
+        </w:rPr>
+        <w:t>3. Quantifizierung des Angriffspotenzials (AVA_VAN)</w:t>
+      </w:r>
+    </w:p>
+    <w:p>
+      <w:pPr>
+        <w:rPr>
+          <w:bCs/>
+        </w:rPr>
+      </w:pPr>
+      <w:r>
+        <w:rPr>
+          <w:bCs/>
+        </w:rPr>
+        <w:t xml:space="preserve">Um eine objektive Zertifizierungsbasis zu schaffen, werden die summierten KSTU-Werte der SCHASAM-Methode den Angriffspotenzial-Klassen der Common </w:t>
+      </w:r>
+      <w:proofErr w:type="spellStart"/>
+      <w:r>
+        <w:rPr>
+          <w:bCs/>
+        </w:rPr>
+        <w:t>Criteria</w:t>
+      </w:r>
+      <w:proofErr w:type="spellEnd"/>
+      <w:r>
+        <w:rPr>
+          <w:bCs/>
+        </w:rPr>
+        <w:t xml:space="preserve"> zugeordnet. Diese Zuordnung erlaubt es, die Härtung eines Systems gegenüber definierten </w:t>
+      </w:r>
+      <w:proofErr w:type="spellStart"/>
+      <w:r>
+        <w:rPr>
+          <w:bCs/>
+        </w:rPr>
+        <w:t>Angreiferprofilen</w:t>
+      </w:r>
+      <w:proofErr w:type="spellEnd"/>
+      <w:r>
+        <w:rPr>
+          <w:bCs/>
+        </w:rPr>
+        <w:t xml:space="preserve"> nachzuweisen.</w:t>
+      </w:r>
+      <w:r>
+        <w:rPr>
+          <w:bCs/>
+        </w:rPr>
+        <w:br/>
+      </w:r>
+    </w:p>
+    <w:p>
+      <w:pPr>
+        <w:rPr>
+          <w:b/>
+        </w:rPr>
+      </w:pPr>
+      <w:r>
+        <w:rPr>
+          <w:b/>
+        </w:rPr>
+        <w:drawing>
+          <wp:inline distT="0" distB="0" distL="0" distR="0" wp14:anchorId="37D3F827" wp14:editId="61885061">
+            <wp:extent cx="5760720" cy="1022985"/>
+            <wp:effectExtent l="0" t="0" r="0" b="5715"/>
+            <wp:docPr id="1836799999" name="Grafik 1" descr="Ein Bild, das Text, Screenshot, Schrift, Zahl enthält.&#10;&#10;KI-generierte Inhalte können fehlerhaft sein."/>
+            <wp:cNvGraphicFramePr>
+              <a:graphicFrameLocks xmlns:a="http://schemas.openxmlformats.org/drawingml/2006/main" noChangeAspect="1"/>
+            </wp:cNvGraphicFramePr>
+            <a:graphic xmlns:a="http://schemas.openxmlformats.org/drawingml/2006/main">
+              <a:graphicData uri="http://schemas.openxmlformats.org/drawingml/2006/picture">
+                <pic:pic xmlns:pic="http://schemas.openxmlformats.org/drawingml/2006/picture">
+                  <pic:nvPicPr>
+                    <pic:cNvPr id="1836799999" name="Grafik 1" descr="Ein Bild, das Text, Screenshot, Schrift, Zahl enthält.&#10;&#10;KI-generierte Inhalte können fehlerhaft sein."/>
+                    <pic:cNvPicPr/>
+                  </pic:nvPicPr>
+                  <pic:blipFill>
+                    <a:blip r:embed="rId8"/>
+                    <a:stretch>
+                      <a:fillRect/>
+                    </a:stretch>
+                  </pic:blipFill>
+                  <pic:spPr>
+                    <a:xfrm>
+                      <a:off x="0" y="0"/>
+                      <a:ext cx="5760720" cy="1022985"/>
+                    </a:xfrm>
+                    <a:prstGeom prst="rect">
+                      <a:avLst/>
+                    </a:prstGeom>
+                  </pic:spPr>
+                </pic:pic>
+              </a:graphicData>
+            </a:graphic>
+          </wp:inline>
+        </w:drawing>
+      </w:r>
+    </w:p>
+    <w:p>
+      <w:pPr>
+        <w:rPr>
+          <w:b/>
+        </w:rPr>
+      </w:pPr>
+    </w:p>
+    <w:p>
+      <w:pPr>
+        <w:rPr>
+          <w:b/>
+        </w:rPr>
+      </w:pPr>
+    </w:p>
+    <w:p>
+      <w:pPr>
+        <w:rPr>
+          <w:b/>
+          <w:bCs/>
+        </w:rPr>
+      </w:pPr>
+      <w:r>
+        <w:rPr>
+          <w:b/>
+          <w:bCs/>
+        </w:rPr>
+        <w:lastRenderedPageBreak/>
+        <w:t>4. Argumentationslinie zur Konformität</w:t>
+      </w:r>
+    </w:p>
+    <w:p>
+      <w:pPr>
+        <w:rPr>
+          <w:bCs/>
+        </w:rPr>
+      </w:pPr>
+      <w:r>
+        <w:rPr>
+          <w:bCs/>
+        </w:rPr>
+        <w:t xml:space="preserve">Die Kompatibilität der SCHASAM-Methode zu den Common </w:t>
+      </w:r>
+      <w:proofErr w:type="spellStart"/>
+      <w:r>
+        <w:rPr>
+          <w:bCs/>
+        </w:rPr>
+        <w:t>Criteria</w:t>
+      </w:r>
+      <w:proofErr w:type="spellEnd"/>
+      <w:r>
+        <w:rPr>
+          <w:bCs/>
+        </w:rPr>
+        <w:t xml:space="preserve"> basiert auf drei Säulen:</w:t>
+      </w:r>
+    </w:p>
+    <w:p>
+      <w:pPr>
+        <w:numPr>
+          <w:ilvl w:val="0"/>
+          <w:numId w:val="11"/>
+        </w:numPr>
+        <w:rPr>
+          <w:bCs/>
+        </w:rPr>
+      </w:pPr>
+      <w:r>
+        <w:rPr>
+          <w:bCs/>
+        </w:rPr>
+        <w:t>Systematik (AVA_VAN.1-5): Die Nutzung von Angriffsbäumen entspricht der geforderten methodischen Untersuchung von Angriffspfaden. Durch die Baumstruktur wird sichergestellt, dass keine "Abkürzungen" übersehen werden.</w:t>
+      </w:r>
+    </w:p>
+    <w:p>
+      <w:pPr>
+        <w:numPr>
+          <w:ilvl w:val="0"/>
+          <w:numId w:val="11"/>
+        </w:numPr>
+        <w:rPr>
+          <w:bCs/>
+        </w:rPr>
+      </w:pPr>
+      <w:proofErr w:type="spellStart"/>
+      <w:r>
+        <w:rPr>
+          <w:bCs/>
+        </w:rPr>
+        <w:t>Reprodzierbarkeit</w:t>
+      </w:r>
+      <w:proofErr w:type="spellEnd"/>
+      <w:r>
+        <w:rPr>
+          <w:bCs/>
+        </w:rPr>
+        <w:t xml:space="preserve">: Durch die fest hinterlegten Punktewerte der KSTU-Kriterien in der Software wird eine subjektive Verzerrung (Expert Bias) minimiert. Verschiedene </w:t>
+      </w:r>
+      <w:proofErr w:type="spellStart"/>
+      <w:r>
+        <w:rPr>
+          <w:bCs/>
+        </w:rPr>
+        <w:t>Evaluatoren</w:t>
+      </w:r>
+      <w:proofErr w:type="spellEnd"/>
+      <w:r>
+        <w:rPr>
+          <w:bCs/>
+        </w:rPr>
+        <w:t xml:space="preserve"> kommen zu vergleichbaren Ergebnissen.</w:t>
+      </w:r>
+    </w:p>
+    <w:p>
+      <w:pPr>
+        <w:numPr>
+          <w:ilvl w:val="0"/>
+          <w:numId w:val="11"/>
+        </w:numPr>
+        <w:rPr>
+          <w:bCs/>
+        </w:rPr>
+      </w:pPr>
+      <w:proofErr w:type="spellStart"/>
+      <w:r>
+        <w:rPr>
+          <w:bCs/>
+        </w:rPr>
+        <w:t>Traceability</w:t>
+      </w:r>
+      <w:proofErr w:type="spellEnd"/>
+      <w:r>
+        <w:rPr>
+          <w:bCs/>
+        </w:rPr>
+        <w:t xml:space="preserve"> (Rückverfolgbarkeit): Gemäß den Anforderungen an das Security Target (ST) erlaubt SCHASAM die lückenlose Verknüpfung von:</w:t>
+      </w:r>
+    </w:p>
+    <w:p>
+      <w:pPr>
+        <w:numPr>
+          <w:ilvl w:val="1"/>
+          <w:numId w:val="11"/>
+        </w:numPr>
+        <w:rPr>
+          <w:bCs/>
+        </w:rPr>
+      </w:pPr>
+      <w:r>
+        <w:rPr>
+          <w:bCs/>
+        </w:rPr>
+        <w:t>Asset (Schutzbedarf GSB)</w:t>
+      </w:r>
+    </w:p>
+    <w:p>
+      <w:pPr>
+        <w:numPr>
+          <w:ilvl w:val="1"/>
+          <w:numId w:val="11"/>
+        </w:numPr>
+        <w:rPr>
+          <w:bCs/>
+        </w:rPr>
+      </w:pPr>
+      <w:r>
+        <w:rPr>
+          <w:bCs/>
+        </w:rPr>
+        <w:t>Bedrohung (Angriffspfad / Baum)</w:t>
+      </w:r>
+    </w:p>
+    <w:p>
+      <w:pPr>
+        <w:numPr>
+          <w:ilvl w:val="1"/>
+          <w:numId w:val="11"/>
+        </w:numPr>
+        <w:rPr>
+          <w:bCs/>
+        </w:rPr>
+      </w:pPr>
+      <w:r>
+        <w:rPr>
+          <w:bCs/>
+        </w:rPr>
+        <w:t>Sicherheitsziel (Phase 6)</w:t>
+      </w:r>
+    </w:p>
+    <w:p>
+      <w:pPr>
+        <w:numPr>
+          <w:ilvl w:val="1"/>
+          <w:numId w:val="11"/>
+        </w:numPr>
+        <w:rPr>
+          <w:bCs/>
+        </w:rPr>
+      </w:pPr>
+      <w:r>
+        <w:rPr>
+          <w:bCs/>
+        </w:rPr>
+        <w:t>Gegenmaßnahme (Security-Konzept / Restrisiko)</w:t>
+      </w:r>
+    </w:p>
+    <w:p>
+      <w:pPr>
+        <w:rPr>
+          <w:b/>
+        </w:rPr>
+      </w:pPr>
+    </w:p>
+    <w:p>
+      <w:pPr>
+        <w:rPr>
+          <w:b/>
+          <w:bCs/>
+        </w:rPr>
+      </w:pPr>
+      <w:r>
+        <w:rPr>
+          <w:b/>
+          <w:bCs/>
+        </w:rPr>
+        <w:t>5. Fazit</w:t>
+      </w:r>
+    </w:p>
+    <w:p>
+      <w:pPr>
+        <w:rPr>
+          <w:bCs/>
+        </w:rPr>
+      </w:pPr>
+      <w:r>
+        <w:rPr>
+          <w:bCs/>
+        </w:rPr>
+        <w:t>Die SCHASAM-Methode erfüllt alle Anforderungen an eine strukturierte Schwachstellenanalyse gemäß ISO/IEC 15408. Sie geht über den Standard hinaus, indem sie die technische Härte (CC-Klasse) unmittelbar mit dem geschäftlichen Risiko korreliert:</w:t>
+      </w:r>
+    </w:p>
+    <w:p>
+      <w:pPr>
+        <w:ind w:firstLine="708"/>
+        <w:rPr>
+          <w:bCs/>
+          <w:lang w:val="en-US"/>
+        </w:rPr>
+      </w:pPr>
+      <w:r>
+        <w:rPr>
+          <w:bCs/>
+          <w:lang w:val="en-US"/>
+        </w:rPr>
+        <w:t>R = I</w:t>
+      </w:r>
+      <w:r>
+        <w:rPr>
+          <w:bCs/>
+          <w:lang w:val="en-US"/>
+        </w:rPr>
+        <w:t>(</w:t>
+      </w:r>
+      <w:r>
+        <w:rPr>
+          <w:bCs/>
+          <w:lang w:val="en-US"/>
+        </w:rPr>
+        <w:t>norm</w:t>
+      </w:r>
+      <w:proofErr w:type="gramStart"/>
+      <w:r>
+        <w:rPr>
+          <w:bCs/>
+          <w:lang w:val="en-US"/>
+        </w:rPr>
+        <w:t>)</w:t>
+      </w:r>
+      <w:r>
+        <w:rPr>
+          <w:bCs/>
+          <w:lang w:val="en-US"/>
+        </w:rPr>
+        <w:t xml:space="preserve"> \</w:t>
+      </w:r>
+      <w:proofErr w:type="gramEnd"/>
+      <w:r>
+        <w:rPr>
+          <w:bCs/>
+          <w:lang w:val="en-US"/>
+        </w:rPr>
+        <w:t xml:space="preserve"> </w:t>
+      </w:r>
+      <w:r>
+        <w:rPr>
+          <w:bCs/>
+          <w:lang w:val="en-US"/>
+        </w:rPr>
+        <w:t>times P</w:t>
+      </w:r>
+      <w:r>
+        <w:rPr>
+          <w:bCs/>
+          <w:lang w:val="en-US"/>
+        </w:rPr>
+        <w:t>(</w:t>
+      </w:r>
+      <w:r>
+        <w:rPr>
+          <w:bCs/>
+          <w:lang w:val="en-US"/>
+        </w:rPr>
+        <w:t>KSTU</w:t>
+      </w:r>
+      <w:r>
+        <w:rPr>
+          <w:bCs/>
+          <w:lang w:val="en-US"/>
+        </w:rPr>
+        <w:t>)</w:t>
+      </w:r>
+    </w:p>
+    <w:p>
+      <w:pPr>
+        <w:rPr>
+          <w:bCs/>
+        </w:rPr>
+      </w:pPr>
+      <w:r>
+        <w:rPr>
+          <w:bCs/>
+        </w:rPr>
+        <w:t>Damit ist sie sowohl für die technische Zertifizierung als auch für das übergeordnete Risikomanagement einsetzbar.</w:t>
+      </w:r>
+    </w:p>
+    <w:p>
+      <w:pPr>
+        <w:rPr>
+          <w:b/>
+        </w:rPr>
+      </w:pPr>
+    </w:p>
+    <w:p>
+      <w:pPr>
+        <w:rPr>
+          <w:b/>
+        </w:rPr>
+      </w:pPr>
+    </w:p>
+    <w:p>
+      <w:pPr>
+        <w:rPr>
+          <w:b/>
+        </w:rPr>
+      </w:pPr>
+      <w:r>
+        <w:rPr>
+          <w:b/>
+        </w:rPr>
+        <w:br w:type="page"/>
+      </w:r>
+    </w:p>
+    <w:p>
+      <w:pPr>
+        <w:rPr>
+          <w:b/>
+        </w:rPr>
+      </w:pPr>
+      <w:r>
+        <w:rPr>
+          <w:b/>
+        </w:rPr>
+        <w:lastRenderedPageBreak/>
         <w:t>Glossar</w:t>
       </w:r>
     </w:p>
@@ -3989,6 +4642,123 @@
     </w:lvl>
   </w:abstractNum>
   <w:abstractNum w:abstractNumId="8" w15:restartNumberingAfterBreak="0">
+    <w:nsid w:val="68EC00D3"/>
+    <w:multiLevelType w:val="multilevel"/>
+    <w:tmpl w:val="A2089724"/>
+    <w:lvl w:ilvl="0">
+      <w:start w:val="1"/>
+      <w:numFmt w:val="decimal"/>
+      <w:lvlText w:val="%1."/>
+      <w:lvlJc w:val="left"/>
+      <w:pPr>
+        <w:tabs>
+          <w:tab w:val="num" w:pos="720"/>
+        </w:tabs>
+        <w:ind w:left="720" w:hanging="360"/>
+      </w:pPr>
+    </w:lvl>
+    <w:lvl w:ilvl="1">
+      <w:start w:val="1"/>
+      <w:numFmt w:val="bullet"/>
+      <w:lvlText w:val="o"/>
+      <w:lvlJc w:val="left"/>
+      <w:pPr>
+        <w:tabs>
+          <w:tab w:val="num" w:pos="1440"/>
+        </w:tabs>
+        <w:ind w:left="1440" w:hanging="360"/>
+      </w:pPr>
+      <w:rPr>
+        <w:rFonts w:ascii="Courier New" w:hAnsi="Courier New" w:hint="default"/>
+        <w:sz w:val="20"/>
+      </w:rPr>
+    </w:lvl>
+    <w:lvl w:ilvl="2" w:tentative="1">
+      <w:start w:val="1"/>
+      <w:numFmt w:val="decimal"/>
+      <w:lvlText w:val="%3."/>
+      <w:lvlJc w:val="left"/>
+      <w:pPr>
+        <w:tabs>
+          <w:tab w:val="num" w:pos="2160"/>
+        </w:tabs>
+        <w:ind w:left="2160" w:hanging="360"/>
+      </w:pPr>
+    </w:lvl>
+    <w:lvl w:ilvl="3" w:tentative="1">
+      <w:start w:val="1"/>
+      <w:numFmt w:val="decimal"/>
+      <w:lvlText w:val="%4."/>
+      <w:lvlJc w:val="left"/>
+      <w:pPr>
+        <w:tabs>
+          <w:tab w:val="num" w:pos="2880"/>
+        </w:tabs>
+        <w:ind w:left="2880" w:hanging="360"/>
+      </w:pPr>
+    </w:lvl>
+    <w:lvl w:ilvl="4" w:tentative="1">
+      <w:start w:val="1"/>
+      <w:numFmt w:val="decimal"/>
+      <w:lvlText w:val="%5."/>
+      <w:lvlJc w:val="left"/>
+      <w:pPr>
+        <w:tabs>
+          <w:tab w:val="num" w:pos="3600"/>
+        </w:tabs>
+        <w:ind w:left="3600" w:hanging="360"/>
+      </w:pPr>
+    </w:lvl>
+    <w:lvl w:ilvl="5" w:tentative="1">
+      <w:start w:val="1"/>
+      <w:numFmt w:val="decimal"/>
+      <w:lvlText w:val="%6."/>
+      <w:lvlJc w:val="left"/>
+      <w:pPr>
+        <w:tabs>
+          <w:tab w:val="num" w:pos="4320"/>
+        </w:tabs>
+        <w:ind w:left="4320" w:hanging="360"/>
+      </w:pPr>
+    </w:lvl>
+    <w:lvl w:ilvl="6" w:tentative="1">
+      <w:start w:val="1"/>
+      <w:numFmt w:val="decimal"/>
+      <w:lvlText w:val="%7."/>
+      <w:lvlJc w:val="left"/>
+      <w:pPr>
+        <w:tabs>
+          <w:tab w:val="num" w:pos="5040"/>
+        </w:tabs>
+        <w:ind w:left="5040" w:hanging="360"/>
+      </w:pPr>
+    </w:lvl>
+    <w:lvl w:ilvl="7" w:tentative="1">
+      <w:start w:val="1"/>
+      <w:numFmt w:val="decimal"/>
+      <w:lvlText w:val="%8."/>
+      <w:lvlJc w:val="left"/>
+      <w:pPr>
+        <w:tabs>
+          <w:tab w:val="num" w:pos="5760"/>
+        </w:tabs>
+        <w:ind w:left="5760" w:hanging="360"/>
+      </w:pPr>
+    </w:lvl>
+    <w:lvl w:ilvl="8" w:tentative="1">
+      <w:start w:val="1"/>
+      <w:numFmt w:val="decimal"/>
+      <w:lvlText w:val="%9."/>
+      <w:lvlJc w:val="left"/>
+      <w:pPr>
+        <w:tabs>
+          <w:tab w:val="num" w:pos="6480"/>
+        </w:tabs>
+        <w:ind w:left="6480" w:hanging="360"/>
+      </w:pPr>
+    </w:lvl>
+  </w:abstractNum>
+  <w:abstractNum w:abstractNumId="9" w15:restartNumberingAfterBreak="0">
     <w:nsid w:val="69FE079C"/>
     <w:multiLevelType w:val="hybridMultilevel"/>
     <w:tmpl w:val="24D2D1C0"/>
@@ -4101,7 +4871,7 @@
       </w:rPr>
     </w:lvl>
   </w:abstractNum>
-  <w:abstractNum w:abstractNumId="9" w15:restartNumberingAfterBreak="0">
+  <w:abstractNum w:abstractNumId="10" w15:restartNumberingAfterBreak="0">
     <w:nsid w:val="7C9E7B01"/>
     <w:multiLevelType w:val="multilevel"/>
     <w:tmpl w:val="415485E2"/>
@@ -4257,7 +5027,7 @@
     <w:abstractNumId w:val="2"/>
   </w:num>
   <w:num w:numId="3" w16cid:durableId="1803376658">
-    <w:abstractNumId w:val="9"/>
+    <w:abstractNumId w:val="10"/>
   </w:num>
   <w:num w:numId="4" w16cid:durableId="62803227">
     <w:abstractNumId w:val="4"/>
@@ -4266,7 +5036,7 @@
     <w:abstractNumId w:val="3"/>
   </w:num>
   <w:num w:numId="6" w16cid:durableId="261574877">
-    <w:abstractNumId w:val="8"/>
+    <w:abstractNumId w:val="9"/>
   </w:num>
   <w:num w:numId="7" w16cid:durableId="1853492426">
     <w:abstractNumId w:val="7"/>
@@ -4279,6 +5049,9 @@
   </w:num>
   <w:num w:numId="10" w16cid:durableId="2040888573">
     <w:abstractNumId w:val="5"/>
+  </w:num>
+  <w:num w:numId="11" w16cid:durableId="1702516675">
+    <w:abstractNumId w:val="8"/>
   </w:num>
 </w:numbering>
 </file>
@@ -4886,7 +5659,6 @@
   <w:style w:type="character" w:default="1" w:styleId="Absatz-Standardschriftart">
     <w:name w:val="Default Paragraph Font"/>
     <w:uiPriority w:val="1"/>
-    <w:semiHidden/>
     <w:unhideWhenUsed/>
   </w:style>
   <w:style w:type="table" w:default="1" w:styleId="NormaleTabelle">

</xml_diff>

<commit_message>
Fix der Export PDF
</commit_message>
<xml_diff>
--- a/SCHAZAM_Methodenbeschreibung.docx
+++ b/SCHAZAM_Methodenbeschreibung.docx
@@ -14,14 +14,7 @@
           <w:b/>
           <w:bCs/>
         </w:rPr>
-        <w:t>Methodenbeschreibung</w:t>
-      </w:r>
-      <w:r>
-        <w:rPr>
-          <w:b/>
-          <w:bCs/>
-        </w:rPr>
-        <w:t xml:space="preserve"> SCHASAM-Methode (Strukturiertes Schadensausmaß- und Angriffsrisikobewertungsmethode)</w:t>
+        <w:t>Verfahrensanweisung: SCHASAM-Methode (Strukturiertes Schadensausmaß- und Angriffsrisikobewertungsmethode)</w:t>
       </w:r>
     </w:p>
     <w:p>
@@ -355,7 +348,15 @@
     </w:p>
     <w:p>
       <w:r>
-        <w:t>Da die Methode einen systemweiten Sicherheitsansatz verfolgt, wird für einen Angriffspfad (Angriffsbaum) nicht ein einzelnes Asset betrachtet. Stattdessen wird aus allen betroffenen Assets und den für den Pfad gewählten Schadensszenarien der höchste gewichtete Einzel-Impact als Basis für die Risikoanalyse herangezogen (Worst-Case-Prinzip):</w:t>
+        <w:t>Da die Methode einen systemweiten Sicherheitsansatz verfolgt, wird für einen Angriffspfad (Angriffsbaum) nicht ein einzelnes Asset betrachtet. Stattdessen wird aus allen betroffenen Assets und den für den Pfad gewählten Schadensszenarien der höchste gewichtete Einzel-Impact als Basis für die Risikoanalyse herangezogen (</w:t>
+      </w:r>
+      <w:proofErr w:type="spellStart"/>
+      <w:r>
+        <w:t>Worst</w:t>
+      </w:r>
+      <w:proofErr w:type="spellEnd"/>
+      <w:r>
+        <w:t>-Case-Prinzip):</w:t>
       </w:r>
     </w:p>
     <w:p>
@@ -2271,8 +2272,17 @@
           <w:b/>
           <w:bCs/>
         </w:rPr>
-        <w:t xml:space="preserve"> Trees</w:t>
-      </w:r>
+        <w:t xml:space="preserve"> </w:t>
+      </w:r>
+      <w:proofErr w:type="spellStart"/>
+      <w:r>
+        <w:rPr>
+          <w:b/>
+          <w:bCs/>
+        </w:rPr>
+        <w:t>Trees</w:t>
+      </w:r>
+      <w:proofErr w:type="spellEnd"/>
       <w:r>
         <w:t xml:space="preserve"> überführt. Diese verzweigten Baumstrukturen dienen der transparenten Modellierung der gesamten Angriffsfläche:</w:t>
       </w:r>
@@ -2375,12 +2385,21 @@
       </w:r>
     </w:p>
     <w:p>
-      <w:r>
-        <w:rPr>
-          <w:b/>
-          <w:bCs/>
-        </w:rPr>
-        <w:t>Worst-Case Vererbung innerhalb der Baumstruktur:</w:t>
+      <w:proofErr w:type="spellStart"/>
+      <w:r>
+        <w:rPr>
+          <w:b/>
+          <w:bCs/>
+        </w:rPr>
+        <w:t>Worst</w:t>
+      </w:r>
+      <w:proofErr w:type="spellEnd"/>
+      <w:r>
+        <w:rPr>
+          <w:b/>
+          <w:bCs/>
+        </w:rPr>
+        <w:t>-Case Vererbung innerhalb der Baumstruktur:</w:t>
       </w:r>
       <w:r>
         <w:t xml:space="preserve"> Innerhalb eines Angriffsbaums werden die Werte von den Blättern (</w:t>
@@ -2737,7 +2756,19 @@
     </w:p>
     <w:p>
       <w:r>
-        <w:t xml:space="preserve">Aus der Risikoanalyse werden innerhalb des Entwicklungsprozesses die Top Level Security Ziele abgeleitet. Jedes Security Ziel wird dabei einem oder mehreren Angriffsbäumen zugeordnet. Diese Security Ziele dienen als Basis für das Security Konzept und daraus resultierende Anforderungen Innerhalb des Security Konzeptes werden die Anforderungen wiederum den Security Zielen zugeordnet. So wird es möglich Anforderungen und Security Konzept den entsprechenden Angriffsbäumen </w:t>
+        <w:t xml:space="preserve">Aus der Risikoanalyse werden innerhalb des Entwicklungsprozesses die Top Level Security Ziele abgeleitet. </w:t>
+      </w:r>
+      <w:r>
+        <w:t xml:space="preserve">Jedes Security Ziel wird dabei </w:t>
+      </w:r>
+      <w:r>
+        <w:t xml:space="preserve">einem oder mehreren </w:t>
+      </w:r>
+      <w:r>
+        <w:t>Angriffsbäumen zugeordnet.</w:t>
+      </w:r>
+      <w:r>
+        <w:t xml:space="preserve"> Diese Security Ziele dienen als Basis für das Security Konzept und daraus resultierende Anforderungen Innerhalb des Security Konzeptes werden die Anforderungen wiederum den Security Zielen zugeordnet. So wird es möglich Anforderungen und Security Konzept den entsprechenden Angriffsbäumen </w:t>
       </w:r>
       <w:r>
         <w:t>zuzuordnen</w:t>
@@ -2802,738 +2833,54 @@
       <w:pPr>
         <w:rPr>
           <w:b/>
-          <w:bCs/>
-        </w:rPr>
-      </w:pPr>
-      <w:r>
-        <w:rPr>
-          <w:b/>
-          <w:bCs/>
-        </w:rPr>
-        <w:lastRenderedPageBreak/>
-        <w:t xml:space="preserve">Annex: Abgleich Common </w:t>
-      </w:r>
-      <w:proofErr w:type="spellStart"/>
-      <w:r>
-        <w:rPr>
-          <w:b/>
-          <w:bCs/>
-        </w:rPr>
-        <w:t>Criteria</w:t>
-      </w:r>
-      <w:proofErr w:type="spellEnd"/>
-    </w:p>
-    <w:p>
-      <w:pPr>
-        <w:rPr>
-          <w:b/>
-          <w:bCs/>
-        </w:rPr>
-      </w:pPr>
-      <w:r>
-        <w:rPr>
-          <w:b/>
-          <w:bCs/>
-        </w:rPr>
-        <w:t>1. Einleitung und Normative Referenz</w:t>
-      </w:r>
-    </w:p>
-    <w:p>
-      <w:pPr>
-        <w:rPr>
-          <w:bCs/>
-        </w:rPr>
-      </w:pPr>
-      <w:r>
-        <w:rPr>
-          <w:bCs/>
-        </w:rPr>
-        <w:t xml:space="preserve">Die SCHASAM-Methode ist in ihrer Struktur und Metrik so konzipiert, dass sie eine direkte Vergleichbarkeit mit internationalen Sicherheitsstandards ermöglicht. Kernreferenz für die Bewertung der technischen Eintrittswahrscheinlichkeit ist die ISO/IEC 15408 (Common </w:t>
-      </w:r>
-      <w:proofErr w:type="spellStart"/>
-      <w:r>
-        <w:rPr>
-          <w:bCs/>
-        </w:rPr>
-        <w:t>Criteria</w:t>
-      </w:r>
-      <w:proofErr w:type="spellEnd"/>
-      <w:r>
-        <w:rPr>
-          <w:bCs/>
-        </w:rPr>
-        <w:t xml:space="preserve"> </w:t>
-      </w:r>
-      <w:proofErr w:type="spellStart"/>
-      <w:r>
-        <w:rPr>
-          <w:bCs/>
-        </w:rPr>
-        <w:t>for</w:t>
-      </w:r>
-      <w:proofErr w:type="spellEnd"/>
-      <w:r>
-        <w:rPr>
-          <w:bCs/>
-        </w:rPr>
-        <w:t xml:space="preserve"> Information Technology Security Evaluation), insbesondere die Komponente AVA_VAN (</w:t>
-      </w:r>
-      <w:proofErr w:type="spellStart"/>
-      <w:r>
-        <w:rPr>
-          <w:bCs/>
-        </w:rPr>
-        <w:t>Vulnerability</w:t>
-      </w:r>
-      <w:proofErr w:type="spellEnd"/>
-      <w:r>
-        <w:rPr>
-          <w:bCs/>
-        </w:rPr>
-        <w:t xml:space="preserve"> Analysis).</w:t>
-      </w:r>
-    </w:p>
-    <w:p>
-      <w:pPr>
-        <w:rPr>
-          <w:bCs/>
-        </w:rPr>
-      </w:pPr>
-      <w:r>
-        <w:rPr>
-          <w:bCs/>
-        </w:rPr>
-        <w:t xml:space="preserve">Während die Common </w:t>
-      </w:r>
-      <w:proofErr w:type="spellStart"/>
-      <w:r>
-        <w:rPr>
-          <w:bCs/>
-        </w:rPr>
-        <w:t>Criteria</w:t>
-      </w:r>
-      <w:proofErr w:type="spellEnd"/>
-      <w:r>
-        <w:rPr>
-          <w:bCs/>
-        </w:rPr>
-        <w:t xml:space="preserve"> primär die technische Widerstandsfähigkeit (Assurance) fokussieren, erweitert SCHASAM diesen Ansatz um die risikobasierte Steuerung durch Einbezug des normierten Schadensausmaßes I</w:t>
-      </w:r>
-      <w:r>
-        <w:rPr>
-          <w:bCs/>
-        </w:rPr>
-        <w:t>(</w:t>
-      </w:r>
-      <w:r>
-        <w:rPr>
-          <w:bCs/>
-        </w:rPr>
-        <w:t>norm</w:t>
-      </w:r>
-      <w:r>
-        <w:rPr>
-          <w:bCs/>
-        </w:rPr>
-        <w:t>)</w:t>
-      </w:r>
-      <w:r>
-        <w:rPr>
-          <w:bCs/>
-        </w:rPr>
-        <w:t>.</w:t>
-      </w:r>
-      <w:r>
-        <w:rPr>
-          <w:bCs/>
-        </w:rPr>
-        <w:br/>
-      </w:r>
-    </w:p>
-    <w:p>
-      <w:pPr>
-        <w:rPr>
-          <w:b/>
-          <w:bCs/>
-        </w:rPr>
-      </w:pPr>
-      <w:r>
-        <w:rPr>
-          <w:b/>
-          <w:bCs/>
-        </w:rPr>
-        <w:t>2. Parameter-Mapping: CC vs. SCHASAM</w:t>
-      </w:r>
-    </w:p>
-    <w:p>
-      <w:pPr>
-        <w:rPr>
-          <w:bCs/>
-        </w:rPr>
-      </w:pPr>
-      <w:r>
-        <w:rPr>
-          <w:bCs/>
-        </w:rPr>
-        <w:t xml:space="preserve">Die Common </w:t>
-      </w:r>
-      <w:proofErr w:type="spellStart"/>
-      <w:r>
-        <w:rPr>
-          <w:bCs/>
-        </w:rPr>
-        <w:t>Criteria</w:t>
-      </w:r>
-      <w:proofErr w:type="spellEnd"/>
-      <w:r>
-        <w:rPr>
-          <w:bCs/>
-        </w:rPr>
-        <w:t xml:space="preserve"> bewerten das für einen erfolgreichen Angriff benötigte "Angriffspotenzial" anhand von fünf Faktoren. Die SCHASAM-Methode bildet diese Faktoren über die KSTU-Metrik (Phase 4) ab.</w:t>
-      </w:r>
-      <w:r>
-        <w:rPr>
-          <w:bCs/>
-        </w:rPr>
-        <w:br/>
-      </w:r>
-    </w:p>
-    <w:p>
-      <w:pPr>
-        <w:rPr>
-          <w:b/>
-        </w:rPr>
-      </w:pPr>
-      <w:r>
-        <w:rPr>
-          <w:b/>
-        </w:rPr>
-        <w:drawing>
-          <wp:inline distT="0" distB="0" distL="0" distR="0" wp14:anchorId="767A6D94" wp14:editId="37AA43E4">
-            <wp:extent cx="5760720" cy="1972945"/>
-            <wp:effectExtent l="0" t="0" r="0" b="8255"/>
-            <wp:docPr id="2075807727" name="Grafik 1" descr="Ein Bild, das Text, Screenshot, Schrift, Zahl enthält.&#10;&#10;KI-generierte Inhalte können fehlerhaft sein."/>
-            <wp:cNvGraphicFramePr>
-              <a:graphicFrameLocks xmlns:a="http://schemas.openxmlformats.org/drawingml/2006/main" noChangeAspect="1"/>
-            </wp:cNvGraphicFramePr>
-            <a:graphic xmlns:a="http://schemas.openxmlformats.org/drawingml/2006/main">
-              <a:graphicData uri="http://schemas.openxmlformats.org/drawingml/2006/picture">
-                <pic:pic xmlns:pic="http://schemas.openxmlformats.org/drawingml/2006/picture">
-                  <pic:nvPicPr>
-                    <pic:cNvPr id="2075807727" name="Grafik 1" descr="Ein Bild, das Text, Screenshot, Schrift, Zahl enthält.&#10;&#10;KI-generierte Inhalte können fehlerhaft sein."/>
-                    <pic:cNvPicPr/>
-                  </pic:nvPicPr>
-                  <pic:blipFill>
-                    <a:blip r:embed="rId7"/>
-                    <a:stretch>
-                      <a:fillRect/>
-                    </a:stretch>
-                  </pic:blipFill>
-                  <pic:spPr>
-                    <a:xfrm>
-                      <a:off x="0" y="0"/>
-                      <a:ext cx="5760720" cy="1972945"/>
-                    </a:xfrm>
-                    <a:prstGeom prst="rect">
-                      <a:avLst/>
-                    </a:prstGeom>
-                  </pic:spPr>
-                </pic:pic>
-              </a:graphicData>
-            </a:graphic>
-          </wp:inline>
-        </w:drawing>
-      </w:r>
-    </w:p>
-    <w:p>
-      <w:pPr>
-        <w:rPr>
-          <w:b/>
-        </w:rPr>
-      </w:pPr>
-    </w:p>
-    <w:p>
-      <w:pPr>
-        <w:rPr>
-          <w:b/>
-          <w:bCs/>
-        </w:rPr>
-      </w:pPr>
-      <w:r>
-        <w:rPr>
-          <w:b/>
-          <w:bCs/>
-        </w:rPr>
-        <w:t>3. Quantifizierung des Angriffspotenzials (AVA_VAN)</w:t>
-      </w:r>
-    </w:p>
-    <w:p>
-      <w:pPr>
-        <w:rPr>
-          <w:bCs/>
-        </w:rPr>
-      </w:pPr>
-      <w:r>
-        <w:rPr>
-          <w:bCs/>
-        </w:rPr>
-        <w:t xml:space="preserve">Um eine objektive Zertifizierungsbasis zu schaffen, werden die summierten KSTU-Werte der SCHASAM-Methode den Angriffspotenzial-Klassen der Common </w:t>
-      </w:r>
-      <w:proofErr w:type="spellStart"/>
-      <w:r>
-        <w:rPr>
-          <w:bCs/>
-        </w:rPr>
-        <w:t>Criteria</w:t>
-      </w:r>
-      <w:proofErr w:type="spellEnd"/>
-      <w:r>
-        <w:rPr>
-          <w:bCs/>
-        </w:rPr>
-        <w:t xml:space="preserve"> zugeordnet. Diese Zuordnung erlaubt es, die Härtung eines Systems gegenüber definierten </w:t>
-      </w:r>
-      <w:proofErr w:type="spellStart"/>
-      <w:r>
-        <w:rPr>
-          <w:bCs/>
-        </w:rPr>
-        <w:t>Angreiferprofilen</w:t>
-      </w:r>
-      <w:proofErr w:type="spellEnd"/>
-      <w:r>
-        <w:rPr>
-          <w:bCs/>
-        </w:rPr>
-        <w:t xml:space="preserve"> nachzuweisen.</w:t>
-      </w:r>
-      <w:r>
-        <w:rPr>
-          <w:bCs/>
-        </w:rPr>
-        <w:br/>
-      </w:r>
-    </w:p>
-    <w:p>
-      <w:pPr>
-        <w:rPr>
-          <w:b/>
-        </w:rPr>
-      </w:pPr>
-      <w:r>
-        <w:rPr>
-          <w:b/>
-        </w:rPr>
-        <w:drawing>
-          <wp:inline distT="0" distB="0" distL="0" distR="0" wp14:anchorId="37D3F827" wp14:editId="61885061">
-            <wp:extent cx="5760720" cy="1022985"/>
-            <wp:effectExtent l="0" t="0" r="0" b="5715"/>
-            <wp:docPr id="1836799999" name="Grafik 1" descr="Ein Bild, das Text, Screenshot, Schrift, Zahl enthält.&#10;&#10;KI-generierte Inhalte können fehlerhaft sein."/>
-            <wp:cNvGraphicFramePr>
-              <a:graphicFrameLocks xmlns:a="http://schemas.openxmlformats.org/drawingml/2006/main" noChangeAspect="1"/>
-            </wp:cNvGraphicFramePr>
-            <a:graphic xmlns:a="http://schemas.openxmlformats.org/drawingml/2006/main">
-              <a:graphicData uri="http://schemas.openxmlformats.org/drawingml/2006/picture">
-                <pic:pic xmlns:pic="http://schemas.openxmlformats.org/drawingml/2006/picture">
-                  <pic:nvPicPr>
-                    <pic:cNvPr id="1836799999" name="Grafik 1" descr="Ein Bild, das Text, Screenshot, Schrift, Zahl enthält.&#10;&#10;KI-generierte Inhalte können fehlerhaft sein."/>
-                    <pic:cNvPicPr/>
-                  </pic:nvPicPr>
-                  <pic:blipFill>
-                    <a:blip r:embed="rId8"/>
-                    <a:stretch>
-                      <a:fillRect/>
-                    </a:stretch>
-                  </pic:blipFill>
-                  <pic:spPr>
-                    <a:xfrm>
-                      <a:off x="0" y="0"/>
-                      <a:ext cx="5760720" cy="1022985"/>
-                    </a:xfrm>
-                    <a:prstGeom prst="rect">
-                      <a:avLst/>
-                    </a:prstGeom>
-                  </pic:spPr>
-                </pic:pic>
-              </a:graphicData>
-            </a:graphic>
-          </wp:inline>
-        </w:drawing>
-      </w:r>
-    </w:p>
-    <w:p>
-      <w:pPr>
-        <w:rPr>
-          <w:b/>
-        </w:rPr>
-      </w:pPr>
-    </w:p>
-    <w:p>
-      <w:pPr>
-        <w:rPr>
-          <w:b/>
-        </w:rPr>
-      </w:pPr>
-    </w:p>
-    <w:p>
-      <w:pPr>
-        <w:rPr>
-          <w:b/>
-          <w:bCs/>
-        </w:rPr>
-      </w:pPr>
-      <w:r>
-        <w:rPr>
-          <w:b/>
-          <w:bCs/>
-        </w:rPr>
-        <w:lastRenderedPageBreak/>
-        <w:t>4. Argumentationslinie zur Konformität</w:t>
-      </w:r>
-    </w:p>
-    <w:p>
-      <w:pPr>
-        <w:rPr>
-          <w:bCs/>
-        </w:rPr>
-      </w:pPr>
-      <w:r>
-        <w:rPr>
-          <w:bCs/>
-        </w:rPr>
-        <w:t xml:space="preserve">Die Kompatibilität der SCHASAM-Methode zu den Common </w:t>
-      </w:r>
-      <w:proofErr w:type="spellStart"/>
-      <w:r>
-        <w:rPr>
-          <w:bCs/>
-        </w:rPr>
-        <w:t>Criteria</w:t>
-      </w:r>
-      <w:proofErr w:type="spellEnd"/>
-      <w:r>
-        <w:rPr>
-          <w:bCs/>
-        </w:rPr>
-        <w:t xml:space="preserve"> basiert auf drei Säulen:</w:t>
-      </w:r>
-    </w:p>
-    <w:p>
-      <w:pPr>
-        <w:numPr>
-          <w:ilvl w:val="0"/>
-          <w:numId w:val="11"/>
-        </w:numPr>
-        <w:rPr>
-          <w:bCs/>
-        </w:rPr>
-      </w:pPr>
-      <w:r>
-        <w:rPr>
-          <w:bCs/>
-        </w:rPr>
-        <w:t>Systematik (AVA_VAN.1-5): Die Nutzung von Angriffsbäumen entspricht der geforderten methodischen Untersuchung von Angriffspfaden. Durch die Baumstruktur wird sichergestellt, dass keine "Abkürzungen" übersehen werden.</w:t>
-      </w:r>
-    </w:p>
-    <w:p>
-      <w:pPr>
-        <w:numPr>
-          <w:ilvl w:val="0"/>
-          <w:numId w:val="11"/>
-        </w:numPr>
-        <w:rPr>
-          <w:bCs/>
-        </w:rPr>
-      </w:pPr>
-      <w:proofErr w:type="spellStart"/>
-      <w:r>
-        <w:rPr>
-          <w:bCs/>
-        </w:rPr>
-        <w:t>Reprodzierbarkeit</w:t>
-      </w:r>
-      <w:proofErr w:type="spellEnd"/>
-      <w:r>
-        <w:rPr>
-          <w:bCs/>
-        </w:rPr>
-        <w:t xml:space="preserve">: Durch die fest hinterlegten Punktewerte der KSTU-Kriterien in der Software wird eine subjektive Verzerrung (Expert Bias) minimiert. Verschiedene </w:t>
-      </w:r>
-      <w:proofErr w:type="spellStart"/>
-      <w:r>
-        <w:rPr>
-          <w:bCs/>
-        </w:rPr>
-        <w:t>Evaluatoren</w:t>
-      </w:r>
-      <w:proofErr w:type="spellEnd"/>
-      <w:r>
-        <w:rPr>
-          <w:bCs/>
-        </w:rPr>
-        <w:t xml:space="preserve"> kommen zu vergleichbaren Ergebnissen.</w:t>
-      </w:r>
-    </w:p>
-    <w:p>
-      <w:pPr>
-        <w:numPr>
-          <w:ilvl w:val="0"/>
-          <w:numId w:val="11"/>
-        </w:numPr>
-        <w:rPr>
-          <w:bCs/>
-        </w:rPr>
-      </w:pPr>
-      <w:proofErr w:type="spellStart"/>
-      <w:r>
-        <w:rPr>
-          <w:bCs/>
-        </w:rPr>
-        <w:t>Traceability</w:t>
-      </w:r>
-      <w:proofErr w:type="spellEnd"/>
-      <w:r>
-        <w:rPr>
-          <w:bCs/>
-        </w:rPr>
-        <w:t xml:space="preserve"> (Rückverfolgbarkeit): Gemäß den Anforderungen an das Security Target (ST) erlaubt SCHASAM die lückenlose Verknüpfung von:</w:t>
-      </w:r>
-    </w:p>
-    <w:p>
-      <w:pPr>
-        <w:numPr>
-          <w:ilvl w:val="1"/>
-          <w:numId w:val="11"/>
-        </w:numPr>
-        <w:rPr>
-          <w:bCs/>
-        </w:rPr>
-      </w:pPr>
-      <w:r>
-        <w:rPr>
-          <w:bCs/>
-        </w:rPr>
-        <w:t>Asset (Schutzbedarf GSB)</w:t>
-      </w:r>
-    </w:p>
-    <w:p>
-      <w:pPr>
-        <w:numPr>
-          <w:ilvl w:val="1"/>
-          <w:numId w:val="11"/>
-        </w:numPr>
-        <w:rPr>
-          <w:bCs/>
-        </w:rPr>
-      </w:pPr>
-      <w:r>
-        <w:rPr>
-          <w:bCs/>
-        </w:rPr>
-        <w:t>Bedrohung (Angriffspfad / Baum)</w:t>
-      </w:r>
-    </w:p>
-    <w:p>
-      <w:pPr>
-        <w:numPr>
-          <w:ilvl w:val="1"/>
-          <w:numId w:val="11"/>
-        </w:numPr>
-        <w:rPr>
-          <w:bCs/>
-        </w:rPr>
-      </w:pPr>
-      <w:r>
-        <w:rPr>
-          <w:bCs/>
-        </w:rPr>
-        <w:t>Sicherheitsziel (Phase 6)</w:t>
-      </w:r>
-    </w:p>
-    <w:p>
-      <w:pPr>
-        <w:numPr>
-          <w:ilvl w:val="1"/>
-          <w:numId w:val="11"/>
-        </w:numPr>
-        <w:rPr>
-          <w:bCs/>
-        </w:rPr>
-      </w:pPr>
-      <w:r>
-        <w:rPr>
-          <w:bCs/>
-        </w:rPr>
-        <w:t>Gegenmaßnahme (Security-Konzept / Restrisiko)</w:t>
-      </w:r>
-    </w:p>
-    <w:p>
-      <w:pPr>
-        <w:rPr>
-          <w:b/>
-        </w:rPr>
-      </w:pPr>
-    </w:p>
-    <w:p>
-      <w:pPr>
-        <w:rPr>
-          <w:b/>
-          <w:bCs/>
-        </w:rPr>
-      </w:pPr>
-      <w:r>
-        <w:rPr>
-          <w:b/>
-          <w:bCs/>
-        </w:rPr>
-        <w:t>5. Fazit</w:t>
-      </w:r>
-    </w:p>
-    <w:p>
-      <w:pPr>
-        <w:rPr>
-          <w:bCs/>
-        </w:rPr>
-      </w:pPr>
-      <w:r>
-        <w:rPr>
-          <w:bCs/>
-        </w:rPr>
-        <w:t>Die SCHASAM-Methode erfüllt alle Anforderungen an eine strukturierte Schwachstellenanalyse gemäß ISO/IEC 15408. Sie geht über den Standard hinaus, indem sie die technische Härte (CC-Klasse) unmittelbar mit dem geschäftlichen Risiko korreliert:</w:t>
-      </w:r>
-    </w:p>
-    <w:p>
-      <w:pPr>
-        <w:ind w:firstLine="708"/>
-        <w:rPr>
-          <w:bCs/>
-          <w:lang w:val="en-US"/>
-        </w:rPr>
-      </w:pPr>
-      <w:r>
-        <w:rPr>
-          <w:bCs/>
-          <w:lang w:val="en-US"/>
-        </w:rPr>
-        <w:t>R = I</w:t>
-      </w:r>
-      <w:r>
-        <w:rPr>
-          <w:bCs/>
-          <w:lang w:val="en-US"/>
-        </w:rPr>
-        <w:t>(</w:t>
-      </w:r>
-      <w:r>
-        <w:rPr>
-          <w:bCs/>
-          <w:lang w:val="en-US"/>
-        </w:rPr>
-        <w:t>norm</w:t>
-      </w:r>
-      <w:proofErr w:type="gramStart"/>
-      <w:r>
-        <w:rPr>
-          <w:bCs/>
-          <w:lang w:val="en-US"/>
-        </w:rPr>
-        <w:t>)</w:t>
-      </w:r>
-      <w:r>
-        <w:rPr>
-          <w:bCs/>
-          <w:lang w:val="en-US"/>
-        </w:rPr>
-        <w:t xml:space="preserve"> \</w:t>
-      </w:r>
-      <w:proofErr w:type="gramEnd"/>
-      <w:r>
-        <w:rPr>
-          <w:bCs/>
-          <w:lang w:val="en-US"/>
-        </w:rPr>
-        <w:t xml:space="preserve"> </w:t>
-      </w:r>
-      <w:r>
-        <w:rPr>
-          <w:bCs/>
-          <w:lang w:val="en-US"/>
-        </w:rPr>
-        <w:t>times P</w:t>
-      </w:r>
-      <w:r>
-        <w:rPr>
-          <w:bCs/>
-          <w:lang w:val="en-US"/>
-        </w:rPr>
-        <w:t>(</w:t>
-      </w:r>
-      <w:r>
-        <w:rPr>
-          <w:bCs/>
-          <w:lang w:val="en-US"/>
-        </w:rPr>
-        <w:t>KSTU</w:t>
-      </w:r>
-      <w:r>
-        <w:rPr>
-          <w:bCs/>
-          <w:lang w:val="en-US"/>
-        </w:rPr>
-        <w:t>)</w:t>
-      </w:r>
-    </w:p>
-    <w:p>
-      <w:pPr>
-        <w:rPr>
-          <w:bCs/>
-        </w:rPr>
-      </w:pPr>
-      <w:r>
-        <w:rPr>
-          <w:bCs/>
-        </w:rPr>
-        <w:t>Damit ist sie sowohl für die technische Zertifizierung als auch für das übergeordnete Risikomanagement einsetzbar.</w:t>
-      </w:r>
-    </w:p>
-    <w:p>
-      <w:pPr>
-        <w:rPr>
-          <w:b/>
-        </w:rPr>
-      </w:pPr>
-    </w:p>
-    <w:p>
-      <w:pPr>
-        <w:rPr>
-          <w:b/>
-        </w:rPr>
-      </w:pPr>
-    </w:p>
-    <w:p>
-      <w:pPr>
-        <w:rPr>
-          <w:b/>
-        </w:rPr>
-      </w:pPr>
-      <w:r>
-        <w:rPr>
-          <w:b/>
-        </w:rPr>
-        <w:br w:type="page"/>
-      </w:r>
-    </w:p>
-    <w:p>
-      <w:pPr>
-        <w:rPr>
-          <w:b/>
-        </w:rPr>
-      </w:pPr>
-      <w:r>
-        <w:rPr>
-          <w:b/>
-        </w:rPr>
-        <w:lastRenderedPageBreak/>
+        </w:rPr>
+      </w:pPr>
+    </w:p>
+    <w:p>
+      <w:pPr>
+        <w:rPr>
+          <w:b/>
+        </w:rPr>
+      </w:pPr>
+    </w:p>
+    <w:p>
+      <w:pPr>
+        <w:rPr>
+          <w:b/>
+        </w:rPr>
+      </w:pPr>
+    </w:p>
+    <w:p>
+      <w:pPr>
+        <w:rPr>
+          <w:b/>
+        </w:rPr>
+      </w:pPr>
+    </w:p>
+    <w:p>
+      <w:pPr>
+        <w:rPr>
+          <w:b/>
+        </w:rPr>
+      </w:pPr>
+    </w:p>
+    <w:p>
+      <w:pPr>
+        <w:rPr>
+          <w:b/>
+        </w:rPr>
+      </w:pPr>
+    </w:p>
+    <w:p>
+      <w:pPr>
+        <w:rPr>
+          <w:b/>
+        </w:rPr>
+      </w:pPr>
+      <w:r>
+        <w:rPr>
+          <w:b/>
+        </w:rPr>
         <w:t>Glossar</w:t>
       </w:r>
     </w:p>
@@ -4642,123 +3989,6 @@
     </w:lvl>
   </w:abstractNum>
   <w:abstractNum w:abstractNumId="8" w15:restartNumberingAfterBreak="0">
-    <w:nsid w:val="68EC00D3"/>
-    <w:multiLevelType w:val="multilevel"/>
-    <w:tmpl w:val="A2089724"/>
-    <w:lvl w:ilvl="0">
-      <w:start w:val="1"/>
-      <w:numFmt w:val="decimal"/>
-      <w:lvlText w:val="%1."/>
-      <w:lvlJc w:val="left"/>
-      <w:pPr>
-        <w:tabs>
-          <w:tab w:val="num" w:pos="720"/>
-        </w:tabs>
-        <w:ind w:left="720" w:hanging="360"/>
-      </w:pPr>
-    </w:lvl>
-    <w:lvl w:ilvl="1">
-      <w:start w:val="1"/>
-      <w:numFmt w:val="bullet"/>
-      <w:lvlText w:val="o"/>
-      <w:lvlJc w:val="left"/>
-      <w:pPr>
-        <w:tabs>
-          <w:tab w:val="num" w:pos="1440"/>
-        </w:tabs>
-        <w:ind w:left="1440" w:hanging="360"/>
-      </w:pPr>
-      <w:rPr>
-        <w:rFonts w:ascii="Courier New" w:hAnsi="Courier New" w:hint="default"/>
-        <w:sz w:val="20"/>
-      </w:rPr>
-    </w:lvl>
-    <w:lvl w:ilvl="2" w:tentative="1">
-      <w:start w:val="1"/>
-      <w:numFmt w:val="decimal"/>
-      <w:lvlText w:val="%3."/>
-      <w:lvlJc w:val="left"/>
-      <w:pPr>
-        <w:tabs>
-          <w:tab w:val="num" w:pos="2160"/>
-        </w:tabs>
-        <w:ind w:left="2160" w:hanging="360"/>
-      </w:pPr>
-    </w:lvl>
-    <w:lvl w:ilvl="3" w:tentative="1">
-      <w:start w:val="1"/>
-      <w:numFmt w:val="decimal"/>
-      <w:lvlText w:val="%4."/>
-      <w:lvlJc w:val="left"/>
-      <w:pPr>
-        <w:tabs>
-          <w:tab w:val="num" w:pos="2880"/>
-        </w:tabs>
-        <w:ind w:left="2880" w:hanging="360"/>
-      </w:pPr>
-    </w:lvl>
-    <w:lvl w:ilvl="4" w:tentative="1">
-      <w:start w:val="1"/>
-      <w:numFmt w:val="decimal"/>
-      <w:lvlText w:val="%5."/>
-      <w:lvlJc w:val="left"/>
-      <w:pPr>
-        <w:tabs>
-          <w:tab w:val="num" w:pos="3600"/>
-        </w:tabs>
-        <w:ind w:left="3600" w:hanging="360"/>
-      </w:pPr>
-    </w:lvl>
-    <w:lvl w:ilvl="5" w:tentative="1">
-      <w:start w:val="1"/>
-      <w:numFmt w:val="decimal"/>
-      <w:lvlText w:val="%6."/>
-      <w:lvlJc w:val="left"/>
-      <w:pPr>
-        <w:tabs>
-          <w:tab w:val="num" w:pos="4320"/>
-        </w:tabs>
-        <w:ind w:left="4320" w:hanging="360"/>
-      </w:pPr>
-    </w:lvl>
-    <w:lvl w:ilvl="6" w:tentative="1">
-      <w:start w:val="1"/>
-      <w:numFmt w:val="decimal"/>
-      <w:lvlText w:val="%7."/>
-      <w:lvlJc w:val="left"/>
-      <w:pPr>
-        <w:tabs>
-          <w:tab w:val="num" w:pos="5040"/>
-        </w:tabs>
-        <w:ind w:left="5040" w:hanging="360"/>
-      </w:pPr>
-    </w:lvl>
-    <w:lvl w:ilvl="7" w:tentative="1">
-      <w:start w:val="1"/>
-      <w:numFmt w:val="decimal"/>
-      <w:lvlText w:val="%8."/>
-      <w:lvlJc w:val="left"/>
-      <w:pPr>
-        <w:tabs>
-          <w:tab w:val="num" w:pos="5760"/>
-        </w:tabs>
-        <w:ind w:left="5760" w:hanging="360"/>
-      </w:pPr>
-    </w:lvl>
-    <w:lvl w:ilvl="8" w:tentative="1">
-      <w:start w:val="1"/>
-      <w:numFmt w:val="decimal"/>
-      <w:lvlText w:val="%9."/>
-      <w:lvlJc w:val="left"/>
-      <w:pPr>
-        <w:tabs>
-          <w:tab w:val="num" w:pos="6480"/>
-        </w:tabs>
-        <w:ind w:left="6480" w:hanging="360"/>
-      </w:pPr>
-    </w:lvl>
-  </w:abstractNum>
-  <w:abstractNum w:abstractNumId="9" w15:restartNumberingAfterBreak="0">
     <w:nsid w:val="69FE079C"/>
     <w:multiLevelType w:val="hybridMultilevel"/>
     <w:tmpl w:val="24D2D1C0"/>
@@ -4871,7 +4101,7 @@
       </w:rPr>
     </w:lvl>
   </w:abstractNum>
-  <w:abstractNum w:abstractNumId="10" w15:restartNumberingAfterBreak="0">
+  <w:abstractNum w:abstractNumId="9" w15:restartNumberingAfterBreak="0">
     <w:nsid w:val="7C9E7B01"/>
     <w:multiLevelType w:val="multilevel"/>
     <w:tmpl w:val="415485E2"/>
@@ -5027,7 +4257,7 @@
     <w:abstractNumId w:val="2"/>
   </w:num>
   <w:num w:numId="3" w16cid:durableId="1803376658">
-    <w:abstractNumId w:val="10"/>
+    <w:abstractNumId w:val="9"/>
   </w:num>
   <w:num w:numId="4" w16cid:durableId="62803227">
     <w:abstractNumId w:val="4"/>
@@ -5036,7 +4266,7 @@
     <w:abstractNumId w:val="3"/>
   </w:num>
   <w:num w:numId="6" w16cid:durableId="261574877">
-    <w:abstractNumId w:val="9"/>
+    <w:abstractNumId w:val="8"/>
   </w:num>
   <w:num w:numId="7" w16cid:durableId="1853492426">
     <w:abstractNumId w:val="7"/>
@@ -5049,9 +4279,6 @@
   </w:num>
   <w:num w:numId="10" w16cid:durableId="2040888573">
     <w:abstractNumId w:val="5"/>
-  </w:num>
-  <w:num w:numId="11" w16cid:durableId="1702516675">
-    <w:abstractNumId w:val="8"/>
   </w:num>
 </w:numbering>
 </file>
@@ -5659,6 +4886,7 @@
   <w:style w:type="character" w:default="1" w:styleId="Absatz-Standardschriftart">
     <w:name w:val="Default Paragraph Font"/>
     <w:uiPriority w:val="1"/>
+    <w:semiHidden/>
     <w:unhideWhenUsed/>
   </w:style>
   <w:style w:type="table" w:default="1" w:styleId="NormaleTabelle">

</xml_diff>

<commit_message>
Update Methodenbeschreibung, Normenreferenz eingefügt
</commit_message>
<xml_diff>
--- a/SCHAZAM_Methodenbeschreibung.docx
+++ b/SCHAZAM_Methodenbeschreibung.docx
@@ -348,158 +348,170 @@
     </w:p>
     <w:p>
       <w:r>
-        <w:t>Da die Methode einen systemweiten Sicherheitsansatz verfolgt, wird für einen Angriffspfad (Angriffsbaum) nicht ein einzelnes Asset betrachtet. Stattdessen wird aus allen betroffenen Assets und den für den Pfad gewählten Schadensszenarien der höchste gewichtete Einzel-Impact als Basis für die Risikoanalyse herangezogen (</w:t>
+        <w:t>Da die Methode einen systemweiten Sicherheitsansatz verfolgt, wird für einen Angriffspfad (Angriffsbaum) nicht ein einzelnes Asset betrachtet. Stattdessen wird aus allen betroffenen Assets und den für den Pfad gewählten Schadensszenarien der höchste gewichtete Einzel-Impact als Basis für die Risikoanalyse herangezogen (Worst-Case-Prinzip):</w:t>
+      </w:r>
+    </w:p>
+    <w:p>
+      <w:pPr>
+        <w:ind w:firstLine="708"/>
+        <w:rPr>
+          <w:lang w:val="en-US"/>
+        </w:rPr>
+      </w:pPr>
+      <w:r>
+        <w:rPr>
+          <w:lang w:val="en-US"/>
+        </w:rPr>
+        <w:t>I(Norm) = max(I(asset_1), I(asset_2</w:t>
+      </w:r>
+      <w:r>
+        <w:rPr>
+          <w:lang w:val="en-US"/>
+        </w:rPr>
+        <w:t>)</w:t>
+      </w:r>
+      <w:r>
+        <w:rPr>
+          <w:lang w:val="en-US"/>
+        </w:rPr>
+        <w:t xml:space="preserve">, </w:t>
+      </w:r>
+      <w:r>
+        <w:rPr>
+          <w:lang w:val="en-US"/>
+        </w:rPr>
+        <w:t>…</w:t>
+      </w:r>
+      <w:r>
+        <w:rPr>
+          <w:lang w:val="en-US"/>
+        </w:rPr>
+        <w:t>, I</w:t>
+      </w:r>
+      <w:r>
+        <w:rPr>
+          <w:lang w:val="en-US"/>
+        </w:rPr>
+        <w:t>(</w:t>
       </w:r>
       <w:proofErr w:type="spellStart"/>
       <w:r>
-        <w:t>Worst</w:t>
+        <w:rPr>
+          <w:lang w:val="en-US"/>
+        </w:rPr>
+        <w:t>asset_n</w:t>
       </w:r>
       <w:proofErr w:type="spellEnd"/>
       <w:r>
-        <w:t>-Case-Prinzip):</w:t>
+        <w:rPr>
+          <w:lang w:val="en-US"/>
+        </w:rPr>
+        <w:t>))</w:t>
+      </w:r>
+    </w:p>
+    <w:p>
+      <w:pPr>
+        <w:rPr>
+          <w:b/>
+          <w:bCs/>
+          <w:lang w:val="en-US"/>
+        </w:rPr>
+      </w:pPr>
+      <w:r>
+        <w:rPr>
+          <w:b/>
+          <w:bCs/>
+          <w:lang w:val="en-US"/>
+        </w:rPr>
+        <w:br w:type="page"/>
+      </w:r>
+    </w:p>
+    <w:p>
+      <w:pPr>
+        <w:rPr>
+          <w:b/>
+          <w:bCs/>
+          <w:lang w:val="en-US"/>
+        </w:rPr>
+      </w:pPr>
+    </w:p>
+    <w:p>
+      <w:pPr>
+        <w:rPr>
+          <w:b/>
+          <w:bCs/>
+        </w:rPr>
+      </w:pPr>
+      <w:r>
+        <w:rPr>
+          <w:b/>
+          <w:bCs/>
+        </w:rPr>
+        <w:t>3. Phase: Bestimmung der Eintrittswahrscheinlichkeit P</w:t>
+      </w:r>
+      <w:r>
+        <w:rPr>
+          <w:b/>
+          <w:bCs/>
+        </w:rPr>
+        <w:t xml:space="preserve"> (</w:t>
+      </w:r>
+      <w:proofErr w:type="spellStart"/>
+      <w:r>
+        <w:rPr>
+          <w:b/>
+          <w:bCs/>
+        </w:rPr>
+        <w:t>Likel</w:t>
+      </w:r>
+      <w:r>
+        <w:rPr>
+          <w:b/>
+          <w:bCs/>
+        </w:rPr>
+        <w:t>i</w:t>
+      </w:r>
+      <w:r>
+        <w:rPr>
+          <w:b/>
+          <w:bCs/>
+        </w:rPr>
+        <w:t>hood</w:t>
+      </w:r>
+      <w:proofErr w:type="spellEnd"/>
+      <w:r>
+        <w:rPr>
+          <w:b/>
+          <w:bCs/>
+        </w:rPr>
+        <w:t>)</w:t>
+      </w:r>
+    </w:p>
+    <w:p>
+      <w:r>
+        <w:t>Die Eintrittswahrscheinlichkeit P wird durch die Summe von vier spezifischen, normierten Skalaren bewertet, die die Attraktivität und die Durchführbarkeit des Angriffs beschreiben. Die Wahrscheinlich</w:t>
+      </w:r>
+      <w:r>
+        <w:t xml:space="preserve">keit / </w:t>
+      </w:r>
+      <w:proofErr w:type="spellStart"/>
+      <w:r>
+        <w:t>Likel</w:t>
+      </w:r>
+      <w:r>
+        <w:t>i</w:t>
+      </w:r>
+      <w:r>
+        <w:t>hood</w:t>
+      </w:r>
+      <w:proofErr w:type="spellEnd"/>
+      <w:r>
+        <w:t xml:space="preserve"> berechnet sich als: </w:t>
       </w:r>
     </w:p>
     <w:p>
       <w:pPr>
         <w:ind w:firstLine="708"/>
-        <w:rPr>
-          <w:lang w:val="en-US"/>
-        </w:rPr>
-      </w:pPr>
-      <w:r>
-        <w:rPr>
-          <w:lang w:val="en-US"/>
-        </w:rPr>
-        <w:t>I(Norm) = max(I(asset_1), I(asset_2</w:t>
-      </w:r>
-      <w:r>
-        <w:rPr>
-          <w:lang w:val="en-US"/>
-        </w:rPr>
-        <w:t>)</w:t>
-      </w:r>
-      <w:r>
-        <w:rPr>
-          <w:lang w:val="en-US"/>
-        </w:rPr>
-        <w:t xml:space="preserve">, </w:t>
-      </w:r>
-      <w:r>
-        <w:rPr>
-          <w:lang w:val="en-US"/>
-        </w:rPr>
-        <w:t>…</w:t>
-      </w:r>
-      <w:r>
-        <w:rPr>
-          <w:lang w:val="en-US"/>
-        </w:rPr>
-        <w:t>, I</w:t>
-      </w:r>
-      <w:r>
-        <w:rPr>
-          <w:lang w:val="en-US"/>
-        </w:rPr>
-        <w:t>(</w:t>
-      </w:r>
-      <w:proofErr w:type="spellStart"/>
-      <w:r>
-        <w:rPr>
-          <w:lang w:val="en-US"/>
-        </w:rPr>
-        <w:t>asset_n</w:t>
-      </w:r>
-      <w:proofErr w:type="spellEnd"/>
-      <w:r>
-        <w:rPr>
-          <w:lang w:val="en-US"/>
-        </w:rPr>
-        <w:t>))</w:t>
-      </w:r>
-    </w:p>
-    <w:p>
-      <w:pPr>
-        <w:rPr>
-          <w:b/>
-          <w:bCs/>
-          <w:lang w:val="en-US"/>
-        </w:rPr>
-      </w:pPr>
-      <w:r>
-        <w:rPr>
-          <w:b/>
-          <w:bCs/>
-          <w:lang w:val="en-US"/>
-        </w:rPr>
-        <w:br w:type="page"/>
-      </w:r>
-    </w:p>
-    <w:p>
-      <w:pPr>
-        <w:rPr>
-          <w:b/>
-          <w:bCs/>
-          <w:lang w:val="en-US"/>
-        </w:rPr>
-      </w:pPr>
-    </w:p>
-    <w:p>
-      <w:pPr>
-        <w:rPr>
-          <w:b/>
-          <w:bCs/>
-        </w:rPr>
-      </w:pPr>
-      <w:r>
-        <w:rPr>
-          <w:b/>
-          <w:bCs/>
-        </w:rPr>
-        <w:t>3. Phase: Bestimmung der Eintrittswahrscheinlichkeit P</w:t>
-      </w:r>
-      <w:r>
-        <w:rPr>
-          <w:b/>
-          <w:bCs/>
-        </w:rPr>
-        <w:t xml:space="preserve"> (</w:t>
-      </w:r>
-      <w:proofErr w:type="spellStart"/>
-      <w:r>
-        <w:rPr>
-          <w:b/>
-          <w:bCs/>
-        </w:rPr>
-        <w:t>Likelyhood</w:t>
-      </w:r>
-      <w:proofErr w:type="spellEnd"/>
-      <w:r>
-        <w:rPr>
-          <w:b/>
-          <w:bCs/>
-        </w:rPr>
-        <w:t>)</w:t>
-      </w:r>
-    </w:p>
-    <w:p>
-      <w:r>
-        <w:t>Die Eintrittswahrscheinlichkeit P wird durch die Summe von vier spezifischen, normierten Skalaren bewertet, die die Attraktivität und die Durchführbarkeit des Angriffs beschreiben. Die Wahrscheinlich</w:t>
-      </w:r>
-      <w:r>
-        <w:t xml:space="preserve">keit / </w:t>
-      </w:r>
-      <w:proofErr w:type="spellStart"/>
-      <w:r>
-        <w:t>Likelyhood</w:t>
-      </w:r>
-      <w:proofErr w:type="spellEnd"/>
-      <w:r>
-        <w:t xml:space="preserve"> berechnet sich als: </w:t>
-      </w:r>
-    </w:p>
-    <w:p>
-      <w:pPr>
-        <w:ind w:firstLine="708"/>
       </w:pPr>
       <w:r>
         <w:t xml:space="preserve">P = K + S + </w:t>
@@ -526,13 +538,6 @@
       </w:pPr>
       <w:r>
         <w:t>Die Skalare werden wie folgt festgelegt:</w:t>
-      </w:r>
-      <w:r>
-        <w:rPr>
-          <w:b/>
-          <w:bCs/>
-        </w:rPr>
-        <w:br/>
       </w:r>
     </w:p>
     <w:tbl>
@@ -2108,8 +2113,35 @@
         </w:rPr>
       </w:pPr>
     </w:p>
-    <w:p/>
-    <w:p/>
+    <w:p>
+      <w:r>
+        <w:t xml:space="preserve">Diese empirisch bestimmten Daten werden auf jährlicher Basis neu bewertet. D.h. aus der </w:t>
+      </w:r>
+      <w:proofErr w:type="spellStart"/>
+      <w:r>
+        <w:t>Vulnerability</w:t>
+      </w:r>
+      <w:proofErr w:type="spellEnd"/>
+      <w:r>
+        <w:t xml:space="preserve"> Beobachtung der Produkte (</w:t>
+      </w:r>
+      <w:proofErr w:type="gramStart"/>
+      <w:r>
+        <w:t>CVE Analysen</w:t>
+      </w:r>
+      <w:proofErr w:type="gramEnd"/>
+      <w:r>
+        <w:t xml:space="preserve">, ICS </w:t>
+      </w:r>
+      <w:proofErr w:type="spellStart"/>
+      <w:r>
+        <w:t>Cert</w:t>
+      </w:r>
+      <w:proofErr w:type="spellEnd"/>
+      <w:r>
+        <w:t xml:space="preserve"> Meldungen, …) werden die aktuellen Skalare validiert und bei Bedarf angepasst, um den Stand der Technik weiter zu entsprechen.</w:t>
+      </w:r>
+    </w:p>
     <w:p>
       <w:pPr>
         <w:rPr>
@@ -2153,7 +2185,13 @@
       </w:r>
       <w:proofErr w:type="spellStart"/>
       <w:r>
-        <w:t>Likelyhood</w:t>
+        <w:t>Likel</w:t>
+      </w:r>
+      <w:r>
+        <w:t>i</w:t>
+      </w:r>
+      <w:r>
+        <w:t>hood</w:t>
       </w:r>
       <w:proofErr w:type="spellEnd"/>
       <w:r>
@@ -2272,17 +2310,8 @@
           <w:b/>
           <w:bCs/>
         </w:rPr>
-        <w:t xml:space="preserve"> </w:t>
-      </w:r>
-      <w:proofErr w:type="spellStart"/>
-      <w:r>
-        <w:rPr>
-          <w:b/>
-          <w:bCs/>
-        </w:rPr>
-        <w:t>Trees</w:t>
-      </w:r>
-      <w:proofErr w:type="spellEnd"/>
+        <w:t xml:space="preserve"> Trees</w:t>
+      </w:r>
       <w:r>
         <w:t xml:space="preserve"> überführt. Diese verzweigten Baumstrukturen dienen der transparenten Modellierung der gesamten Angriffsfläche:</w:t>
       </w:r>
@@ -2385,21 +2414,12 @@
       </w:r>
     </w:p>
     <w:p>
-      <w:proofErr w:type="spellStart"/>
-      <w:r>
-        <w:rPr>
-          <w:b/>
-          <w:bCs/>
-        </w:rPr>
-        <w:t>Worst</w:t>
-      </w:r>
-      <w:proofErr w:type="spellEnd"/>
-      <w:r>
-        <w:rPr>
-          <w:b/>
-          <w:bCs/>
-        </w:rPr>
-        <w:t>-Case Vererbung innerhalb der Baumstruktur:</w:t>
+      <w:r>
+        <w:rPr>
+          <w:b/>
+          <w:bCs/>
+        </w:rPr>
+        <w:t>Worst-Case Vererbung innerhalb der Baumstruktur:</w:t>
       </w:r>
       <w:r>
         <w:t xml:space="preserve"> Innerhalb eines Angriffsbaums werden die Werte von den Blättern (</w:t>
@@ -2756,19 +2776,7 @@
     </w:p>
     <w:p>
       <w:r>
-        <w:t xml:space="preserve">Aus der Risikoanalyse werden innerhalb des Entwicklungsprozesses die Top Level Security Ziele abgeleitet. </w:t>
-      </w:r>
-      <w:r>
-        <w:t xml:space="preserve">Jedes Security Ziel wird dabei </w:t>
-      </w:r>
-      <w:r>
-        <w:t xml:space="preserve">einem oder mehreren </w:t>
-      </w:r>
-      <w:r>
-        <w:t>Angriffsbäumen zugeordnet.</w:t>
-      </w:r>
-      <w:r>
-        <w:t xml:space="preserve"> Diese Security Ziele dienen als Basis für das Security Konzept und daraus resultierende Anforderungen Innerhalb des Security Konzeptes werden die Anforderungen wiederum den Security Zielen zugeordnet. So wird es möglich Anforderungen und Security Konzept den entsprechenden Angriffsbäumen </w:t>
+        <w:t xml:space="preserve">Aus der Risikoanalyse werden innerhalb des Entwicklungsprozesses die Top Level Security Ziele abgeleitet. Jedes Security Ziel wird dabei einem oder mehreren Angriffsbäumen zugeordnet. Diese Security Ziele dienen als Basis für das Security Konzept und daraus resultierende Anforderungen Innerhalb des Security Konzeptes werden die Anforderungen wiederum den Security Zielen zugeordnet. So wird es möglich Anforderungen und Security Konzept den entsprechenden Angriffsbäumen </w:t>
       </w:r>
       <w:r>
         <w:t>zuzuordnen</w:t>
@@ -2779,146 +2787,2193 @@
     </w:p>
     <w:p/>
     <w:p>
-      <w:r>
+      <w:pPr>
+        <w:rPr>
+          <w:b/>
+        </w:rPr>
+      </w:pPr>
+      <w:r>
+        <w:rPr>
+          <w:b/>
+        </w:rPr>
+        <w:br w:type="page"/>
+      </w:r>
+    </w:p>
+    <w:p>
+      <w:r>
+        <w:rPr>
+          <w:b/>
+        </w:rPr>
+        <w:lastRenderedPageBreak/>
         <w:t>7.Phase:</w:t>
       </w:r>
       <w:r>
+        <w:rPr>
+          <w:b/>
+        </w:rPr>
         <w:t xml:space="preserve"> </w:t>
       </w:r>
+      <w:r>
+        <w:rPr>
+          <w:b/>
+        </w:rPr>
+        <w:t>Restrisikoanalyse</w:t>
+      </w:r>
+      <w:r>
+        <w:br/>
+      </w:r>
+      <w:r>
+        <w:t>Die Restrisikoanalyse dient der Verifizierung der Wirksamkeit des gewählten Security-Konzepts. Ziel ist es, nachzuweisen, dass nach Umsetzung der Sicherheitsmaßnahmen das verbleibende Risiko (Restrisiko) innerhalb der akzeptablen Schwellenwerte liegt.</w:t>
+      </w:r>
+    </w:p>
+    <w:p>
+      <w:r>
+        <w:t>Nachdem die Security-Ziele und entsprechenden Anforderungen (Maßnahmen) definiert wurden, erfolgt eine erneute Bewertung der betroffenen Angriffspfade aus Phase 4. Dabei werden die quantitativen Faktoren der Eintrittswahrscheinlichkeit P angepasst:</w:t>
+      </w:r>
+    </w:p>
+    <w:p>
+      <w:pPr>
+        <w:numPr>
+          <w:ilvl w:val="0"/>
+          <w:numId w:val="16"/>
+        </w:numPr>
+      </w:pPr>
+      <w:r>
+        <w:rPr>
+          <w:b/>
+          <w:bCs/>
+        </w:rPr>
+        <w:t>Erhöhung der Komplexität (K):</w:t>
+      </w:r>
+      <w:r>
+        <w:t xml:space="preserve"> Durch technische Härtung, </w:t>
+      </w:r>
+      <w:r>
+        <w:t xml:space="preserve">z.B. </w:t>
+      </w:r>
+      <w:r>
+        <w:t>Verschlüsselung oder Authentifizierung steigt der Aufwand für den Angreifer. Der Wert K sinkt (da der Angriff komplexer wird, sinkt die Wahrscheinlichkeit).</w:t>
+      </w:r>
+    </w:p>
+    <w:p>
+      <w:pPr>
+        <w:numPr>
+          <w:ilvl w:val="0"/>
+          <w:numId w:val="16"/>
+        </w:numPr>
+      </w:pPr>
+      <w:r>
+        <w:rPr>
+          <w:b/>
+          <w:bCs/>
+        </w:rPr>
+        <w:t>Erhöhung des Zeitaufwands (T):</w:t>
+      </w:r>
+      <w:r>
+        <w:t xml:space="preserve"> Detektionsmaßnahmen (z. B. IDS/IPS) oder Ratenbegrenzungen erhöhen die Zeit, die für einen erfolgreichen Angriff benötigt wird.</w:t>
+      </w:r>
+    </w:p>
+    <w:p>
+      <w:pPr>
+        <w:numPr>
+          <w:ilvl w:val="0"/>
+          <w:numId w:val="16"/>
+        </w:numPr>
+      </w:pPr>
+      <w:r>
+        <w:rPr>
+          <w:b/>
+          <w:bCs/>
+        </w:rPr>
+        <w:t>Reduzierung des Nutzens (U):</w:t>
+      </w:r>
+      <w:r>
+        <w:t xml:space="preserve"> Durch Segmentierung (Zonen/</w:t>
+      </w:r>
+      <w:proofErr w:type="spellStart"/>
+      <w:r>
+        <w:t>Conduits</w:t>
+      </w:r>
+      <w:proofErr w:type="spellEnd"/>
+      <w:r>
+        <w:t xml:space="preserve"> nach IEC 62443) kann der Nutzen eines einzelnen Einbruchs für den Angreifer begrenzt werden, da ein "Lateral Movement" im System erschwert wird.</w:t>
+      </w:r>
     </w:p>
     <w:p/>
     <w:p>
       <w:pPr>
         <w:rPr>
-          <w:b/>
-        </w:rPr>
-      </w:pPr>
-    </w:p>
-    <w:p>
-      <w:pPr>
-        <w:rPr>
-          <w:b/>
-        </w:rPr>
-      </w:pPr>
-    </w:p>
-    <w:p>
-      <w:pPr>
-        <w:rPr>
-          <w:b/>
-        </w:rPr>
-      </w:pPr>
-    </w:p>
-    <w:p>
-      <w:pPr>
-        <w:rPr>
-          <w:b/>
-        </w:rPr>
-      </w:pPr>
-    </w:p>
-    <w:p>
-      <w:pPr>
-        <w:rPr>
-          <w:b/>
-        </w:rPr>
-      </w:pPr>
-    </w:p>
-    <w:p>
-      <w:pPr>
-        <w:rPr>
-          <w:b/>
-        </w:rPr>
-      </w:pPr>
-    </w:p>
-    <w:p>
-      <w:pPr>
-        <w:rPr>
-          <w:b/>
-        </w:rPr>
-      </w:pPr>
-    </w:p>
-    <w:p>
-      <w:pPr>
-        <w:rPr>
-          <w:b/>
-        </w:rPr>
-      </w:pPr>
-    </w:p>
-    <w:p>
-      <w:pPr>
-        <w:rPr>
-          <w:b/>
-        </w:rPr>
-      </w:pPr>
-    </w:p>
-    <w:p>
-      <w:pPr>
-        <w:rPr>
-          <w:b/>
-        </w:rPr>
-      </w:pPr>
-    </w:p>
-    <w:p>
-      <w:pPr>
-        <w:rPr>
-          <w:b/>
-        </w:rPr>
-      </w:pPr>
-    </w:p>
-    <w:p>
-      <w:pPr>
-        <w:rPr>
-          <w:b/>
-        </w:rPr>
-      </w:pPr>
-    </w:p>
-    <w:p>
-      <w:pPr>
-        <w:rPr>
-          <w:b/>
-        </w:rPr>
-      </w:pPr>
-      <w:r>
-        <w:rPr>
-          <w:b/>
-        </w:rPr>
+          <w:bCs/>
+        </w:rPr>
+      </w:pPr>
+      <w:r>
+        <w:rPr>
+          <w:bCs/>
+        </w:rPr>
+        <w:t>Das Restrisiko wird nach der ursprünglichen SCHASAM-Formel berechnet, jedoch mit den adjustierten Werten für die Wahrscheinlichkeit P</w:t>
+      </w:r>
+      <w:r>
+        <w:rPr>
+          <w:bCs/>
+        </w:rPr>
+        <w:t>(</w:t>
+      </w:r>
+      <w:proofErr w:type="spellStart"/>
+      <w:r>
+        <w:rPr>
+          <w:bCs/>
+        </w:rPr>
+        <w:t>RestR</w:t>
+      </w:r>
+      <w:proofErr w:type="spellEnd"/>
+      <w:r>
+        <w:rPr>
+          <w:bCs/>
+        </w:rPr>
+        <w:t>):</w:t>
+      </w:r>
+    </w:p>
+    <w:p>
+      <w:pPr>
+        <w:ind w:firstLine="708"/>
+        <w:rPr>
+          <w:lang w:val="en-US"/>
+        </w:rPr>
+      </w:pPr>
+      <w:r>
+        <w:rPr>
+          <w:lang w:val="en-US"/>
+        </w:rPr>
+        <w:t xml:space="preserve">R </w:t>
+      </w:r>
+      <w:r>
+        <w:rPr>
+          <w:lang w:val="en-US"/>
+        </w:rPr>
+        <w:t>R</w:t>
+      </w:r>
+      <w:r>
+        <w:rPr>
+          <w:lang w:val="en-US"/>
+        </w:rPr>
+        <w:t>= I(norm) x P</w:t>
+      </w:r>
+      <w:r>
+        <w:rPr>
+          <w:lang w:val="en-US"/>
+        </w:rPr>
+        <w:t>(</w:t>
+      </w:r>
+      <w:proofErr w:type="spellStart"/>
+      <w:r>
+        <w:rPr>
+          <w:lang w:val="en-US"/>
+        </w:rPr>
+        <w:t>RestR</w:t>
+      </w:r>
+      <w:proofErr w:type="spellEnd"/>
+      <w:r>
+        <w:rPr>
+          <w:lang w:val="en-US"/>
+        </w:rPr>
+        <w:t>)</w:t>
+      </w:r>
+    </w:p>
+    <w:p>
+      <w:pPr>
+        <w:rPr>
+          <w:bCs/>
+        </w:rPr>
+      </w:pPr>
+      <w:r>
+        <w:rPr>
+          <w:bCs/>
+          <w:i/>
+          <w:iCs/>
+        </w:rPr>
+        <w:t>Hinweis: Das normierte Schadensausmaß I_</w:t>
+      </w:r>
+      <w:r>
+        <w:rPr>
+          <w:bCs/>
+          <w:i/>
+          <w:iCs/>
+        </w:rPr>
+        <w:t>(</w:t>
+      </w:r>
+      <w:r>
+        <w:rPr>
+          <w:bCs/>
+          <w:i/>
+          <w:iCs/>
+        </w:rPr>
+        <w:t>norm) bleibt konstant, da sich der Wert des Assets durch die Maßnahme nicht ändert – es sei denn, die Maßnahme reduziert direkt den Impact (z. B. durch ein Fail-Safe-System).</w:t>
+      </w:r>
+    </w:p>
+    <w:p>
+      <w:pPr>
+        <w:rPr>
+          <w:bCs/>
+        </w:rPr>
+      </w:pPr>
+      <w:r>
+        <w:rPr>
+          <w:bCs/>
+        </w:rPr>
+        <w:t>Das berechnete Restrisiko wird gegen die Klassifizierung aus Phase 5 geprüft:</w:t>
+      </w:r>
+    </w:p>
+    <w:p>
+      <w:pPr>
+        <w:numPr>
+          <w:ilvl w:val="0"/>
+          <w:numId w:val="17"/>
+        </w:numPr>
+        <w:rPr>
+          <w:bCs/>
+        </w:rPr>
+      </w:pPr>
+      <w:r>
+        <w:rPr>
+          <w:bCs/>
+        </w:rPr>
+        <w:t xml:space="preserve">Zielzustand: Das Restrisiko sollte idealerweise in den Bereich Niedrig (Grün, R &lt; 0,8) oder in begründeten </w:t>
+      </w:r>
+      <w:r>
+        <w:rPr>
+          <w:bCs/>
+        </w:rPr>
+        <w:t>F</w:t>
+      </w:r>
+      <w:r>
+        <w:rPr>
+          <w:bCs/>
+        </w:rPr>
+        <w:t>ällen Mittel (Gelb, R &lt; 1,6) fallen.</w:t>
+      </w:r>
+    </w:p>
+    <w:p>
+      <w:pPr>
+        <w:rPr>
+          <w:b/>
+        </w:rPr>
+      </w:pPr>
+    </w:p>
+    <w:p>
+      <w:pPr>
+        <w:rPr>
+          <w:b/>
+        </w:rPr>
+      </w:pPr>
+      <w:r>
+        <w:rPr>
+          <w:b/>
+        </w:rPr>
+        <w:t>8</w:t>
+      </w:r>
+      <w:r>
+        <w:rPr>
+          <w:b/>
+        </w:rPr>
+        <w:t xml:space="preserve">.Phase: </w:t>
+      </w:r>
+      <w:r>
+        <w:rPr>
+          <w:b/>
+        </w:rPr>
+        <w:t>Freigabe</w:t>
+      </w:r>
+    </w:p>
+    <w:p>
+      <w:r>
+        <w:t>Die vollständige Analyse wird einem qualifizierten inhaltlichen Review unterzogen und durch das Management frei gegeben.</w:t>
+      </w:r>
+    </w:p>
+    <w:p>
+      <w:pPr>
+        <w:rPr>
+          <w:b/>
+        </w:rPr>
+      </w:pPr>
+    </w:p>
+    <w:p>
+      <w:pPr>
+        <w:rPr>
+          <w:b/>
+        </w:rPr>
+      </w:pPr>
+    </w:p>
+    <w:p>
+      <w:pPr>
+        <w:rPr>
+          <w:b/>
+        </w:rPr>
+      </w:pPr>
+    </w:p>
+    <w:p>
+      <w:pPr>
+        <w:rPr>
+          <w:b/>
+        </w:rPr>
+      </w:pPr>
+      <w:r>
+        <w:rPr>
+          <w:b/>
+        </w:rPr>
+        <w:br w:type="page"/>
+      </w:r>
+    </w:p>
+    <w:p>
+      <w:pPr>
+        <w:rPr>
+          <w:b/>
+        </w:rPr>
+      </w:pPr>
+      <w:r>
+        <w:rPr>
+          <w:b/>
+        </w:rPr>
+        <w:lastRenderedPageBreak/>
+        <w:t>SCHASAM im Kontext der IEC 62443</w:t>
+      </w:r>
+    </w:p>
+    <w:p>
+      <w:pPr>
+        <w:rPr>
+          <w:bCs/>
+        </w:rPr>
+      </w:pPr>
+      <w:r>
+        <w:rPr>
+          <w:bCs/>
+        </w:rPr>
+        <w:t>Die SCHASAM-Methode dient der standardisierten Durchführung einer Bedrohungs- und Risikoanalyse (TARA). Sie erfüllt damit direkt die Anforderungen der IEC 62443-4-1 (SR-1: Security Requirements), die eine systematische Risikoanalyse für industrielle Komponenten vorschreibt.</w:t>
+      </w:r>
+    </w:p>
+    <w:p>
+      <w:pPr>
+        <w:rPr>
+          <w:b/>
+        </w:rPr>
+      </w:pPr>
+      <w:r>
+        <w:rPr>
+          <w:b/>
+          <w:noProof/>
+        </w:rPr>
+        <w:drawing>
+          <wp:inline distT="0" distB="0" distL="0" distR="0" wp14:anchorId="6B6F5E03" wp14:editId="19ED07A2">
+            <wp:extent cx="5760720" cy="2058035"/>
+            <wp:effectExtent l="0" t="0" r="0" b="0"/>
+            <wp:docPr id="1263425292" name="Grafik 1" descr="Ein Bild, das Text, Screenshot, Schrift, Zahl enthält.&#10;&#10;KI-generierte Inhalte können fehlerhaft sein."/>
+            <wp:cNvGraphicFramePr>
+              <a:graphicFrameLocks xmlns:a="http://schemas.openxmlformats.org/drawingml/2006/main" noChangeAspect="1"/>
+            </wp:cNvGraphicFramePr>
+            <a:graphic xmlns:a="http://schemas.openxmlformats.org/drawingml/2006/main">
+              <a:graphicData uri="http://schemas.openxmlformats.org/drawingml/2006/picture">
+                <pic:pic xmlns:pic="http://schemas.openxmlformats.org/drawingml/2006/picture">
+                  <pic:nvPicPr>
+                    <pic:cNvPr id="1263425292" name="Grafik 1" descr="Ein Bild, das Text, Screenshot, Schrift, Zahl enthält.&#10;&#10;KI-generierte Inhalte können fehlerhaft sein."/>
+                    <pic:cNvPicPr/>
+                  </pic:nvPicPr>
+                  <pic:blipFill>
+                    <a:blip r:embed="rId7"/>
+                    <a:stretch>
+                      <a:fillRect/>
+                    </a:stretch>
+                  </pic:blipFill>
+                  <pic:spPr>
+                    <a:xfrm>
+                      <a:off x="0" y="0"/>
+                      <a:ext cx="5760720" cy="2058035"/>
+                    </a:xfrm>
+                    <a:prstGeom prst="rect">
+                      <a:avLst/>
+                    </a:prstGeom>
+                  </pic:spPr>
+                </pic:pic>
+              </a:graphicData>
+            </a:graphic>
+          </wp:inline>
+        </w:drawing>
+      </w:r>
+    </w:p>
+    <w:p>
+      <w:pPr>
+        <w:rPr>
+          <w:b/>
+        </w:rPr>
+      </w:pPr>
+    </w:p>
+    <w:p>
+      <w:pPr>
+        <w:rPr>
+          <w:b/>
+        </w:rPr>
+      </w:pPr>
+      <w:r>
+        <w:rPr>
+          <w:b/>
+        </w:rPr>
+        <w:t xml:space="preserve">Bedeutung der SCHASAM Methode in Bezug auf Konformität </w:t>
+      </w:r>
+    </w:p>
+    <w:p>
+      <w:pPr>
+        <w:rPr>
+          <w:b/>
+        </w:rPr>
+      </w:pPr>
+      <w:r>
+        <w:rPr>
+          <w:b/>
+        </w:rPr>
+        <w:t>1. Erstellung einer Bedrohungs- und Risikoanalyse (TARA)</w:t>
+      </w:r>
+    </w:p>
+    <w:p>
+      <w:pPr>
+        <w:rPr>
+          <w:bCs/>
+        </w:rPr>
+      </w:pPr>
+      <w:r>
+        <w:rPr>
+          <w:bCs/>
+        </w:rPr>
+        <w:t>Die IEC 62443-4-1 fordert in den Prozessanforderungen für den Produkt-Lebenszyklus eine Bedrohungsanalyse. Da SCHASAM eine hybride Methode ist, die sowohl qualitative Expertenanalysen als auch quantitative Risikoklassifikationen nutzt, bietet sie die notwendige Tiefe, um industrielle Risiken objektiv vergleichbar zu machen</w:t>
+      </w:r>
+    </w:p>
+    <w:p>
+      <w:pPr>
+        <w:rPr>
+          <w:b/>
+          <w:bCs/>
+        </w:rPr>
+      </w:pPr>
+      <w:r>
+        <w:rPr>
+          <w:b/>
+          <w:bCs/>
+        </w:rPr>
+        <w:br/>
+      </w:r>
+      <w:r>
+        <w:rPr>
+          <w:b/>
+          <w:bCs/>
+        </w:rPr>
+        <w:t xml:space="preserve">2. Bestimmung der Security Level </w:t>
+      </w:r>
+    </w:p>
+    <w:p>
+      <w:r>
+        <w:t xml:space="preserve">In der Industrie wird Sicherheit über Security Levels (SL 1-4) definiert. Ihre SCHASAM-Risikoklassen (Niedrig bis Kritisch) lassen sich direkt auf diese Level mappen. </w:t>
+      </w:r>
+      <w:r>
+        <w:br/>
+      </w:r>
+      <w:r>
+        <w:t xml:space="preserve">Ein Risiko R </w:t>
+      </w:r>
+      <w:r>
+        <w:t>&gt;</w:t>
+      </w:r>
+      <w:proofErr w:type="gramStart"/>
+      <w:r>
+        <w:t xml:space="preserve">= </w:t>
+      </w:r>
+      <w:r>
+        <w:t xml:space="preserve"> 2</w:t>
+      </w:r>
+      <w:proofErr w:type="gramEnd"/>
+      <w:r>
+        <w:t>,0</w:t>
+      </w:r>
+      <w:r>
+        <w:t xml:space="preserve"> </w:t>
+      </w:r>
+      <w:r>
+        <w:t>kritisch indiziert beispielsweise die Notwendigkeit von Maßnahmen, die einem hohen Security Level (z.B. SL 3 oder 4) entsprechen.</w:t>
+      </w:r>
+    </w:p>
+    <w:p>
+      <w:pPr>
+        <w:rPr>
+          <w:b/>
+        </w:rPr>
+      </w:pPr>
+      <w:r>
+        <w:rPr>
+          <w:b/>
+        </w:rPr>
+        <w:br/>
+      </w:r>
+      <w:r>
+        <w:rPr>
+          <w:b/>
+        </w:rPr>
+        <w:t>3. Defense-in-Depth durch Asset-Bewertung</w:t>
+      </w:r>
+      <w:r>
+        <w:rPr>
+          <w:b/>
+        </w:rPr>
+        <w:br/>
+      </w:r>
+      <w:r>
+        <w:rPr>
+          <w:bCs/>
+        </w:rPr>
+        <w:t>Durch die detaillierte Untersuchung einzelner Assets und deren Schadensauswirkungsmatrix unterstützt SCHASAM das industrielle Prinzip der "Defense-in-Depth". Das normierte Schadensausmaß I</w:t>
+      </w:r>
+      <w:r>
+        <w:rPr>
+          <w:bCs/>
+        </w:rPr>
+        <w:t>(</w:t>
+      </w:r>
+      <w:r>
+        <w:rPr>
+          <w:bCs/>
+        </w:rPr>
+        <w:t>norm</w:t>
+      </w:r>
+      <w:r>
+        <w:rPr>
+          <w:bCs/>
+        </w:rPr>
+        <w:t>)</w:t>
+      </w:r>
+      <w:r>
+        <w:rPr>
+          <w:bCs/>
+        </w:rPr>
+        <w:t xml:space="preserve"> stellt sicher, dass das System gegen den Worst-Case gewappnet ist.</w:t>
+      </w:r>
+    </w:p>
+    <w:p/>
+    <w:p>
+      <w:pPr>
+        <w:rPr>
+          <w:b/>
+          <w:bCs/>
+        </w:rPr>
+      </w:pPr>
+      <w:r>
+        <w:rPr>
+          <w:b/>
+          <w:bCs/>
+        </w:rPr>
+        <w:t>4. Abgeleitete Umsetzung des Security Konzeptes</w:t>
+      </w:r>
+    </w:p>
+    <w:p>
+      <w:r>
+        <w:t xml:space="preserve">Auf Basis der Risikoanalyse und den Security </w:t>
+      </w:r>
+      <w:proofErr w:type="spellStart"/>
+      <w:r>
+        <w:t>Objectives</w:t>
+      </w:r>
+      <w:proofErr w:type="spellEnd"/>
+      <w:r>
+        <w:t xml:space="preserve"> wird ein technisches Security Konzept abgeleitet und in dedizierte Anforderungen übersetzt. Des Weiteren werden die technischen Anforderungen der IEC 62443-4-2 für Komponenten und 3-3 für Systeme in das Security Konzept überführt.</w:t>
+      </w:r>
+    </w:p>
+    <w:p/>
+    <w:p>
+      <w:pPr>
+        <w:rPr>
+          <w:b/>
+        </w:rPr>
+      </w:pPr>
+      <w:r>
+        <w:rPr>
+          <w:b/>
+        </w:rPr>
+        <w:lastRenderedPageBreak/>
+        <w:t>Fazit</w:t>
+      </w:r>
+    </w:p>
+    <w:p>
+      <w:r>
+        <w:rPr>
+          <w:bCs/>
+        </w:rPr>
+        <w:t xml:space="preserve">Die SCHASAM-Methode </w:t>
+      </w:r>
+      <w:proofErr w:type="gramStart"/>
+      <w:r>
+        <w:rPr>
+          <w:bCs/>
+        </w:rPr>
+        <w:t>Stellt</w:t>
+      </w:r>
+      <w:proofErr w:type="gramEnd"/>
+      <w:r>
+        <w:rPr>
+          <w:bCs/>
+        </w:rPr>
+        <w:t xml:space="preserve"> sicher, dass Anforderungen der Normenreihe IEC62443 (insbesondere 4-1, 3-3 und 4-3) vollständig erfüllt werden. Mit Überführung der Normenreihe als harmonisierte Norm inkl. der entsprechenden Listung erfüllen die so entwickelten Produkte die Konformitätsvermutung nach Modul A des Cyber </w:t>
+      </w:r>
+      <w:proofErr w:type="spellStart"/>
+      <w:r>
+        <w:rPr>
+          <w:bCs/>
+        </w:rPr>
+        <w:t>Resillience</w:t>
+      </w:r>
+      <w:proofErr w:type="spellEnd"/>
+      <w:r>
+        <w:rPr>
+          <w:bCs/>
+        </w:rPr>
+        <w:t xml:space="preserve"> Acts. </w:t>
+      </w:r>
+    </w:p>
+    <w:p>
+      <w:pPr>
+        <w:rPr>
+          <w:b/>
+        </w:rPr>
+      </w:pPr>
+      <w:r>
+        <w:rPr>
+          <w:b/>
+        </w:rPr>
+        <w:br/>
+      </w:r>
+      <w:r>
+        <w:rPr>
+          <w:b/>
+        </w:rPr>
+        <w:br/>
+      </w:r>
+      <w:r>
+        <w:rPr>
+          <w:b/>
+        </w:rPr>
+        <w:br/>
+      </w:r>
+      <w:r>
+        <w:rPr>
+          <w:b/>
+        </w:rPr>
+        <w:br/>
+      </w:r>
+      <w:r>
+        <w:rPr>
+          <w:b/>
+        </w:rPr>
+        <w:t xml:space="preserve">SCHASAM und Common </w:t>
+      </w:r>
+      <w:proofErr w:type="spellStart"/>
+      <w:r>
+        <w:rPr>
+          <w:b/>
+        </w:rPr>
+        <w:t>Criteria</w:t>
+      </w:r>
+      <w:proofErr w:type="spellEnd"/>
+      <w:r>
+        <w:rPr>
+          <w:b/>
+        </w:rPr>
+        <w:t>: Methodische Konformität zur ISO/IEC 15408</w:t>
+      </w:r>
+    </w:p>
+    <w:p>
+      <w:pPr>
+        <w:rPr>
+          <w:b/>
+          <w:bCs/>
+        </w:rPr>
+      </w:pPr>
+      <w:r>
+        <w:rPr>
+          <w:b/>
+          <w:bCs/>
+        </w:rPr>
+        <w:t>Einleitung</w:t>
+      </w:r>
+    </w:p>
+    <w:p>
+      <w:r>
+        <w:t xml:space="preserve">Die SCHASAM-Methode wurde entwickelt, um eine standardisierte und quantifizierbare Bedrohungs- und Risikoanalyse (TARA) durchzuführen. Obwohl sie als eigenständiges Framework für die industrielle Softwareentwicklung (z. B. im Kontext des CRA) fungiert, orientiert sie sich in ihren Kernprinzipien eng an den weltweit anerkannten Common </w:t>
+      </w:r>
+      <w:proofErr w:type="spellStart"/>
+      <w:r>
+        <w:t>Criteria</w:t>
+      </w:r>
+      <w:proofErr w:type="spellEnd"/>
+      <w:r>
+        <w:t xml:space="preserve"> (CC). Die folgende Argumentation legt dar, wie die methodischen Phasen von SCHASAM die Anforderungen der CC-Sicherheitsbewertung widerspiegeln.</w:t>
+      </w:r>
+    </w:p>
+    <w:p>
+      <w:pPr>
+        <w:rPr>
+          <w:b/>
+        </w:rPr>
+      </w:pPr>
+    </w:p>
+    <w:p>
+      <w:pPr>
+        <w:rPr>
+          <w:b/>
+        </w:rPr>
+      </w:pPr>
+      <w:r>
+        <w:rPr>
+          <w:b/>
+        </w:rPr>
+        <w:t>1. Strukturierte Asset-Identifikation und Schutzbedarfsanalyse (Phase 1)</w:t>
+      </w:r>
+    </w:p>
+    <w:p>
+      <w:pPr>
+        <w:rPr>
+          <w:bCs/>
+        </w:rPr>
+      </w:pPr>
+      <w:r>
+        <w:rPr>
+          <w:bCs/>
+        </w:rPr>
+        <w:t xml:space="preserve">In der Common </w:t>
+      </w:r>
+      <w:proofErr w:type="spellStart"/>
+      <w:r>
+        <w:rPr>
+          <w:bCs/>
+        </w:rPr>
+        <w:t>Criteria</w:t>
+      </w:r>
+      <w:proofErr w:type="spellEnd"/>
+      <w:r>
+        <w:rPr>
+          <w:bCs/>
+        </w:rPr>
+        <w:t xml:space="preserve"> beginnt jede Evaluation mit der Definition des Untersuchungsgegenstands (TOE) und der Identifizierung der </w:t>
+      </w:r>
+      <w:proofErr w:type="gramStart"/>
+      <w:r>
+        <w:rPr>
+          <w:bCs/>
+        </w:rPr>
+        <w:t>zu schützenden Werte</w:t>
+      </w:r>
+      <w:proofErr w:type="gramEnd"/>
+      <w:r>
+        <w:rPr>
+          <w:bCs/>
+        </w:rPr>
+        <w:t>.</w:t>
+      </w:r>
+    </w:p>
+    <w:p>
+      <w:pPr>
+        <w:numPr>
+          <w:ilvl w:val="0"/>
+          <w:numId w:val="11"/>
+        </w:numPr>
+        <w:rPr>
+          <w:bCs/>
+        </w:rPr>
+      </w:pPr>
+      <w:r>
+        <w:rPr>
+          <w:bCs/>
+        </w:rPr>
+        <w:t>SCHASAM-Konformität: Die Methode beginnt zwingend mit der Untersuchung der Assets und der Ermittlung des Schutzbedarfs (TSL) basierend auf der CIA-Triade (Vertraulichkeit, Integrität, Verfügbarkeit).</w:t>
+      </w:r>
+    </w:p>
+    <w:p>
+      <w:pPr>
+        <w:numPr>
+          <w:ilvl w:val="0"/>
+          <w:numId w:val="11"/>
+        </w:numPr>
+        <w:rPr>
+          <w:bCs/>
+        </w:rPr>
+      </w:pPr>
+      <w:r>
+        <w:rPr>
+          <w:bCs/>
+        </w:rPr>
+        <w:t xml:space="preserve">CC-Brücke: Dies entspricht direkt der Erstellung des </w:t>
+      </w:r>
+      <w:r>
+        <w:rPr>
+          <w:bCs/>
+          <w:i/>
+          <w:iCs/>
+        </w:rPr>
+        <w:t>Security Target (ST)</w:t>
+      </w:r>
+      <w:r>
+        <w:rPr>
+          <w:bCs/>
+        </w:rPr>
+        <w:t>, in dem die Sicherheitsumwelt und die schutzbedürftigen Güter definiert werden. Das Maximum-Prinzip beim GSB-Rating stellt sicher, dass die strengsten CC-Anforderungen als Benchmark dienen.</w:t>
+      </w:r>
+    </w:p>
+    <w:p>
+      <w:pPr>
+        <w:rPr>
+          <w:b/>
+        </w:rPr>
+      </w:pPr>
+    </w:p>
+    <w:p>
+      <w:pPr>
+        <w:rPr>
+          <w:b/>
+        </w:rPr>
+      </w:pPr>
+      <w:r>
+        <w:rPr>
+          <w:b/>
+        </w:rPr>
+        <w:t>2. Methodik der Angriffspfad-Modellierung (Phase 3 &amp; 4)</w:t>
+      </w:r>
+    </w:p>
+    <w:p>
+      <w:pPr>
+        <w:rPr>
+          <w:bCs/>
+        </w:rPr>
+      </w:pPr>
+      <w:r>
+        <w:rPr>
+          <w:bCs/>
+        </w:rPr>
+        <w:t xml:space="preserve">Die Common </w:t>
+      </w:r>
+      <w:proofErr w:type="spellStart"/>
+      <w:r>
+        <w:rPr>
+          <w:bCs/>
+        </w:rPr>
+        <w:t>Criteria</w:t>
+      </w:r>
+      <w:proofErr w:type="spellEnd"/>
+      <w:r>
+        <w:rPr>
+          <w:bCs/>
+        </w:rPr>
+        <w:t xml:space="preserve"> fordern im Bereich AVA_VAN (</w:t>
+      </w:r>
+      <w:proofErr w:type="spellStart"/>
+      <w:r>
+        <w:rPr>
+          <w:bCs/>
+        </w:rPr>
+        <w:t>Vulnerability</w:t>
+      </w:r>
+      <w:proofErr w:type="spellEnd"/>
+      <w:r>
+        <w:rPr>
+          <w:bCs/>
+        </w:rPr>
+        <w:t xml:space="preserve"> Assessment) eine systematische Suche nach Schwachstellen und die Modellierung von Angriffsszenarien.</w:t>
+      </w:r>
+    </w:p>
+    <w:p>
+      <w:pPr>
+        <w:numPr>
+          <w:ilvl w:val="0"/>
+          <w:numId w:val="12"/>
+        </w:numPr>
+        <w:rPr>
+          <w:bCs/>
+        </w:rPr>
+      </w:pPr>
+      <w:r>
+        <w:rPr>
+          <w:bCs/>
+        </w:rPr>
+        <w:t xml:space="preserve">SCHASAM-Konformität: Durch den Einsatz von </w:t>
+      </w:r>
+      <w:proofErr w:type="spellStart"/>
+      <w:r>
+        <w:rPr>
+          <w:bCs/>
+        </w:rPr>
+        <w:t>Attack</w:t>
+      </w:r>
+      <w:proofErr w:type="spellEnd"/>
+      <w:r>
+        <w:rPr>
+          <w:bCs/>
+        </w:rPr>
+        <w:t xml:space="preserve"> Trees (Angriffsbäume) und die Analyse technischer Angriffspfade (</w:t>
+      </w:r>
+      <w:proofErr w:type="spellStart"/>
+      <w:r>
+        <w:rPr>
+          <w:bCs/>
+        </w:rPr>
+        <w:t>Attack</w:t>
+      </w:r>
+      <w:proofErr w:type="spellEnd"/>
+      <w:r>
+        <w:rPr>
+          <w:bCs/>
+        </w:rPr>
+        <w:t xml:space="preserve"> Surface) erfüllt SCHASAM die Forderung nach einer strukturierten Bedrohungsmodellierung.</w:t>
+      </w:r>
+    </w:p>
+    <w:p>
+      <w:pPr>
+        <w:numPr>
+          <w:ilvl w:val="0"/>
+          <w:numId w:val="12"/>
+        </w:numPr>
+        <w:rPr>
+          <w:bCs/>
+        </w:rPr>
+      </w:pPr>
+      <w:r>
+        <w:rPr>
+          <w:bCs/>
+        </w:rPr>
+        <w:t>CC-Brücke: Die Vererbung des Worst-Case-Szenarios von den Blättern zur Wurzel stellt sicher, dass – analog zu hohen CC-Evaluationsstufen (EAL) – der kritischste Pfad die Sicherheitsarchitektur bestimmt.</w:t>
+      </w:r>
+    </w:p>
+    <w:p>
+      <w:pPr>
+        <w:rPr>
+          <w:b/>
+        </w:rPr>
+      </w:pPr>
+      <w:r>
+        <w:rPr>
+          <w:bCs/>
+        </w:rPr>
+        <w:br/>
+      </w:r>
+      <w:r>
+        <w:rPr>
+          <w:b/>
+        </w:rPr>
+        <w:br/>
+      </w:r>
+      <w:r>
+        <w:rPr>
+          <w:b/>
+        </w:rPr>
+        <w:lastRenderedPageBreak/>
+        <w:br/>
+      </w:r>
+      <w:r>
+        <w:rPr>
+          <w:b/>
+        </w:rPr>
+        <w:t>3. Quantifizierung des „</w:t>
+      </w:r>
+      <w:proofErr w:type="spellStart"/>
+      <w:r>
+        <w:rPr>
+          <w:b/>
+        </w:rPr>
+        <w:t>Attack</w:t>
+      </w:r>
+      <w:proofErr w:type="spellEnd"/>
+      <w:r>
+        <w:rPr>
+          <w:b/>
+        </w:rPr>
+        <w:t xml:space="preserve"> Potential“ (Phase 3)</w:t>
+      </w:r>
+    </w:p>
+    <w:p>
+      <w:pPr>
+        <w:rPr>
+          <w:bCs/>
+        </w:rPr>
+      </w:pPr>
+      <w:r>
+        <w:rPr>
+          <w:bCs/>
+        </w:rPr>
+        <w:t xml:space="preserve">Ein Kernstück der Common </w:t>
+      </w:r>
+      <w:proofErr w:type="spellStart"/>
+      <w:r>
+        <w:rPr>
+          <w:bCs/>
+        </w:rPr>
+        <w:t>Criteria</w:t>
+      </w:r>
+      <w:proofErr w:type="spellEnd"/>
+      <w:r>
+        <w:rPr>
+          <w:bCs/>
+        </w:rPr>
+        <w:t xml:space="preserve"> ist die Bestimmung des erforderlichen Angriffspotenzials (</w:t>
+      </w:r>
+      <w:proofErr w:type="spellStart"/>
+      <w:r>
+        <w:rPr>
+          <w:bCs/>
+        </w:rPr>
+        <w:t>Attack</w:t>
+      </w:r>
+      <w:proofErr w:type="spellEnd"/>
+      <w:r>
+        <w:rPr>
+          <w:bCs/>
+        </w:rPr>
+        <w:t xml:space="preserve"> Potential), das Faktoren wie Zeit, Expertise, Kenntnis über den TOE und Ausrüstung umfasst.</w:t>
+      </w:r>
+    </w:p>
+    <w:p>
+      <w:pPr>
+        <w:numPr>
+          <w:ilvl w:val="0"/>
+          <w:numId w:val="13"/>
+        </w:numPr>
+        <w:rPr>
+          <w:bCs/>
+        </w:rPr>
+      </w:pPr>
+      <w:r>
+        <w:rPr>
+          <w:bCs/>
+        </w:rPr>
+        <w:t>SCHASAM-Konformität: Die Berechnung der Eintrittswahrscheinlichkeit ($P$) nutzt vier spezifische Skalare: Komplexität (K), Skalierung (S), Zeitaufwand (T) und Nutzen (U).</w:t>
+      </w:r>
+    </w:p>
+    <w:p>
+      <w:pPr>
+        <w:numPr>
+          <w:ilvl w:val="0"/>
+          <w:numId w:val="13"/>
+        </w:numPr>
+        <w:rPr>
+          <w:bCs/>
+        </w:rPr>
+      </w:pPr>
+      <w:r>
+        <w:rPr>
+          <w:bCs/>
+        </w:rPr>
+        <w:t>CC-Brücke: Diese Skalare sind eine direkte methodische Entsprechung zu den CC-Faktoren für das Angriffspotenzial.</w:t>
+      </w:r>
+    </w:p>
+    <w:p>
+      <w:pPr>
+        <w:numPr>
+          <w:ilvl w:val="1"/>
+          <w:numId w:val="13"/>
+        </w:numPr>
+        <w:rPr>
+          <w:bCs/>
+        </w:rPr>
+      </w:pPr>
+      <w:r>
+        <w:rPr>
+          <w:bCs/>
+          <w:i/>
+          <w:iCs/>
+        </w:rPr>
+        <w:t>Komplexität &amp; Zeit</w:t>
+      </w:r>
+      <w:r>
+        <w:rPr>
+          <w:bCs/>
+        </w:rPr>
+        <w:t xml:space="preserve"> bei SCHASAM spiegeln die CC-Komponenten </w:t>
+      </w:r>
+      <w:r>
+        <w:rPr>
+          <w:bCs/>
+          <w:i/>
+          <w:iCs/>
+        </w:rPr>
+        <w:t>Expertise</w:t>
+      </w:r>
+      <w:r>
+        <w:rPr>
+          <w:bCs/>
+        </w:rPr>
+        <w:t xml:space="preserve"> und </w:t>
+      </w:r>
+      <w:proofErr w:type="spellStart"/>
+      <w:r>
+        <w:rPr>
+          <w:bCs/>
+          <w:i/>
+          <w:iCs/>
+        </w:rPr>
+        <w:t>Elapsed</w:t>
+      </w:r>
+      <w:proofErr w:type="spellEnd"/>
+      <w:r>
+        <w:rPr>
+          <w:bCs/>
+          <w:i/>
+          <w:iCs/>
+        </w:rPr>
+        <w:t xml:space="preserve"> Time</w:t>
+      </w:r>
+      <w:r>
+        <w:rPr>
+          <w:bCs/>
+        </w:rPr>
+        <w:t xml:space="preserve"> wider.</w:t>
+      </w:r>
+    </w:p>
+    <w:p>
+      <w:pPr>
+        <w:numPr>
+          <w:ilvl w:val="1"/>
+          <w:numId w:val="13"/>
+        </w:numPr>
+        <w:rPr>
+          <w:bCs/>
+        </w:rPr>
+      </w:pPr>
+      <w:r>
+        <w:rPr>
+          <w:bCs/>
+        </w:rPr>
+        <w:t>Die quantitative Einordnung (z. B. Expertenwissen = 0,1) ermöglicht eine objektive Bewertung, die für CC-Prüfberichte essenziell ist.</w:t>
+      </w:r>
+    </w:p>
+    <w:p>
+      <w:pPr>
+        <w:rPr>
+          <w:b/>
+        </w:rPr>
+      </w:pPr>
+    </w:p>
+    <w:p>
+      <w:pPr>
+        <w:rPr>
+          <w:b/>
+        </w:rPr>
+      </w:pPr>
+      <w:r>
+        <w:rPr>
+          <w:b/>
+        </w:rPr>
+        <w:t>4. Ableitung von Sicherheitszielen und Durchgängigkeit (Phase 6)</w:t>
+      </w:r>
+    </w:p>
+    <w:p>
+      <w:pPr>
+        <w:rPr>
+          <w:bCs/>
+        </w:rPr>
+      </w:pPr>
+      <w:r>
+        <w:rPr>
+          <w:bCs/>
+        </w:rPr>
+        <w:t xml:space="preserve">Die Common </w:t>
+      </w:r>
+      <w:proofErr w:type="spellStart"/>
+      <w:r>
+        <w:rPr>
+          <w:bCs/>
+        </w:rPr>
+        <w:t>Criteria</w:t>
+      </w:r>
+      <w:proofErr w:type="spellEnd"/>
+      <w:r>
+        <w:rPr>
+          <w:bCs/>
+        </w:rPr>
+        <w:t xml:space="preserve"> verlangen eine lückenlose Rückverfolgbarkeit (</w:t>
+      </w:r>
+      <w:proofErr w:type="spellStart"/>
+      <w:r>
+        <w:rPr>
+          <w:bCs/>
+        </w:rPr>
+        <w:t>Traceability</w:t>
+      </w:r>
+      <w:proofErr w:type="spellEnd"/>
+      <w:r>
+        <w:rPr>
+          <w:bCs/>
+        </w:rPr>
+        <w:t>) von der Bedrohung über das Sicherheitsziel bis hin zur funktionalen Anforderung.</w:t>
+      </w:r>
+    </w:p>
+    <w:p>
+      <w:pPr>
+        <w:numPr>
+          <w:ilvl w:val="0"/>
+          <w:numId w:val="14"/>
+        </w:numPr>
+        <w:rPr>
+          <w:bCs/>
+        </w:rPr>
+      </w:pPr>
+      <w:r>
+        <w:rPr>
+          <w:bCs/>
+        </w:rPr>
+        <w:t>SCHASAM-Konformität: Aus der Risikoanalyse werden Top Level Security Ziele abgeleitet und den Angriffsbäumen zugeordnet. Das Sicherheitskonzept verknüpft diese Ziele wiederum mit konkreten Anforderungen.</w:t>
+      </w:r>
+    </w:p>
+    <w:p>
+      <w:pPr>
+        <w:numPr>
+          <w:ilvl w:val="0"/>
+          <w:numId w:val="14"/>
+        </w:numPr>
+        <w:rPr>
+          <w:bCs/>
+        </w:rPr>
+      </w:pPr>
+      <w:r>
+        <w:rPr>
+          <w:bCs/>
+        </w:rPr>
+        <w:t xml:space="preserve">CC-Brücke: Dieser Prozess bildet exakt die logische Kette der CC ab: </w:t>
+      </w:r>
+      <w:r>
+        <w:rPr>
+          <w:bCs/>
+          <w:i/>
+          <w:iCs/>
+        </w:rPr>
+        <w:t xml:space="preserve">Threats -&gt; Security </w:t>
+      </w:r>
+      <w:proofErr w:type="spellStart"/>
+      <w:r>
+        <w:rPr>
+          <w:bCs/>
+          <w:i/>
+          <w:iCs/>
+        </w:rPr>
+        <w:t>Objectives</w:t>
+      </w:r>
+      <w:proofErr w:type="spellEnd"/>
+      <w:r>
+        <w:rPr>
+          <w:bCs/>
+          <w:i/>
+          <w:iCs/>
+        </w:rPr>
+        <w:t xml:space="preserve"> -</w:t>
+      </w:r>
+      <w:proofErr w:type="gramStart"/>
+      <w:r>
+        <w:rPr>
+          <w:bCs/>
+          <w:i/>
+          <w:iCs/>
+        </w:rPr>
+        <w:t>&gt;  Security</w:t>
+      </w:r>
+      <w:proofErr w:type="gramEnd"/>
+      <w:r>
+        <w:rPr>
+          <w:bCs/>
+          <w:i/>
+          <w:iCs/>
+        </w:rPr>
+        <w:t xml:space="preserve"> Functional Requirements (SFRs)</w:t>
+      </w:r>
+      <w:r>
+        <w:rPr>
+          <w:bCs/>
+        </w:rPr>
+        <w:t xml:space="preserve">. </w:t>
+      </w:r>
+      <w:r>
+        <w:rPr>
+          <w:bCs/>
+        </w:rPr>
+        <w:t>Die Zuordnung in Phase 6 garantiert die geforderte Konsistenz und Vollständigkeit der Sicherheitsarchitektur.</w:t>
+      </w:r>
+    </w:p>
+    <w:p>
+      <w:pPr>
+        <w:rPr>
+          <w:bCs/>
+        </w:rPr>
+      </w:pPr>
+    </w:p>
+    <w:p>
+      <w:pPr>
+        <w:rPr>
+          <w:b/>
+        </w:rPr>
+      </w:pPr>
+    </w:p>
+    <w:p>
+      <w:pPr>
+        <w:rPr>
+          <w:b/>
+        </w:rPr>
+      </w:pPr>
+    </w:p>
+    <w:p>
+      <w:pPr>
+        <w:rPr>
+          <w:b/>
+        </w:rPr>
+      </w:pPr>
+    </w:p>
+    <w:p>
+      <w:pPr>
+        <w:rPr>
+          <w:b/>
+        </w:rPr>
+      </w:pPr>
+    </w:p>
+    <w:p>
+      <w:pPr>
+        <w:rPr>
+          <w:b/>
+        </w:rPr>
+      </w:pPr>
+    </w:p>
+    <w:p>
+      <w:pPr>
+        <w:rPr>
+          <w:b/>
+        </w:rPr>
+      </w:pPr>
+    </w:p>
+    <w:p>
+      <w:pPr>
+        <w:rPr>
+          <w:b/>
+        </w:rPr>
+      </w:pPr>
+    </w:p>
+    <w:p>
+      <w:pPr>
+        <w:rPr>
+          <w:b/>
+        </w:rPr>
+      </w:pPr>
+    </w:p>
+    <w:p>
+      <w:pPr>
+        <w:rPr>
+          <w:b/>
+        </w:rPr>
+      </w:pPr>
+    </w:p>
+    <w:p>
+      <w:pPr>
+        <w:rPr>
+          <w:b/>
+        </w:rPr>
+      </w:pPr>
+    </w:p>
+    <w:p>
+      <w:pPr>
+        <w:rPr>
+          <w:b/>
+        </w:rPr>
+      </w:pPr>
+    </w:p>
+    <w:p>
+      <w:pPr>
+        <w:rPr>
+          <w:b/>
+        </w:rPr>
+      </w:pPr>
+    </w:p>
+    <w:p>
+      <w:pPr>
+        <w:rPr>
+          <w:b/>
+        </w:rPr>
+      </w:pPr>
+      <w:r>
+        <w:rPr>
+          <w:b/>
+          <w:noProof/>
+        </w:rPr>
+        <w:lastRenderedPageBreak/>
+        <w:drawing>
+          <wp:inline distT="0" distB="0" distL="0" distR="0" wp14:anchorId="0F2F46FB" wp14:editId="2A172DCB">
+            <wp:extent cx="5760720" cy="2774315"/>
+            <wp:effectExtent l="0" t="0" r="0" b="6985"/>
+            <wp:docPr id="1219724528" name="Grafik 1" descr="Ein Bild, das Text, Screenshot, Schrift, Zahl enthält.&#10;&#10;KI-generierte Inhalte können fehlerhaft sein."/>
+            <wp:cNvGraphicFramePr>
+              <a:graphicFrameLocks xmlns:a="http://schemas.openxmlformats.org/drawingml/2006/main" noChangeAspect="1"/>
+            </wp:cNvGraphicFramePr>
+            <a:graphic xmlns:a="http://schemas.openxmlformats.org/drawingml/2006/main">
+              <a:graphicData uri="http://schemas.openxmlformats.org/drawingml/2006/picture">
+                <pic:pic xmlns:pic="http://schemas.openxmlformats.org/drawingml/2006/picture">
+                  <pic:nvPicPr>
+                    <pic:cNvPr id="1219724528" name="Grafik 1" descr="Ein Bild, das Text, Screenshot, Schrift, Zahl enthält.&#10;&#10;KI-generierte Inhalte können fehlerhaft sein."/>
+                    <pic:cNvPicPr/>
+                  </pic:nvPicPr>
+                  <pic:blipFill>
+                    <a:blip r:embed="rId8"/>
+                    <a:stretch>
+                      <a:fillRect/>
+                    </a:stretch>
+                  </pic:blipFill>
+                  <pic:spPr>
+                    <a:xfrm>
+                      <a:off x="0" y="0"/>
+                      <a:ext cx="5760720" cy="2774315"/>
+                    </a:xfrm>
+                    <a:prstGeom prst="rect">
+                      <a:avLst/>
+                    </a:prstGeom>
+                  </pic:spPr>
+                </pic:pic>
+              </a:graphicData>
+            </a:graphic>
+          </wp:inline>
+        </w:drawing>
+      </w:r>
+    </w:p>
+    <w:p>
+      <w:pPr>
+        <w:rPr>
+          <w:b/>
+        </w:rPr>
+      </w:pPr>
+    </w:p>
+    <w:p>
+      <w:pPr>
+        <w:rPr>
+          <w:b/>
+        </w:rPr>
+      </w:pPr>
+    </w:p>
+    <w:p>
+      <w:pPr>
+        <w:rPr>
+          <w:b/>
+        </w:rPr>
+      </w:pPr>
+      <w:r>
+        <w:rPr>
+          <w:b/>
+        </w:rPr>
+        <w:t>Fazit</w:t>
+      </w:r>
+    </w:p>
+    <w:p>
+      <w:pPr>
+        <w:rPr>
+          <w:bCs/>
+        </w:rPr>
+      </w:pPr>
+      <w:r>
+        <w:rPr>
+          <w:bCs/>
+        </w:rPr>
+        <w:t xml:space="preserve">Die SCHASAM-Methode ist kein starres Regelwerk, sondern ein </w:t>
+      </w:r>
+      <w:r>
+        <w:rPr>
+          <w:b/>
+          <w:bCs/>
+        </w:rPr>
+        <w:t>hybrides Analyse-Framework</w:t>
+      </w:r>
+      <w:r>
+        <w:rPr>
+          <w:bCs/>
+        </w:rPr>
+        <w:t xml:space="preserve">, das die präzisen Bewertungsmaßstäbe der Common </w:t>
+      </w:r>
+      <w:proofErr w:type="spellStart"/>
+      <w:r>
+        <w:rPr>
+          <w:bCs/>
+        </w:rPr>
+        <w:t>Criteria</w:t>
+      </w:r>
+      <w:proofErr w:type="spellEnd"/>
+      <w:r>
+        <w:rPr>
+          <w:bCs/>
+        </w:rPr>
+        <w:t xml:space="preserve"> in einen agilen Entwicklungsprozess übersetzt. Durch die Kombination aus qualitativer Expertenanalyse und quantitativer Risikoklassifikation liefert SCHASAM eine Beweisführung, die den hohen Dokumentations- und Sicherheitsstandards der internationalen Normung (ISO/IEC 15408) in vollem Umfang gerecht wird.</w:t>
+      </w:r>
+    </w:p>
+    <w:p>
+      <w:pPr>
+        <w:pStyle w:val="Listenabsatz"/>
+        <w:numPr>
+          <w:ilvl w:val="0"/>
+          <w:numId w:val="15"/>
+        </w:numPr>
+        <w:rPr>
+          <w:bCs/>
+        </w:rPr>
+      </w:pPr>
+      <w:r>
+        <w:rPr>
+          <w:b/>
+          <w:bCs/>
+        </w:rPr>
+        <w:t>Strukturierte Ableitung (</w:t>
+      </w:r>
+      <w:proofErr w:type="spellStart"/>
+      <w:r>
+        <w:rPr>
+          <w:b/>
+          <w:bCs/>
+        </w:rPr>
+        <w:t>Traceability</w:t>
+      </w:r>
+      <w:proofErr w:type="spellEnd"/>
+      <w:r>
+        <w:rPr>
+          <w:b/>
+          <w:bCs/>
+        </w:rPr>
+        <w:t>):</w:t>
+      </w:r>
+      <w:r>
+        <w:rPr>
+          <w:bCs/>
+        </w:rPr>
+        <w:t xml:space="preserve"> Wie in den Common </w:t>
+      </w:r>
+      <w:proofErr w:type="spellStart"/>
+      <w:r>
+        <w:rPr>
+          <w:bCs/>
+        </w:rPr>
+        <w:t>Criteria</w:t>
+      </w:r>
+      <w:proofErr w:type="spellEnd"/>
+      <w:r>
+        <w:rPr>
+          <w:bCs/>
+        </w:rPr>
+        <w:t xml:space="preserve"> gefordert, bietet SCHASAM eine lückenlose Kette vom </w:t>
+      </w:r>
+      <w:r>
+        <w:rPr>
+          <w:b/>
+          <w:bCs/>
+        </w:rPr>
+        <w:t>Asset</w:t>
+      </w:r>
+      <w:r>
+        <w:rPr>
+          <w:bCs/>
+        </w:rPr>
+        <w:t xml:space="preserve"> über die </w:t>
+      </w:r>
+      <w:r>
+        <w:rPr>
+          <w:b/>
+          <w:bCs/>
+        </w:rPr>
+        <w:t>Bedrohung (</w:t>
+      </w:r>
+      <w:proofErr w:type="spellStart"/>
+      <w:r>
+        <w:rPr>
+          <w:b/>
+          <w:bCs/>
+        </w:rPr>
+        <w:t>Attack</w:t>
+      </w:r>
+      <w:proofErr w:type="spellEnd"/>
+      <w:r>
+        <w:rPr>
+          <w:b/>
+          <w:bCs/>
+        </w:rPr>
+        <w:t xml:space="preserve"> Tree)</w:t>
+      </w:r>
+      <w:r>
+        <w:rPr>
+          <w:bCs/>
+        </w:rPr>
+        <w:t xml:space="preserve"> bis hin zum </w:t>
+      </w:r>
+      <w:r>
+        <w:rPr>
+          <w:b/>
+          <w:bCs/>
+        </w:rPr>
+        <w:t>Security Ziel</w:t>
+      </w:r>
+      <w:r>
+        <w:rPr>
+          <w:bCs/>
+        </w:rPr>
+        <w:t>.</w:t>
+      </w:r>
+    </w:p>
+    <w:p>
+      <w:pPr>
+        <w:pStyle w:val="Listenabsatz"/>
+        <w:numPr>
+          <w:ilvl w:val="0"/>
+          <w:numId w:val="15"/>
+        </w:numPr>
+        <w:rPr>
+          <w:bCs/>
+        </w:rPr>
+      </w:pPr>
+      <w:r>
+        <w:rPr>
+          <w:b/>
+          <w:bCs/>
+        </w:rPr>
+        <w:t>Objektivierung des Expertenurteils:</w:t>
+      </w:r>
+      <w:r>
+        <w:rPr>
+          <w:bCs/>
+        </w:rPr>
+        <w:t xml:space="preserve"> Die CC leiden oft unter subjektiven Einschätzungen. Dein hybrider Ansatz aus qualitativer Analyse und quantitativen Kennzahlen R = I(norm) </w:t>
+      </w:r>
+      <w:proofErr w:type="gramStart"/>
+      <w:r>
+        <w:rPr>
+          <w:bCs/>
+        </w:rPr>
+        <w:t>P</w:t>
+      </w:r>
+      <w:r>
+        <w:rPr>
+          <w:bCs/>
+        </w:rPr>
+        <w:t xml:space="preserve"> </w:t>
+      </w:r>
+      <w:r>
+        <w:rPr>
+          <w:bCs/>
+        </w:rPr>
+        <w:t xml:space="preserve"> liefert</w:t>
+      </w:r>
+      <w:proofErr w:type="gramEnd"/>
+      <w:r>
+        <w:rPr>
+          <w:bCs/>
+        </w:rPr>
+        <w:t xml:space="preserve"> die von CC-Prüfern geforderte Reproduzierbarkeit</w:t>
+      </w:r>
+      <w:r>
+        <w:rPr>
+          <w:bCs/>
+        </w:rPr>
+        <w:t>.</w:t>
+      </w:r>
+    </w:p>
+    <w:p>
+      <w:pPr>
+        <w:pStyle w:val="Listenabsatz"/>
+        <w:numPr>
+          <w:ilvl w:val="0"/>
+          <w:numId w:val="15"/>
+        </w:numPr>
+        <w:rPr>
+          <w:bCs/>
+        </w:rPr>
+      </w:pPr>
+      <w:r>
+        <w:rPr>
+          <w:b/>
+          <w:bCs/>
+        </w:rPr>
+        <w:t>Fokus auf das Angriffspotenzial:</w:t>
+      </w:r>
+      <w:r>
+        <w:rPr>
+          <w:bCs/>
+        </w:rPr>
+        <w:t xml:space="preserve"> Die detaillierte Aufschlüsselung in Phase 3 </w:t>
+      </w:r>
+      <w:r>
+        <w:rPr>
+          <w:bCs/>
+        </w:rPr>
+        <w:br/>
+      </w:r>
+      <w:r>
+        <w:rPr>
+          <w:bCs/>
+        </w:rPr>
+        <w:t xml:space="preserve">P = K + S + T + </w:t>
+      </w:r>
+      <w:proofErr w:type="gramStart"/>
+      <w:r>
+        <w:rPr>
+          <w:bCs/>
+        </w:rPr>
+        <w:t xml:space="preserve">U </w:t>
+      </w:r>
+      <w:r>
+        <w:rPr>
+          <w:bCs/>
+        </w:rPr>
+        <w:t xml:space="preserve"> stellt</w:t>
+      </w:r>
+      <w:proofErr w:type="gramEnd"/>
+      <w:r>
+        <w:rPr>
+          <w:bCs/>
+        </w:rPr>
+        <w:t xml:space="preserve"> eine analoge </w:t>
+      </w:r>
+      <w:r>
+        <w:rPr>
+          <w:bCs/>
+        </w:rPr>
+        <w:t>Umsetzung der CC-Methodik zur Bestimmung, ob ein Angreifer "Basic", "Enhanced-Basic" oder "High" Potenzial benötigt.</w:t>
+      </w:r>
+    </w:p>
+    <w:p>
+      <w:pPr>
+        <w:rPr>
+          <w:bCs/>
+        </w:rPr>
+      </w:pPr>
+    </w:p>
+    <w:p>
+      <w:pPr>
+        <w:rPr>
+          <w:b/>
+        </w:rPr>
+      </w:pPr>
+    </w:p>
+    <w:p>
+      <w:pPr>
+        <w:rPr>
+          <w:b/>
+        </w:rPr>
+      </w:pPr>
+    </w:p>
+    <w:p>
+      <w:pPr>
+        <w:rPr>
+          <w:b/>
+        </w:rPr>
+      </w:pPr>
+    </w:p>
+    <w:p>
+      <w:pPr>
+        <w:rPr>
+          <w:b/>
+        </w:rPr>
+      </w:pPr>
+    </w:p>
+    <w:p>
+      <w:pPr>
+        <w:rPr>
+          <w:b/>
+        </w:rPr>
+      </w:pPr>
+    </w:p>
+    <w:p>
+      <w:pPr>
+        <w:rPr>
+          <w:b/>
+        </w:rPr>
+      </w:pPr>
+    </w:p>
+    <w:p>
+      <w:pPr>
+        <w:rPr>
+          <w:b/>
+        </w:rPr>
+      </w:pPr>
+    </w:p>
+    <w:p>
+      <w:pPr>
+        <w:rPr>
+          <w:b/>
+          <w:bCs/>
+        </w:rPr>
+      </w:pPr>
+      <w:r>
+        <w:rPr>
+          <w:b/>
+          <w:bCs/>
+        </w:rPr>
+        <w:lastRenderedPageBreak/>
         <w:t>Glossar</w:t>
       </w:r>
     </w:p>
     <w:p>
-      <w:r>
-        <w:t xml:space="preserve">Schutzbedarfsanalyse </w:t>
-      </w:r>
-    </w:p>
-    <w:p>
-      <w:r>
-        <w:t>Gesamt-Schutz-Bedarf (TSL) = Target Security Level</w:t>
-      </w:r>
-    </w:p>
-    <w:p>
-      <w:r>
-        <w:t>Schadensszenario (D) = Damage Szenario</w:t>
-      </w:r>
-    </w:p>
-    <w:p>
-      <w:r>
-        <w:t xml:space="preserve">Schadensausmaß (I) = Impact </w:t>
-      </w:r>
-    </w:p>
-    <w:p>
-      <w:r>
-        <w:t xml:space="preserve">Eintrittswahrscheinlichkeit (P) = </w:t>
-      </w:r>
+      <w:pPr>
+        <w:rPr>
+          <w:bCs/>
+        </w:rPr>
+      </w:pPr>
+      <w:r>
+        <w:rPr>
+          <w:b/>
+          <w:bCs/>
+        </w:rPr>
+        <w:t>Asset</w:t>
+      </w:r>
+      <w:r>
+        <w:rPr>
+          <w:b/>
+        </w:rPr>
+        <w:t xml:space="preserve"> </w:t>
+      </w:r>
+      <w:r>
+        <w:rPr>
+          <w:bCs/>
+        </w:rPr>
+        <w:t>Ein schützenswerter Wert innerhalb des Systems (Hardware, Software, Daten oder Prozesse), dessen Verlust oder Beeinträchtigung einen Schaden verursachen kann.</w:t>
+      </w:r>
+    </w:p>
+    <w:p>
       <w:proofErr w:type="spellStart"/>
       <w:r>
-        <w:t>Propability</w:t>
+        <w:rPr>
+          <w:b/>
+          <w:bCs/>
+        </w:rPr>
+        <w:t>Attack</w:t>
       </w:r>
       <w:proofErr w:type="spellEnd"/>
-    </w:p>
-    <w:p>
-      <w:r>
-        <w:t>Risikoklasse</w:t>
-      </w:r>
-    </w:p>
+      <w:r>
+        <w:rPr>
+          <w:b/>
+          <w:bCs/>
+        </w:rPr>
+        <w:t xml:space="preserve"> Surface (Angriffsfläche)</w:t>
+      </w:r>
+      <w:r>
+        <w:rPr>
+          <w:b/>
+        </w:rPr>
+        <w:t xml:space="preserve"> </w:t>
+      </w:r>
+      <w:r>
+        <w:t>Die Gesamtheit aller Punkte (Einfallstore), an denen ein unbefugter Benutzer Daten in ein System eingeben oder daraus extrahieren kann.</w:t>
+      </w:r>
+    </w:p>
+    <w:p>
+      <w:proofErr w:type="spellStart"/>
+      <w:r>
+        <w:rPr>
+          <w:b/>
+          <w:bCs/>
+        </w:rPr>
+        <w:t>Attack</w:t>
+      </w:r>
+      <w:proofErr w:type="spellEnd"/>
+      <w:r>
+        <w:rPr>
+          <w:b/>
+          <w:bCs/>
+        </w:rPr>
+        <w:t xml:space="preserve"> Tree (Angriffsbaum)</w:t>
+      </w:r>
+      <w:r>
+        <w:t xml:space="preserve"> Eine verzweigte Baumstruktur zur transparenten Modellierung der gesamten Angriffsfläche, von der initialen Schwachstelle (Wurzel) bis zur finalen Konsequenz (Blätter).</w:t>
+      </w:r>
+    </w:p>
+    <w:p>
+      <w:r>
+        <w:rPr>
+          <w:b/>
+          <w:bCs/>
+        </w:rPr>
+        <w:t>CIA-Triade</w:t>
+      </w:r>
+      <w:r>
+        <w:rPr>
+          <w:b/>
+        </w:rPr>
+        <w:t xml:space="preserve"> </w:t>
+      </w:r>
+      <w:r>
+        <w:t xml:space="preserve">Das grundlegende Modell der Informationssicherheit, bestehend aus den Schutzzielen </w:t>
+      </w:r>
+      <w:proofErr w:type="spellStart"/>
+      <w:r>
+        <w:rPr>
+          <w:bCs/>
+        </w:rPr>
+        <w:t>C</w:t>
+      </w:r>
+      <w:r>
+        <w:t>onfidentiality</w:t>
+      </w:r>
+      <w:proofErr w:type="spellEnd"/>
+      <w:r>
+        <w:t xml:space="preserve"> (Vertraulichkeit), </w:t>
+      </w:r>
+      <w:r>
+        <w:rPr>
+          <w:bCs/>
+        </w:rPr>
+        <w:t>I</w:t>
+      </w:r>
+      <w:r>
+        <w:t xml:space="preserve">ntegrity (Integrität) und </w:t>
+      </w:r>
+      <w:proofErr w:type="spellStart"/>
+      <w:r>
+        <w:rPr>
+          <w:bCs/>
+        </w:rPr>
+        <w:t>A</w:t>
+      </w:r>
+      <w:r>
+        <w:t>vailability</w:t>
+      </w:r>
+      <w:proofErr w:type="spellEnd"/>
+      <w:r>
+        <w:t xml:space="preserve"> (Verfügbarkeit).</w:t>
+      </w:r>
+    </w:p>
+    <w:p>
+      <w:pPr>
+        <w:rPr>
+          <w:b/>
+        </w:rPr>
+      </w:pPr>
+      <w:r>
+        <w:rPr>
+          <w:b/>
+          <w:bCs/>
+        </w:rPr>
+        <w:t xml:space="preserve">CRA (Cyber </w:t>
+      </w:r>
+      <w:proofErr w:type="spellStart"/>
+      <w:r>
+        <w:rPr>
+          <w:b/>
+          <w:bCs/>
+        </w:rPr>
+        <w:t>Resilience</w:t>
+      </w:r>
+      <w:proofErr w:type="spellEnd"/>
+      <w:r>
+        <w:rPr>
+          <w:b/>
+          <w:bCs/>
+        </w:rPr>
+        <w:t xml:space="preserve"> Act)</w:t>
+      </w:r>
+      <w:r>
+        <w:rPr>
+          <w:b/>
+        </w:rPr>
+        <w:t xml:space="preserve"> </w:t>
+      </w:r>
+      <w:r>
+        <w:t>EU-Verordnung zur Festlegung von Cybersicherheitsanforderungen für Produkte mit digitalen Elementen.</w:t>
+      </w:r>
+    </w:p>
+    <w:p>
+      <w:pPr>
+        <w:rPr>
+          <w:b/>
+        </w:rPr>
+      </w:pPr>
+      <w:r>
+        <w:rPr>
+          <w:b/>
+          <w:bCs/>
+        </w:rPr>
+        <w:t>GSB (Gesamt-Schutz-Bedarf)</w:t>
+      </w:r>
+      <w:r>
+        <w:rPr>
+          <w:b/>
+        </w:rPr>
+        <w:t xml:space="preserve"> </w:t>
+      </w:r>
+      <w:r>
+        <w:t>Die Einstufung eines Assets (Klasse I bis III) basierend auf dem höchsten Einzelwert der CIA-Triade.</w:t>
+      </w:r>
+    </w:p>
+    <w:p>
+      <w:r>
+        <w:rPr>
+          <w:b/>
+          <w:bCs/>
+        </w:rPr>
+        <w:t>I(norm) (Normiertes Schadensausmaß)</w:t>
+      </w:r>
+      <w:r>
+        <w:rPr>
+          <w:b/>
+        </w:rPr>
+        <w:t xml:space="preserve"> </w:t>
+      </w:r>
+      <w:r>
+        <w:t>Ein quantifizierter Wert, der den potenziellen Schaden unter Berücksichtigung der Asset-Kritikalität und des Worst-Case-Prinzips darstellt.</w:t>
+      </w:r>
+    </w:p>
+    <w:p>
+      <w:pPr>
+        <w:rPr>
+          <w:b/>
+        </w:rPr>
+      </w:pPr>
+      <w:r>
+        <w:rPr>
+          <w:b/>
+          <w:bCs/>
+        </w:rPr>
+        <w:t>IEC 62443</w:t>
+      </w:r>
+      <w:r>
+        <w:rPr>
+          <w:b/>
+        </w:rPr>
+        <w:t xml:space="preserve"> </w:t>
+      </w:r>
+      <w:r>
+        <w:t>Internationale Normenreihe für die IT-Sicherheit industrieller Kommunikationsnetze (IACS). SCHASAM referenziert insbesondere die Teile 4-1 (Prozesse) und 4-2 (Komponenten).</w:t>
+      </w:r>
+    </w:p>
+    <w:p>
+      <w:r>
+        <w:rPr>
+          <w:b/>
+          <w:bCs/>
+        </w:rPr>
+        <w:t xml:space="preserve">P (Eintrittswahrscheinlichkeit / </w:t>
+      </w:r>
+      <w:proofErr w:type="spellStart"/>
+      <w:r>
+        <w:rPr>
+          <w:b/>
+          <w:bCs/>
+        </w:rPr>
+        <w:t>Likelihood</w:t>
+      </w:r>
+      <w:proofErr w:type="spellEnd"/>
+      <w:r>
+        <w:rPr>
+          <w:b/>
+          <w:bCs/>
+        </w:rPr>
+        <w:t>)</w:t>
+      </w:r>
+      <w:r>
+        <w:rPr>
+          <w:b/>
+        </w:rPr>
+        <w:t xml:space="preserve"> </w:t>
+      </w:r>
+      <w:r>
+        <w:t>Ein aus vier empirischen Skalaren (K, S, T, U) berechneter Wert, der die Wahrscheinlichkeit eines erfolgreichen Angriffs beschreibt.</w:t>
+      </w:r>
+    </w:p>
+    <w:p>
+      <w:r>
+        <w:rPr>
+          <w:b/>
+          <w:bCs/>
+        </w:rPr>
+        <w:t>R (Risikowert)</w:t>
+      </w:r>
+      <w:r>
+        <w:rPr>
+          <w:b/>
+        </w:rPr>
+        <w:t xml:space="preserve"> </w:t>
+      </w:r>
+      <w:r>
+        <w:t>Das mathematische Produkt aus normiertem Schadensausmaß und Eintrittswahrscheinlichkeit ($R = I_{norm} \</w:t>
+      </w:r>
+      <w:proofErr w:type="spellStart"/>
+      <w:r>
+        <w:t>times</w:t>
+      </w:r>
+      <w:proofErr w:type="spellEnd"/>
+      <w:r>
+        <w:t xml:space="preserve"> P$), das zur Klassifizierung des Risikos dient.</w:t>
+      </w:r>
+    </w:p>
+    <w:p>
+      <w:r>
+        <w:rPr>
+          <w:b/>
+          <w:bCs/>
+        </w:rPr>
+        <w:t>Restrisiko</w:t>
+      </w:r>
+      <w:r>
+        <w:rPr>
+          <w:b/>
+        </w:rPr>
+        <w:t xml:space="preserve"> </w:t>
+      </w:r>
+      <w:r>
+        <w:t>Das verbleibende Risiko nach Umsetzung aller geplanten Sicherheitsmaßnahmen.</w:t>
+      </w:r>
+    </w:p>
+    <w:p>
+      <w:pPr>
+        <w:rPr>
+          <w:b/>
+          <w:bCs/>
+        </w:rPr>
+      </w:pPr>
+      <w:r>
+        <w:rPr>
+          <w:b/>
+          <w:bCs/>
+        </w:rPr>
+        <w:t xml:space="preserve">Risiko und Bedrohungsanalyse </w:t>
+      </w:r>
+      <w:r>
+        <w:t>siehe TARA</w:t>
+      </w:r>
+    </w:p>
+    <w:p>
+      <w:r>
+        <w:rPr>
+          <w:b/>
+          <w:bCs/>
+        </w:rPr>
+        <w:t>TARA (Threat and Risk Assessment)</w:t>
+      </w:r>
+      <w:r>
+        <w:rPr>
+          <w:b/>
+        </w:rPr>
+        <w:t xml:space="preserve"> </w:t>
+      </w:r>
+      <w:r>
+        <w:t>Eine systematische Bedrohungs- und Risikoanalyse zur Bewertung technischer Risiken.</w:t>
+      </w:r>
+    </w:p>
+    <w:p>
+      <w:pPr>
+        <w:rPr>
+          <w:b/>
+        </w:rPr>
+      </w:pPr>
+      <w:r>
+        <w:rPr>
+          <w:b/>
+          <w:bCs/>
+        </w:rPr>
+        <w:t>TSL (Target Security Level)</w:t>
+      </w:r>
+      <w:r>
+        <w:rPr>
+          <w:b/>
+        </w:rPr>
+        <w:t xml:space="preserve"> </w:t>
+      </w:r>
+      <w:r>
+        <w:t>Das angestrebte Sicherheitsniveau eines Assets oder Systems.</w:t>
+      </w:r>
+    </w:p>
+    <w:p/>
     <w:sectPr>
       <w:pgSz w:w="11906" w:h="16838"/>
       <w:pgMar w:top="1417" w:right="1417" w:bottom="1134" w:left="1417" w:header="708" w:footer="708" w:gutter="0"/>
@@ -3081,6 +5136,155 @@
     </w:lvl>
   </w:abstractNum>
   <w:abstractNum w:abstractNumId="1" w15:restartNumberingAfterBreak="0">
+    <w:nsid w:val="11826E57"/>
+    <w:multiLevelType w:val="multilevel"/>
+    <w:tmpl w:val="7D849FEA"/>
+    <w:lvl w:ilvl="0">
+      <w:start w:val="1"/>
+      <w:numFmt w:val="bullet"/>
+      <w:lvlText w:val=""/>
+      <w:lvlJc w:val="left"/>
+      <w:pPr>
+        <w:tabs>
+          <w:tab w:val="num" w:pos="720"/>
+        </w:tabs>
+        <w:ind w:left="720" w:hanging="360"/>
+      </w:pPr>
+      <w:rPr>
+        <w:rFonts w:ascii="Symbol" w:hAnsi="Symbol" w:hint="default"/>
+        <w:sz w:val="20"/>
+      </w:rPr>
+    </w:lvl>
+    <w:lvl w:ilvl="1">
+      <w:start w:val="1"/>
+      <w:numFmt w:val="bullet"/>
+      <w:lvlText w:val="o"/>
+      <w:lvlJc w:val="left"/>
+      <w:pPr>
+        <w:tabs>
+          <w:tab w:val="num" w:pos="1440"/>
+        </w:tabs>
+        <w:ind w:left="1440" w:hanging="360"/>
+      </w:pPr>
+      <w:rPr>
+        <w:rFonts w:ascii="Courier New" w:hAnsi="Courier New" w:hint="default"/>
+        <w:sz w:val="20"/>
+      </w:rPr>
+    </w:lvl>
+    <w:lvl w:ilvl="2" w:tentative="1">
+      <w:start w:val="1"/>
+      <w:numFmt w:val="bullet"/>
+      <w:lvlText w:val=""/>
+      <w:lvlJc w:val="left"/>
+      <w:pPr>
+        <w:tabs>
+          <w:tab w:val="num" w:pos="2160"/>
+        </w:tabs>
+        <w:ind w:left="2160" w:hanging="360"/>
+      </w:pPr>
+      <w:rPr>
+        <w:rFonts w:ascii="Wingdings" w:hAnsi="Wingdings" w:hint="default"/>
+        <w:sz w:val="20"/>
+      </w:rPr>
+    </w:lvl>
+    <w:lvl w:ilvl="3" w:tentative="1">
+      <w:start w:val="1"/>
+      <w:numFmt w:val="bullet"/>
+      <w:lvlText w:val=""/>
+      <w:lvlJc w:val="left"/>
+      <w:pPr>
+        <w:tabs>
+          <w:tab w:val="num" w:pos="2880"/>
+        </w:tabs>
+        <w:ind w:left="2880" w:hanging="360"/>
+      </w:pPr>
+      <w:rPr>
+        <w:rFonts w:ascii="Wingdings" w:hAnsi="Wingdings" w:hint="default"/>
+        <w:sz w:val="20"/>
+      </w:rPr>
+    </w:lvl>
+    <w:lvl w:ilvl="4" w:tentative="1">
+      <w:start w:val="1"/>
+      <w:numFmt w:val="bullet"/>
+      <w:lvlText w:val=""/>
+      <w:lvlJc w:val="left"/>
+      <w:pPr>
+        <w:tabs>
+          <w:tab w:val="num" w:pos="3600"/>
+        </w:tabs>
+        <w:ind w:left="3600" w:hanging="360"/>
+      </w:pPr>
+      <w:rPr>
+        <w:rFonts w:ascii="Wingdings" w:hAnsi="Wingdings" w:hint="default"/>
+        <w:sz w:val="20"/>
+      </w:rPr>
+    </w:lvl>
+    <w:lvl w:ilvl="5" w:tentative="1">
+      <w:start w:val="1"/>
+      <w:numFmt w:val="bullet"/>
+      <w:lvlText w:val=""/>
+      <w:lvlJc w:val="left"/>
+      <w:pPr>
+        <w:tabs>
+          <w:tab w:val="num" w:pos="4320"/>
+        </w:tabs>
+        <w:ind w:left="4320" w:hanging="360"/>
+      </w:pPr>
+      <w:rPr>
+        <w:rFonts w:ascii="Wingdings" w:hAnsi="Wingdings" w:hint="default"/>
+        <w:sz w:val="20"/>
+      </w:rPr>
+    </w:lvl>
+    <w:lvl w:ilvl="6" w:tentative="1">
+      <w:start w:val="1"/>
+      <w:numFmt w:val="bullet"/>
+      <w:lvlText w:val=""/>
+      <w:lvlJc w:val="left"/>
+      <w:pPr>
+        <w:tabs>
+          <w:tab w:val="num" w:pos="5040"/>
+        </w:tabs>
+        <w:ind w:left="5040" w:hanging="360"/>
+      </w:pPr>
+      <w:rPr>
+        <w:rFonts w:ascii="Wingdings" w:hAnsi="Wingdings" w:hint="default"/>
+        <w:sz w:val="20"/>
+      </w:rPr>
+    </w:lvl>
+    <w:lvl w:ilvl="7" w:tentative="1">
+      <w:start w:val="1"/>
+      <w:numFmt w:val="bullet"/>
+      <w:lvlText w:val=""/>
+      <w:lvlJc w:val="left"/>
+      <w:pPr>
+        <w:tabs>
+          <w:tab w:val="num" w:pos="5760"/>
+        </w:tabs>
+        <w:ind w:left="5760" w:hanging="360"/>
+      </w:pPr>
+      <w:rPr>
+        <w:rFonts w:ascii="Wingdings" w:hAnsi="Wingdings" w:hint="default"/>
+        <w:sz w:val="20"/>
+      </w:rPr>
+    </w:lvl>
+    <w:lvl w:ilvl="8" w:tentative="1">
+      <w:start w:val="1"/>
+      <w:numFmt w:val="bullet"/>
+      <w:lvlText w:val=""/>
+      <w:lvlJc w:val="left"/>
+      <w:pPr>
+        <w:tabs>
+          <w:tab w:val="num" w:pos="6480"/>
+        </w:tabs>
+        <w:ind w:left="6480" w:hanging="360"/>
+      </w:pPr>
+      <w:rPr>
+        <w:rFonts w:ascii="Wingdings" w:hAnsi="Wingdings" w:hint="default"/>
+        <w:sz w:val="20"/>
+      </w:rPr>
+    </w:lvl>
+  </w:abstractNum>
+  <w:abstractNum w:abstractNumId="2" w15:restartNumberingAfterBreak="0">
     <w:nsid w:val="14FE0CE2"/>
     <w:multiLevelType w:val="hybridMultilevel"/>
     <w:tmpl w:val="DE70F7E8"/>
@@ -3193,7 +5397,7 @@
       </w:rPr>
     </w:lvl>
   </w:abstractNum>
-  <w:abstractNum w:abstractNumId="2" w15:restartNumberingAfterBreak="0">
+  <w:abstractNum w:abstractNumId="3" w15:restartNumberingAfterBreak="0">
     <w:nsid w:val="18250ADC"/>
     <w:multiLevelType w:val="multilevel"/>
     <w:tmpl w:val="7FC4F326"/>
@@ -3342,7 +5546,269 @@
       </w:rPr>
     </w:lvl>
   </w:abstractNum>
-  <w:abstractNum w:abstractNumId="3" w15:restartNumberingAfterBreak="0">
+  <w:abstractNum w:abstractNumId="4" w15:restartNumberingAfterBreak="0">
+    <w:nsid w:val="330C1A98"/>
+    <w:multiLevelType w:val="multilevel"/>
+    <w:tmpl w:val="EB7460B0"/>
+    <w:lvl w:ilvl="0">
+      <w:start w:val="1"/>
+      <w:numFmt w:val="decimal"/>
+      <w:lvlText w:val="%1."/>
+      <w:lvlJc w:val="left"/>
+      <w:pPr>
+        <w:tabs>
+          <w:tab w:val="num" w:pos="720"/>
+        </w:tabs>
+        <w:ind w:left="720" w:hanging="360"/>
+      </w:pPr>
+    </w:lvl>
+    <w:lvl w:ilvl="1" w:tentative="1">
+      <w:start w:val="1"/>
+      <w:numFmt w:val="decimal"/>
+      <w:lvlText w:val="%2."/>
+      <w:lvlJc w:val="left"/>
+      <w:pPr>
+        <w:tabs>
+          <w:tab w:val="num" w:pos="1440"/>
+        </w:tabs>
+        <w:ind w:left="1440" w:hanging="360"/>
+      </w:pPr>
+    </w:lvl>
+    <w:lvl w:ilvl="2" w:tentative="1">
+      <w:start w:val="1"/>
+      <w:numFmt w:val="decimal"/>
+      <w:lvlText w:val="%3."/>
+      <w:lvlJc w:val="left"/>
+      <w:pPr>
+        <w:tabs>
+          <w:tab w:val="num" w:pos="2160"/>
+        </w:tabs>
+        <w:ind w:left="2160" w:hanging="360"/>
+      </w:pPr>
+    </w:lvl>
+    <w:lvl w:ilvl="3" w:tentative="1">
+      <w:start w:val="1"/>
+      <w:numFmt w:val="decimal"/>
+      <w:lvlText w:val="%4."/>
+      <w:lvlJc w:val="left"/>
+      <w:pPr>
+        <w:tabs>
+          <w:tab w:val="num" w:pos="2880"/>
+        </w:tabs>
+        <w:ind w:left="2880" w:hanging="360"/>
+      </w:pPr>
+    </w:lvl>
+    <w:lvl w:ilvl="4" w:tentative="1">
+      <w:start w:val="1"/>
+      <w:numFmt w:val="decimal"/>
+      <w:lvlText w:val="%5."/>
+      <w:lvlJc w:val="left"/>
+      <w:pPr>
+        <w:tabs>
+          <w:tab w:val="num" w:pos="3600"/>
+        </w:tabs>
+        <w:ind w:left="3600" w:hanging="360"/>
+      </w:pPr>
+    </w:lvl>
+    <w:lvl w:ilvl="5" w:tentative="1">
+      <w:start w:val="1"/>
+      <w:numFmt w:val="decimal"/>
+      <w:lvlText w:val="%6."/>
+      <w:lvlJc w:val="left"/>
+      <w:pPr>
+        <w:tabs>
+          <w:tab w:val="num" w:pos="4320"/>
+        </w:tabs>
+        <w:ind w:left="4320" w:hanging="360"/>
+      </w:pPr>
+    </w:lvl>
+    <w:lvl w:ilvl="6" w:tentative="1">
+      <w:start w:val="1"/>
+      <w:numFmt w:val="decimal"/>
+      <w:lvlText w:val="%7."/>
+      <w:lvlJc w:val="left"/>
+      <w:pPr>
+        <w:tabs>
+          <w:tab w:val="num" w:pos="5040"/>
+        </w:tabs>
+        <w:ind w:left="5040" w:hanging="360"/>
+      </w:pPr>
+    </w:lvl>
+    <w:lvl w:ilvl="7" w:tentative="1">
+      <w:start w:val="1"/>
+      <w:numFmt w:val="decimal"/>
+      <w:lvlText w:val="%8."/>
+      <w:lvlJc w:val="left"/>
+      <w:pPr>
+        <w:tabs>
+          <w:tab w:val="num" w:pos="5760"/>
+        </w:tabs>
+        <w:ind w:left="5760" w:hanging="360"/>
+      </w:pPr>
+    </w:lvl>
+    <w:lvl w:ilvl="8" w:tentative="1">
+      <w:start w:val="1"/>
+      <w:numFmt w:val="decimal"/>
+      <w:lvlText w:val="%9."/>
+      <w:lvlJc w:val="left"/>
+      <w:pPr>
+        <w:tabs>
+          <w:tab w:val="num" w:pos="6480"/>
+        </w:tabs>
+        <w:ind w:left="6480" w:hanging="360"/>
+      </w:pPr>
+    </w:lvl>
+  </w:abstractNum>
+  <w:abstractNum w:abstractNumId="5" w15:restartNumberingAfterBreak="0">
+    <w:nsid w:val="47B47705"/>
+    <w:multiLevelType w:val="multilevel"/>
+    <w:tmpl w:val="8C7E469C"/>
+    <w:lvl w:ilvl="0">
+      <w:start w:val="1"/>
+      <w:numFmt w:val="bullet"/>
+      <w:lvlText w:val=""/>
+      <w:lvlJc w:val="left"/>
+      <w:pPr>
+        <w:tabs>
+          <w:tab w:val="num" w:pos="720"/>
+        </w:tabs>
+        <w:ind w:left="720" w:hanging="360"/>
+      </w:pPr>
+      <w:rPr>
+        <w:rFonts w:ascii="Symbol" w:hAnsi="Symbol" w:hint="default"/>
+        <w:sz w:val="20"/>
+      </w:rPr>
+    </w:lvl>
+    <w:lvl w:ilvl="1" w:tentative="1">
+      <w:start w:val="1"/>
+      <w:numFmt w:val="bullet"/>
+      <w:lvlText w:val="o"/>
+      <w:lvlJc w:val="left"/>
+      <w:pPr>
+        <w:tabs>
+          <w:tab w:val="num" w:pos="1440"/>
+        </w:tabs>
+        <w:ind w:left="1440" w:hanging="360"/>
+      </w:pPr>
+      <w:rPr>
+        <w:rFonts w:ascii="Courier New" w:hAnsi="Courier New" w:hint="default"/>
+        <w:sz w:val="20"/>
+      </w:rPr>
+    </w:lvl>
+    <w:lvl w:ilvl="2" w:tentative="1">
+      <w:start w:val="1"/>
+      <w:numFmt w:val="bullet"/>
+      <w:lvlText w:val=""/>
+      <w:lvlJc w:val="left"/>
+      <w:pPr>
+        <w:tabs>
+          <w:tab w:val="num" w:pos="2160"/>
+        </w:tabs>
+        <w:ind w:left="2160" w:hanging="360"/>
+      </w:pPr>
+      <w:rPr>
+        <w:rFonts w:ascii="Wingdings" w:hAnsi="Wingdings" w:hint="default"/>
+        <w:sz w:val="20"/>
+      </w:rPr>
+    </w:lvl>
+    <w:lvl w:ilvl="3" w:tentative="1">
+      <w:start w:val="1"/>
+      <w:numFmt w:val="bullet"/>
+      <w:lvlText w:val=""/>
+      <w:lvlJc w:val="left"/>
+      <w:pPr>
+        <w:tabs>
+          <w:tab w:val="num" w:pos="2880"/>
+        </w:tabs>
+        <w:ind w:left="2880" w:hanging="360"/>
+      </w:pPr>
+      <w:rPr>
+        <w:rFonts w:ascii="Wingdings" w:hAnsi="Wingdings" w:hint="default"/>
+        <w:sz w:val="20"/>
+      </w:rPr>
+    </w:lvl>
+    <w:lvl w:ilvl="4" w:tentative="1">
+      <w:start w:val="1"/>
+      <w:numFmt w:val="bullet"/>
+      <w:lvlText w:val=""/>
+      <w:lvlJc w:val="left"/>
+      <w:pPr>
+        <w:tabs>
+          <w:tab w:val="num" w:pos="3600"/>
+        </w:tabs>
+        <w:ind w:left="3600" w:hanging="360"/>
+      </w:pPr>
+      <w:rPr>
+        <w:rFonts w:ascii="Wingdings" w:hAnsi="Wingdings" w:hint="default"/>
+        <w:sz w:val="20"/>
+      </w:rPr>
+    </w:lvl>
+    <w:lvl w:ilvl="5" w:tentative="1">
+      <w:start w:val="1"/>
+      <w:numFmt w:val="bullet"/>
+      <w:lvlText w:val=""/>
+      <w:lvlJc w:val="left"/>
+      <w:pPr>
+        <w:tabs>
+          <w:tab w:val="num" w:pos="4320"/>
+        </w:tabs>
+        <w:ind w:left="4320" w:hanging="360"/>
+      </w:pPr>
+      <w:rPr>
+        <w:rFonts w:ascii="Wingdings" w:hAnsi="Wingdings" w:hint="default"/>
+        <w:sz w:val="20"/>
+      </w:rPr>
+    </w:lvl>
+    <w:lvl w:ilvl="6" w:tentative="1">
+      <w:start w:val="1"/>
+      <w:numFmt w:val="bullet"/>
+      <w:lvlText w:val=""/>
+      <w:lvlJc w:val="left"/>
+      <w:pPr>
+        <w:tabs>
+          <w:tab w:val="num" w:pos="5040"/>
+        </w:tabs>
+        <w:ind w:left="5040" w:hanging="360"/>
+      </w:pPr>
+      <w:rPr>
+        <w:rFonts w:ascii="Wingdings" w:hAnsi="Wingdings" w:hint="default"/>
+        <w:sz w:val="20"/>
+      </w:rPr>
+    </w:lvl>
+    <w:lvl w:ilvl="7" w:tentative="1">
+      <w:start w:val="1"/>
+      <w:numFmt w:val="bullet"/>
+      <w:lvlText w:val=""/>
+      <w:lvlJc w:val="left"/>
+      <w:pPr>
+        <w:tabs>
+          <w:tab w:val="num" w:pos="5760"/>
+        </w:tabs>
+        <w:ind w:left="5760" w:hanging="360"/>
+      </w:pPr>
+      <w:rPr>
+        <w:rFonts w:ascii="Wingdings" w:hAnsi="Wingdings" w:hint="default"/>
+        <w:sz w:val="20"/>
+      </w:rPr>
+    </w:lvl>
+    <w:lvl w:ilvl="8" w:tentative="1">
+      <w:start w:val="1"/>
+      <w:numFmt w:val="bullet"/>
+      <w:lvlText w:val=""/>
+      <w:lvlJc w:val="left"/>
+      <w:pPr>
+        <w:tabs>
+          <w:tab w:val="num" w:pos="6480"/>
+        </w:tabs>
+        <w:ind w:left="6480" w:hanging="360"/>
+      </w:pPr>
+      <w:rPr>
+        <w:rFonts w:ascii="Wingdings" w:hAnsi="Wingdings" w:hint="default"/>
+        <w:sz w:val="20"/>
+      </w:rPr>
+    </w:lvl>
+  </w:abstractNum>
+  <w:abstractNum w:abstractNumId="6" w15:restartNumberingAfterBreak="0">
     <w:nsid w:val="54102252"/>
     <w:multiLevelType w:val="multilevel"/>
     <w:tmpl w:val="AAA4D810"/>
@@ -3491,7 +5957,7 @@
       </w:rPr>
     </w:lvl>
   </w:abstractNum>
-  <w:abstractNum w:abstractNumId="4" w15:restartNumberingAfterBreak="0">
+  <w:abstractNum w:abstractNumId="7" w15:restartNumberingAfterBreak="0">
     <w:nsid w:val="579F483E"/>
     <w:multiLevelType w:val="multilevel"/>
     <w:tmpl w:val="8B84B854"/>
@@ -3604,7 +6070,7 @@
       </w:pPr>
     </w:lvl>
   </w:abstractNum>
-  <w:abstractNum w:abstractNumId="5" w15:restartNumberingAfterBreak="0">
+  <w:abstractNum w:abstractNumId="8" w15:restartNumberingAfterBreak="0">
     <w:nsid w:val="5B905D46"/>
     <w:multiLevelType w:val="multilevel"/>
     <w:tmpl w:val="0AD285BC"/>
@@ -3753,7 +6219,120 @@
       </w:rPr>
     </w:lvl>
   </w:abstractNum>
-  <w:abstractNum w:abstractNumId="6" w15:restartNumberingAfterBreak="0">
+  <w:abstractNum w:abstractNumId="9" w15:restartNumberingAfterBreak="0">
+    <w:nsid w:val="60E16E94"/>
+    <w:multiLevelType w:val="hybridMultilevel"/>
+    <w:tmpl w:val="D2E2E35A"/>
+    <w:lvl w:ilvl="0" w:tplc="04070001">
+      <w:start w:val="1"/>
+      <w:numFmt w:val="bullet"/>
+      <w:lvlText w:val=""/>
+      <w:lvlJc w:val="left"/>
+      <w:pPr>
+        <w:ind w:left="720" w:hanging="360"/>
+      </w:pPr>
+      <w:rPr>
+        <w:rFonts w:ascii="Symbol" w:hAnsi="Symbol" w:hint="default"/>
+      </w:rPr>
+    </w:lvl>
+    <w:lvl w:ilvl="1" w:tplc="04070003" w:tentative="1">
+      <w:start w:val="1"/>
+      <w:numFmt w:val="bullet"/>
+      <w:lvlText w:val="o"/>
+      <w:lvlJc w:val="left"/>
+      <w:pPr>
+        <w:ind w:left="1440" w:hanging="360"/>
+      </w:pPr>
+      <w:rPr>
+        <w:rFonts w:ascii="Courier New" w:hAnsi="Courier New" w:cs="Courier New" w:hint="default"/>
+      </w:rPr>
+    </w:lvl>
+    <w:lvl w:ilvl="2" w:tplc="04070005" w:tentative="1">
+      <w:start w:val="1"/>
+      <w:numFmt w:val="bullet"/>
+      <w:lvlText w:val=""/>
+      <w:lvlJc w:val="left"/>
+      <w:pPr>
+        <w:ind w:left="2160" w:hanging="360"/>
+      </w:pPr>
+      <w:rPr>
+        <w:rFonts w:ascii="Wingdings" w:hAnsi="Wingdings" w:hint="default"/>
+      </w:rPr>
+    </w:lvl>
+    <w:lvl w:ilvl="3" w:tplc="04070001" w:tentative="1">
+      <w:start w:val="1"/>
+      <w:numFmt w:val="bullet"/>
+      <w:lvlText w:val=""/>
+      <w:lvlJc w:val="left"/>
+      <w:pPr>
+        <w:ind w:left="2880" w:hanging="360"/>
+      </w:pPr>
+      <w:rPr>
+        <w:rFonts w:ascii="Symbol" w:hAnsi="Symbol" w:hint="default"/>
+      </w:rPr>
+    </w:lvl>
+    <w:lvl w:ilvl="4" w:tplc="04070003" w:tentative="1">
+      <w:start w:val="1"/>
+      <w:numFmt w:val="bullet"/>
+      <w:lvlText w:val="o"/>
+      <w:lvlJc w:val="left"/>
+      <w:pPr>
+        <w:ind w:left="3600" w:hanging="360"/>
+      </w:pPr>
+      <w:rPr>
+        <w:rFonts w:ascii="Courier New" w:hAnsi="Courier New" w:cs="Courier New" w:hint="default"/>
+      </w:rPr>
+    </w:lvl>
+    <w:lvl w:ilvl="5" w:tplc="04070005" w:tentative="1">
+      <w:start w:val="1"/>
+      <w:numFmt w:val="bullet"/>
+      <w:lvlText w:val=""/>
+      <w:lvlJc w:val="left"/>
+      <w:pPr>
+        <w:ind w:left="4320" w:hanging="360"/>
+      </w:pPr>
+      <w:rPr>
+        <w:rFonts w:ascii="Wingdings" w:hAnsi="Wingdings" w:hint="default"/>
+      </w:rPr>
+    </w:lvl>
+    <w:lvl w:ilvl="6" w:tplc="04070001" w:tentative="1">
+      <w:start w:val="1"/>
+      <w:numFmt w:val="bullet"/>
+      <w:lvlText w:val=""/>
+      <w:lvlJc w:val="left"/>
+      <w:pPr>
+        <w:ind w:left="5040" w:hanging="360"/>
+      </w:pPr>
+      <w:rPr>
+        <w:rFonts w:ascii="Symbol" w:hAnsi="Symbol" w:hint="default"/>
+      </w:rPr>
+    </w:lvl>
+    <w:lvl w:ilvl="7" w:tplc="04070003" w:tentative="1">
+      <w:start w:val="1"/>
+      <w:numFmt w:val="bullet"/>
+      <w:lvlText w:val="o"/>
+      <w:lvlJc w:val="left"/>
+      <w:pPr>
+        <w:ind w:left="5760" w:hanging="360"/>
+      </w:pPr>
+      <w:rPr>
+        <w:rFonts w:ascii="Courier New" w:hAnsi="Courier New" w:cs="Courier New" w:hint="default"/>
+      </w:rPr>
+    </w:lvl>
+    <w:lvl w:ilvl="8" w:tplc="04070005" w:tentative="1">
+      <w:start w:val="1"/>
+      <w:numFmt w:val="bullet"/>
+      <w:lvlText w:val=""/>
+      <w:lvlJc w:val="left"/>
+      <w:pPr>
+        <w:ind w:left="6480" w:hanging="360"/>
+      </w:pPr>
+      <w:rPr>
+        <w:rFonts w:ascii="Wingdings" w:hAnsi="Wingdings" w:hint="default"/>
+      </w:rPr>
+    </w:lvl>
+  </w:abstractNum>
+  <w:abstractNum w:abstractNumId="10" w15:restartNumberingAfterBreak="0">
     <w:nsid w:val="61AA76D5"/>
     <w:multiLevelType w:val="multilevel"/>
     <w:tmpl w:val="24DA203E"/>
@@ -3902,7 +6481,7 @@
       </w:rPr>
     </w:lvl>
   </w:abstractNum>
-  <w:abstractNum w:abstractNumId="7" w15:restartNumberingAfterBreak="0">
+  <w:abstractNum w:abstractNumId="11" w15:restartNumberingAfterBreak="0">
     <w:nsid w:val="645428B9"/>
     <w:multiLevelType w:val="hybridMultilevel"/>
     <w:tmpl w:val="00B43B78"/>
@@ -3988,7 +6567,305 @@
       </w:pPr>
     </w:lvl>
   </w:abstractNum>
-  <w:abstractNum w:abstractNumId="8" w15:restartNumberingAfterBreak="0">
+  <w:abstractNum w:abstractNumId="12" w15:restartNumberingAfterBreak="0">
+    <w:nsid w:val="64902410"/>
+    <w:multiLevelType w:val="multilevel"/>
+    <w:tmpl w:val="561A7ABE"/>
+    <w:lvl w:ilvl="0">
+      <w:start w:val="1"/>
+      <w:numFmt w:val="bullet"/>
+      <w:lvlText w:val=""/>
+      <w:lvlJc w:val="left"/>
+      <w:pPr>
+        <w:tabs>
+          <w:tab w:val="num" w:pos="720"/>
+        </w:tabs>
+        <w:ind w:left="720" w:hanging="360"/>
+      </w:pPr>
+      <w:rPr>
+        <w:rFonts w:ascii="Symbol" w:hAnsi="Symbol" w:hint="default"/>
+        <w:sz w:val="20"/>
+      </w:rPr>
+    </w:lvl>
+    <w:lvl w:ilvl="1" w:tentative="1">
+      <w:start w:val="1"/>
+      <w:numFmt w:val="bullet"/>
+      <w:lvlText w:val="o"/>
+      <w:lvlJc w:val="left"/>
+      <w:pPr>
+        <w:tabs>
+          <w:tab w:val="num" w:pos="1440"/>
+        </w:tabs>
+        <w:ind w:left="1440" w:hanging="360"/>
+      </w:pPr>
+      <w:rPr>
+        <w:rFonts w:ascii="Courier New" w:hAnsi="Courier New" w:hint="default"/>
+        <w:sz w:val="20"/>
+      </w:rPr>
+    </w:lvl>
+    <w:lvl w:ilvl="2" w:tentative="1">
+      <w:start w:val="1"/>
+      <w:numFmt w:val="bullet"/>
+      <w:lvlText w:val=""/>
+      <w:lvlJc w:val="left"/>
+      <w:pPr>
+        <w:tabs>
+          <w:tab w:val="num" w:pos="2160"/>
+        </w:tabs>
+        <w:ind w:left="2160" w:hanging="360"/>
+      </w:pPr>
+      <w:rPr>
+        <w:rFonts w:ascii="Wingdings" w:hAnsi="Wingdings" w:hint="default"/>
+        <w:sz w:val="20"/>
+      </w:rPr>
+    </w:lvl>
+    <w:lvl w:ilvl="3" w:tentative="1">
+      <w:start w:val="1"/>
+      <w:numFmt w:val="bullet"/>
+      <w:lvlText w:val=""/>
+      <w:lvlJc w:val="left"/>
+      <w:pPr>
+        <w:tabs>
+          <w:tab w:val="num" w:pos="2880"/>
+        </w:tabs>
+        <w:ind w:left="2880" w:hanging="360"/>
+      </w:pPr>
+      <w:rPr>
+        <w:rFonts w:ascii="Wingdings" w:hAnsi="Wingdings" w:hint="default"/>
+        <w:sz w:val="20"/>
+      </w:rPr>
+    </w:lvl>
+    <w:lvl w:ilvl="4" w:tentative="1">
+      <w:start w:val="1"/>
+      <w:numFmt w:val="bullet"/>
+      <w:lvlText w:val=""/>
+      <w:lvlJc w:val="left"/>
+      <w:pPr>
+        <w:tabs>
+          <w:tab w:val="num" w:pos="3600"/>
+        </w:tabs>
+        <w:ind w:left="3600" w:hanging="360"/>
+      </w:pPr>
+      <w:rPr>
+        <w:rFonts w:ascii="Wingdings" w:hAnsi="Wingdings" w:hint="default"/>
+        <w:sz w:val="20"/>
+      </w:rPr>
+    </w:lvl>
+    <w:lvl w:ilvl="5" w:tentative="1">
+      <w:start w:val="1"/>
+      <w:numFmt w:val="bullet"/>
+      <w:lvlText w:val=""/>
+      <w:lvlJc w:val="left"/>
+      <w:pPr>
+        <w:tabs>
+          <w:tab w:val="num" w:pos="4320"/>
+        </w:tabs>
+        <w:ind w:left="4320" w:hanging="360"/>
+      </w:pPr>
+      <w:rPr>
+        <w:rFonts w:ascii="Wingdings" w:hAnsi="Wingdings" w:hint="default"/>
+        <w:sz w:val="20"/>
+      </w:rPr>
+    </w:lvl>
+    <w:lvl w:ilvl="6" w:tentative="1">
+      <w:start w:val="1"/>
+      <w:numFmt w:val="bullet"/>
+      <w:lvlText w:val=""/>
+      <w:lvlJc w:val="left"/>
+      <w:pPr>
+        <w:tabs>
+          <w:tab w:val="num" w:pos="5040"/>
+        </w:tabs>
+        <w:ind w:left="5040" w:hanging="360"/>
+      </w:pPr>
+      <w:rPr>
+        <w:rFonts w:ascii="Wingdings" w:hAnsi="Wingdings" w:hint="default"/>
+        <w:sz w:val="20"/>
+      </w:rPr>
+    </w:lvl>
+    <w:lvl w:ilvl="7" w:tentative="1">
+      <w:start w:val="1"/>
+      <w:numFmt w:val="bullet"/>
+      <w:lvlText w:val=""/>
+      <w:lvlJc w:val="left"/>
+      <w:pPr>
+        <w:tabs>
+          <w:tab w:val="num" w:pos="5760"/>
+        </w:tabs>
+        <w:ind w:left="5760" w:hanging="360"/>
+      </w:pPr>
+      <w:rPr>
+        <w:rFonts w:ascii="Wingdings" w:hAnsi="Wingdings" w:hint="default"/>
+        <w:sz w:val="20"/>
+      </w:rPr>
+    </w:lvl>
+    <w:lvl w:ilvl="8" w:tentative="1">
+      <w:start w:val="1"/>
+      <w:numFmt w:val="bullet"/>
+      <w:lvlText w:val=""/>
+      <w:lvlJc w:val="left"/>
+      <w:pPr>
+        <w:tabs>
+          <w:tab w:val="num" w:pos="6480"/>
+        </w:tabs>
+        <w:ind w:left="6480" w:hanging="360"/>
+      </w:pPr>
+      <w:rPr>
+        <w:rFonts w:ascii="Wingdings" w:hAnsi="Wingdings" w:hint="default"/>
+        <w:sz w:val="20"/>
+      </w:rPr>
+    </w:lvl>
+  </w:abstractNum>
+  <w:abstractNum w:abstractNumId="13" w15:restartNumberingAfterBreak="0">
+    <w:nsid w:val="68A72B4E"/>
+    <w:multiLevelType w:val="multilevel"/>
+    <w:tmpl w:val="FB6293E2"/>
+    <w:lvl w:ilvl="0">
+      <w:start w:val="1"/>
+      <w:numFmt w:val="bullet"/>
+      <w:lvlText w:val=""/>
+      <w:lvlJc w:val="left"/>
+      <w:pPr>
+        <w:tabs>
+          <w:tab w:val="num" w:pos="720"/>
+        </w:tabs>
+        <w:ind w:left="720" w:hanging="360"/>
+      </w:pPr>
+      <w:rPr>
+        <w:rFonts w:ascii="Symbol" w:hAnsi="Symbol" w:hint="default"/>
+        <w:sz w:val="20"/>
+      </w:rPr>
+    </w:lvl>
+    <w:lvl w:ilvl="1" w:tentative="1">
+      <w:start w:val="1"/>
+      <w:numFmt w:val="bullet"/>
+      <w:lvlText w:val="o"/>
+      <w:lvlJc w:val="left"/>
+      <w:pPr>
+        <w:tabs>
+          <w:tab w:val="num" w:pos="1440"/>
+        </w:tabs>
+        <w:ind w:left="1440" w:hanging="360"/>
+      </w:pPr>
+      <w:rPr>
+        <w:rFonts w:ascii="Courier New" w:hAnsi="Courier New" w:hint="default"/>
+        <w:sz w:val="20"/>
+      </w:rPr>
+    </w:lvl>
+    <w:lvl w:ilvl="2" w:tentative="1">
+      <w:start w:val="1"/>
+      <w:numFmt w:val="bullet"/>
+      <w:lvlText w:val=""/>
+      <w:lvlJc w:val="left"/>
+      <w:pPr>
+        <w:tabs>
+          <w:tab w:val="num" w:pos="2160"/>
+        </w:tabs>
+        <w:ind w:left="2160" w:hanging="360"/>
+      </w:pPr>
+      <w:rPr>
+        <w:rFonts w:ascii="Wingdings" w:hAnsi="Wingdings" w:hint="default"/>
+        <w:sz w:val="20"/>
+      </w:rPr>
+    </w:lvl>
+    <w:lvl w:ilvl="3" w:tentative="1">
+      <w:start w:val="1"/>
+      <w:numFmt w:val="bullet"/>
+      <w:lvlText w:val=""/>
+      <w:lvlJc w:val="left"/>
+      <w:pPr>
+        <w:tabs>
+          <w:tab w:val="num" w:pos="2880"/>
+        </w:tabs>
+        <w:ind w:left="2880" w:hanging="360"/>
+      </w:pPr>
+      <w:rPr>
+        <w:rFonts w:ascii="Wingdings" w:hAnsi="Wingdings" w:hint="default"/>
+        <w:sz w:val="20"/>
+      </w:rPr>
+    </w:lvl>
+    <w:lvl w:ilvl="4" w:tentative="1">
+      <w:start w:val="1"/>
+      <w:numFmt w:val="bullet"/>
+      <w:lvlText w:val=""/>
+      <w:lvlJc w:val="left"/>
+      <w:pPr>
+        <w:tabs>
+          <w:tab w:val="num" w:pos="3600"/>
+        </w:tabs>
+        <w:ind w:left="3600" w:hanging="360"/>
+      </w:pPr>
+      <w:rPr>
+        <w:rFonts w:ascii="Wingdings" w:hAnsi="Wingdings" w:hint="default"/>
+        <w:sz w:val="20"/>
+      </w:rPr>
+    </w:lvl>
+    <w:lvl w:ilvl="5" w:tentative="1">
+      <w:start w:val="1"/>
+      <w:numFmt w:val="bullet"/>
+      <w:lvlText w:val=""/>
+      <w:lvlJc w:val="left"/>
+      <w:pPr>
+        <w:tabs>
+          <w:tab w:val="num" w:pos="4320"/>
+        </w:tabs>
+        <w:ind w:left="4320" w:hanging="360"/>
+      </w:pPr>
+      <w:rPr>
+        <w:rFonts w:ascii="Wingdings" w:hAnsi="Wingdings" w:hint="default"/>
+        <w:sz w:val="20"/>
+      </w:rPr>
+    </w:lvl>
+    <w:lvl w:ilvl="6" w:tentative="1">
+      <w:start w:val="1"/>
+      <w:numFmt w:val="bullet"/>
+      <w:lvlText w:val=""/>
+      <w:lvlJc w:val="left"/>
+      <w:pPr>
+        <w:tabs>
+          <w:tab w:val="num" w:pos="5040"/>
+        </w:tabs>
+        <w:ind w:left="5040" w:hanging="360"/>
+      </w:pPr>
+      <w:rPr>
+        <w:rFonts w:ascii="Wingdings" w:hAnsi="Wingdings" w:hint="default"/>
+        <w:sz w:val="20"/>
+      </w:rPr>
+    </w:lvl>
+    <w:lvl w:ilvl="7" w:tentative="1">
+      <w:start w:val="1"/>
+      <w:numFmt w:val="bullet"/>
+      <w:lvlText w:val=""/>
+      <w:lvlJc w:val="left"/>
+      <w:pPr>
+        <w:tabs>
+          <w:tab w:val="num" w:pos="5760"/>
+        </w:tabs>
+        <w:ind w:left="5760" w:hanging="360"/>
+      </w:pPr>
+      <w:rPr>
+        <w:rFonts w:ascii="Wingdings" w:hAnsi="Wingdings" w:hint="default"/>
+        <w:sz w:val="20"/>
+      </w:rPr>
+    </w:lvl>
+    <w:lvl w:ilvl="8" w:tentative="1">
+      <w:start w:val="1"/>
+      <w:numFmt w:val="bullet"/>
+      <w:lvlText w:val=""/>
+      <w:lvlJc w:val="left"/>
+      <w:pPr>
+        <w:tabs>
+          <w:tab w:val="num" w:pos="6480"/>
+        </w:tabs>
+        <w:ind w:left="6480" w:hanging="360"/>
+      </w:pPr>
+      <w:rPr>
+        <w:rFonts w:ascii="Wingdings" w:hAnsi="Wingdings" w:hint="default"/>
+        <w:sz w:val="20"/>
+      </w:rPr>
+    </w:lvl>
+  </w:abstractNum>
+  <w:abstractNum w:abstractNumId="14" w15:restartNumberingAfterBreak="0">
     <w:nsid w:val="69FE079C"/>
     <w:multiLevelType w:val="hybridMultilevel"/>
     <w:tmpl w:val="24D2D1C0"/>
@@ -4101,7 +6978,156 @@
       </w:rPr>
     </w:lvl>
   </w:abstractNum>
-  <w:abstractNum w:abstractNumId="9" w15:restartNumberingAfterBreak="0">
+  <w:abstractNum w:abstractNumId="15" w15:restartNumberingAfterBreak="0">
+    <w:nsid w:val="7C8F4524"/>
+    <w:multiLevelType w:val="multilevel"/>
+    <w:tmpl w:val="6EA65776"/>
+    <w:lvl w:ilvl="0">
+      <w:start w:val="1"/>
+      <w:numFmt w:val="bullet"/>
+      <w:lvlText w:val=""/>
+      <w:lvlJc w:val="left"/>
+      <w:pPr>
+        <w:tabs>
+          <w:tab w:val="num" w:pos="720"/>
+        </w:tabs>
+        <w:ind w:left="720" w:hanging="360"/>
+      </w:pPr>
+      <w:rPr>
+        <w:rFonts w:ascii="Symbol" w:hAnsi="Symbol" w:hint="default"/>
+        <w:sz w:val="20"/>
+      </w:rPr>
+    </w:lvl>
+    <w:lvl w:ilvl="1" w:tentative="1">
+      <w:start w:val="1"/>
+      <w:numFmt w:val="bullet"/>
+      <w:lvlText w:val="o"/>
+      <w:lvlJc w:val="left"/>
+      <w:pPr>
+        <w:tabs>
+          <w:tab w:val="num" w:pos="1440"/>
+        </w:tabs>
+        <w:ind w:left="1440" w:hanging="360"/>
+      </w:pPr>
+      <w:rPr>
+        <w:rFonts w:ascii="Courier New" w:hAnsi="Courier New" w:hint="default"/>
+        <w:sz w:val="20"/>
+      </w:rPr>
+    </w:lvl>
+    <w:lvl w:ilvl="2" w:tentative="1">
+      <w:start w:val="1"/>
+      <w:numFmt w:val="bullet"/>
+      <w:lvlText w:val=""/>
+      <w:lvlJc w:val="left"/>
+      <w:pPr>
+        <w:tabs>
+          <w:tab w:val="num" w:pos="2160"/>
+        </w:tabs>
+        <w:ind w:left="2160" w:hanging="360"/>
+      </w:pPr>
+      <w:rPr>
+        <w:rFonts w:ascii="Wingdings" w:hAnsi="Wingdings" w:hint="default"/>
+        <w:sz w:val="20"/>
+      </w:rPr>
+    </w:lvl>
+    <w:lvl w:ilvl="3" w:tentative="1">
+      <w:start w:val="1"/>
+      <w:numFmt w:val="bullet"/>
+      <w:lvlText w:val=""/>
+      <w:lvlJc w:val="left"/>
+      <w:pPr>
+        <w:tabs>
+          <w:tab w:val="num" w:pos="2880"/>
+        </w:tabs>
+        <w:ind w:left="2880" w:hanging="360"/>
+      </w:pPr>
+      <w:rPr>
+        <w:rFonts w:ascii="Wingdings" w:hAnsi="Wingdings" w:hint="default"/>
+        <w:sz w:val="20"/>
+      </w:rPr>
+    </w:lvl>
+    <w:lvl w:ilvl="4" w:tentative="1">
+      <w:start w:val="1"/>
+      <w:numFmt w:val="bullet"/>
+      <w:lvlText w:val=""/>
+      <w:lvlJc w:val="left"/>
+      <w:pPr>
+        <w:tabs>
+          <w:tab w:val="num" w:pos="3600"/>
+        </w:tabs>
+        <w:ind w:left="3600" w:hanging="360"/>
+      </w:pPr>
+      <w:rPr>
+        <w:rFonts w:ascii="Wingdings" w:hAnsi="Wingdings" w:hint="default"/>
+        <w:sz w:val="20"/>
+      </w:rPr>
+    </w:lvl>
+    <w:lvl w:ilvl="5" w:tentative="1">
+      <w:start w:val="1"/>
+      <w:numFmt w:val="bullet"/>
+      <w:lvlText w:val=""/>
+      <w:lvlJc w:val="left"/>
+      <w:pPr>
+        <w:tabs>
+          <w:tab w:val="num" w:pos="4320"/>
+        </w:tabs>
+        <w:ind w:left="4320" w:hanging="360"/>
+      </w:pPr>
+      <w:rPr>
+        <w:rFonts w:ascii="Wingdings" w:hAnsi="Wingdings" w:hint="default"/>
+        <w:sz w:val="20"/>
+      </w:rPr>
+    </w:lvl>
+    <w:lvl w:ilvl="6" w:tentative="1">
+      <w:start w:val="1"/>
+      <w:numFmt w:val="bullet"/>
+      <w:lvlText w:val=""/>
+      <w:lvlJc w:val="left"/>
+      <w:pPr>
+        <w:tabs>
+          <w:tab w:val="num" w:pos="5040"/>
+        </w:tabs>
+        <w:ind w:left="5040" w:hanging="360"/>
+      </w:pPr>
+      <w:rPr>
+        <w:rFonts w:ascii="Wingdings" w:hAnsi="Wingdings" w:hint="default"/>
+        <w:sz w:val="20"/>
+      </w:rPr>
+    </w:lvl>
+    <w:lvl w:ilvl="7" w:tentative="1">
+      <w:start w:val="1"/>
+      <w:numFmt w:val="bullet"/>
+      <w:lvlText w:val=""/>
+      <w:lvlJc w:val="left"/>
+      <w:pPr>
+        <w:tabs>
+          <w:tab w:val="num" w:pos="5760"/>
+        </w:tabs>
+        <w:ind w:left="5760" w:hanging="360"/>
+      </w:pPr>
+      <w:rPr>
+        <w:rFonts w:ascii="Wingdings" w:hAnsi="Wingdings" w:hint="default"/>
+        <w:sz w:val="20"/>
+      </w:rPr>
+    </w:lvl>
+    <w:lvl w:ilvl="8" w:tentative="1">
+      <w:start w:val="1"/>
+      <w:numFmt w:val="bullet"/>
+      <w:lvlText w:val=""/>
+      <w:lvlJc w:val="left"/>
+      <w:pPr>
+        <w:tabs>
+          <w:tab w:val="num" w:pos="6480"/>
+        </w:tabs>
+        <w:ind w:left="6480" w:hanging="360"/>
+      </w:pPr>
+      <w:rPr>
+        <w:rFonts w:ascii="Wingdings" w:hAnsi="Wingdings" w:hint="default"/>
+        <w:sz w:val="20"/>
+      </w:rPr>
+    </w:lvl>
+  </w:abstractNum>
+  <w:abstractNum w:abstractNumId="16" w15:restartNumberingAfterBreak="0">
     <w:nsid w:val="7C9E7B01"/>
     <w:multiLevelType w:val="multilevel"/>
     <w:tmpl w:val="415485E2"/>
@@ -4254,31 +7280,52 @@
     <w:abstractNumId w:val="0"/>
   </w:num>
   <w:num w:numId="2" w16cid:durableId="1493401247">
+    <w:abstractNumId w:val="3"/>
+  </w:num>
+  <w:num w:numId="3" w16cid:durableId="1803376658">
+    <w:abstractNumId w:val="16"/>
+  </w:num>
+  <w:num w:numId="4" w16cid:durableId="62803227">
+    <w:abstractNumId w:val="7"/>
+  </w:num>
+  <w:num w:numId="5" w16cid:durableId="837305513">
+    <w:abstractNumId w:val="6"/>
+  </w:num>
+  <w:num w:numId="6" w16cid:durableId="261574877">
+    <w:abstractNumId w:val="14"/>
+  </w:num>
+  <w:num w:numId="7" w16cid:durableId="1853492426">
+    <w:abstractNumId w:val="11"/>
+  </w:num>
+  <w:num w:numId="8" w16cid:durableId="1487236750">
     <w:abstractNumId w:val="2"/>
   </w:num>
-  <w:num w:numId="3" w16cid:durableId="1803376658">
+  <w:num w:numId="9" w16cid:durableId="709651628">
+    <w:abstractNumId w:val="10"/>
+  </w:num>
+  <w:num w:numId="10" w16cid:durableId="2040888573">
+    <w:abstractNumId w:val="8"/>
+  </w:num>
+  <w:num w:numId="11" w16cid:durableId="474222847">
+    <w:abstractNumId w:val="5"/>
+  </w:num>
+  <w:num w:numId="12" w16cid:durableId="950672181">
+    <w:abstractNumId w:val="12"/>
+  </w:num>
+  <w:num w:numId="13" w16cid:durableId="686715426">
+    <w:abstractNumId w:val="1"/>
+  </w:num>
+  <w:num w:numId="14" w16cid:durableId="1647658346">
+    <w:abstractNumId w:val="15"/>
+  </w:num>
+  <w:num w:numId="15" w16cid:durableId="1148932854">
     <w:abstractNumId w:val="9"/>
   </w:num>
-  <w:num w:numId="4" w16cid:durableId="62803227">
+  <w:num w:numId="16" w16cid:durableId="1450857953">
     <w:abstractNumId w:val="4"/>
   </w:num>
-  <w:num w:numId="5" w16cid:durableId="837305513">
-    <w:abstractNumId w:val="3"/>
-  </w:num>
-  <w:num w:numId="6" w16cid:durableId="261574877">
-    <w:abstractNumId w:val="8"/>
-  </w:num>
-  <w:num w:numId="7" w16cid:durableId="1853492426">
-    <w:abstractNumId w:val="7"/>
-  </w:num>
-  <w:num w:numId="8" w16cid:durableId="1487236750">
-    <w:abstractNumId w:val="1"/>
-  </w:num>
-  <w:num w:numId="9" w16cid:durableId="709651628">
-    <w:abstractNumId w:val="6"/>
-  </w:num>
-  <w:num w:numId="10" w16cid:durableId="2040888573">
-    <w:abstractNumId w:val="5"/>
+  <w:num w:numId="17" w16cid:durableId="1923417826">
+    <w:abstractNumId w:val="13"/>
   </w:num>
 </w:numbering>
 </file>
@@ -4886,7 +7933,6 @@
   <w:style w:type="character" w:default="1" w:styleId="Absatz-Standardschriftart">
     <w:name w:val="Default Paragraph Font"/>
     <w:uiPriority w:val="1"/>
-    <w:semiHidden/>
     <w:unhideWhenUsed/>
   </w:style>
   <w:style w:type="table" w:default="1" w:styleId="NormaleTabelle">

</xml_diff>